<commit_message>
HW2 part2 - updated doc. not finished section 10
</commit_message>
<xml_diff>
--- a/Hw2/ee046746_hw2_207734088_034462796.docx
+++ b/Hw2/ee046746_hw2_207734088_034462796.docx
@@ -1,6 +1,6 @@
 
 <file path=word/document.xml><?xml version="1.0" encoding="utf-8"?>
-<w:document xmlns:wpc="http://schemas.microsoft.com/office/word/2010/wordprocessingCanvas" xmlns:cx="http://schemas.microsoft.com/office/drawing/2014/chartex" xmlns:cx1="http://schemas.microsoft.com/office/drawing/2015/9/8/chartex" xmlns:cx2="http://schemas.microsoft.com/office/drawing/2015/10/21/chartex" xmlns:cx3="http://schemas.microsoft.com/office/drawing/2016/5/9/chartex" xmlns:cx4="http://schemas.microsoft.com/office/drawing/2016/5/10/chartex" xmlns:cx5="http://schemas.microsoft.com/office/drawing/2016/5/11/chartex" xmlns:cx6="http://schemas.microsoft.com/office/drawing/2016/5/12/chartex" xmlns:cx7="http://schemas.microsoft.com/office/drawing/2016/5/13/chartex" xmlns:cx8="http://schemas.microsoft.com/office/drawing/2016/5/14/chartex" xmlns:mc="http://schemas.openxmlformats.org/markup-compatibility/2006" xmlns:aink="http://schemas.microsoft.com/office/drawing/2016/ink" xmlns:am3d="http://schemas.microsoft.com/office/drawing/2017/model3d" xmlns:o="urn:schemas-microsoft-com:office:office" xmlns:r="http://schemas.openxmlformats.org/officeDocument/2006/relationships" xmlns:m="http://schemas.openxmlformats.org/officeDocument/2006/math" xmlns:v="urn:schemas-microsoft-com:vml" xmlns:wp14="http://schemas.microsoft.com/office/word/2010/wordprocessingDrawing" xmlns:wp="http://schemas.openxmlformats.org/drawingml/2006/wordprocessingDrawing" xmlns:w10="urn:schemas-microsoft-com:office:word" xmlns:w="http://schemas.openxmlformats.org/wordprocessingml/2006/main" xmlns:w14="http://schemas.microsoft.com/office/word/2010/wordml" xmlns:w15="http://schemas.microsoft.com/office/word/2012/wordml" xmlns:w16cex="http://schemas.microsoft.com/office/word/2018/wordml/cex" xmlns:w16cid="http://schemas.microsoft.com/office/word/2016/wordml/cid" xmlns:w16="http://schemas.microsoft.com/office/word/2018/wordml" xmlns:w16sdtdh="http://schemas.microsoft.com/office/word/2020/wordml/sdtdatahash" xmlns:w16se="http://schemas.microsoft.com/office/word/2015/wordml/symex" xmlns:wpg="http://schemas.microsoft.com/office/word/2010/wordprocessingGroup" xmlns:wpi="http://schemas.microsoft.com/office/word/2010/wordprocessingInk" xmlns:wne="http://schemas.microsoft.com/office/word/2006/wordml" xmlns:wps="http://schemas.microsoft.com/office/word/2010/wordprocessingShape" mc:Ignorable="w14 w15 w16se w16cid w16 w16cex w16sdtdh wp14">
+<w:document xmlns:wpc="http://schemas.microsoft.com/office/word/2010/wordprocessingCanvas" xmlns:cx="http://schemas.microsoft.com/office/drawing/2014/chartex" xmlns:cx1="http://schemas.microsoft.com/office/drawing/2015/9/8/chartex" xmlns:cx2="http://schemas.microsoft.com/office/drawing/2015/10/21/chartex" xmlns:cx3="http://schemas.microsoft.com/office/drawing/2016/5/9/chartex" xmlns:cx4="http://schemas.microsoft.com/office/drawing/2016/5/10/chartex" xmlns:cx5="http://schemas.microsoft.com/office/drawing/2016/5/11/chartex" xmlns:cx6="http://schemas.microsoft.com/office/drawing/2016/5/12/chartex" xmlns:cx7="http://schemas.microsoft.com/office/drawing/2016/5/13/chartex" xmlns:cx8="http://schemas.microsoft.com/office/drawing/2016/5/14/chartex" xmlns:mc="http://schemas.openxmlformats.org/markup-compatibility/2006" xmlns:aink="http://schemas.microsoft.com/office/drawing/2016/ink" xmlns:am3d="http://schemas.microsoft.com/office/drawing/2017/model3d" xmlns:o="urn:schemas-microsoft-com:office:office" xmlns:r="http://schemas.openxmlformats.org/officeDocument/2006/relationships" xmlns:m="http://schemas.openxmlformats.org/officeDocument/2006/math" xmlns:v="urn:schemas-microsoft-com:vml" xmlns:wp14="http://schemas.microsoft.com/office/word/2010/wordprocessingDrawing" xmlns:wp="http://schemas.openxmlformats.org/drawingml/2006/wordprocessingDrawing" xmlns:w10="urn:schemas-microsoft-com:office:word" xmlns:w="http://schemas.openxmlformats.org/wordprocessingml/2006/main" xmlns:w14="http://schemas.microsoft.com/office/word/2010/wordml" xmlns:w15="http://schemas.microsoft.com/office/word/2012/wordml" xmlns:w16cex="http://schemas.microsoft.com/office/word/2018/wordml/cex" xmlns:w16cid="http://schemas.microsoft.com/office/word/2016/wordml/cid" xmlns:w16="http://schemas.microsoft.com/office/word/2018/wordml" xmlns:w16se="http://schemas.microsoft.com/office/word/2015/wordml/symex" xmlns:wpg="http://schemas.microsoft.com/office/word/2010/wordprocessingGroup" xmlns:wpi="http://schemas.microsoft.com/office/word/2010/wordprocessingInk" xmlns:wne="http://schemas.microsoft.com/office/word/2006/wordml" xmlns:wps="http://schemas.microsoft.com/office/word/2010/wordprocessingShape" mc:Ignorable="w14 w15 w16se w16cid w16 w16cex wp14">
   <w:body>
     <w:p>
       <w:pPr>
@@ -186,7 +186,7 @@
         </w:rPr>
         <w:t xml:space="preserve"> </w:t>
       </w:r>
-      <w:hyperlink r:id="rId5" w:history="1">
+      <w:hyperlink r:id="rId7" w:history="1">
         <w:r>
           <w:rPr>
             <w:rStyle w:val="Hyperlink"/>
@@ -599,7 +599,7 @@
                     </pic:cNvPicPr>
                   </pic:nvPicPr>
                   <pic:blipFill>
-                    <a:blip r:embed="rId6">
+                    <a:blip r:embed="rId8">
                       <a:extLst>
                         <a:ext uri="{28A0092B-C50C-407E-A947-70E740481C1C}">
                           <a14:useLocalDpi xmlns:a14="http://schemas.microsoft.com/office/drawing/2010/main" val="0"/>
@@ -754,7 +754,7 @@
                     </pic:cNvPicPr>
                   </pic:nvPicPr>
                   <pic:blipFill>
-                    <a:blip r:embed="rId7">
+                    <a:blip r:embed="rId9">
                       <a:extLst>
                         <a:ext uri="{28A0092B-C50C-407E-A947-70E740481C1C}">
                           <a14:useLocalDpi xmlns:a14="http://schemas.microsoft.com/office/drawing/2010/main" val="0"/>
@@ -860,7 +860,27 @@
           <w:szCs w:val="28"/>
           <w:rtl/>
         </w:rPr>
-        <w:t xml:space="preserve"> דבר זה מאפשר להשתמש באוגמנטציות על סט האימון בפרדיקציה ואז לבחור את תוצאת ה </w:t>
+        <w:t xml:space="preserve"> דבר זה מאפשר להשתמש באוגמנטציות על סט ה</w:t>
+      </w:r>
+      <w:r>
+        <w:rPr>
+          <w:rFonts w:hint="cs"/>
+          <w:i/>
+          <w:sz w:val="28"/>
+          <w:szCs w:val="28"/>
+          <w:rtl/>
+        </w:rPr>
+        <w:t>מבחן</w:t>
+      </w:r>
+      <w:r>
+        <w:rPr>
+          <w:rFonts w:hint="cs"/>
+          <w:i/>
+          <w:sz w:val="28"/>
+          <w:szCs w:val="28"/>
+          <w:rtl/>
+        </w:rPr>
+        <w:t xml:space="preserve"> בפרדיקציה ואז לבחור את תוצאת ה </w:t>
       </w:r>
       <w:r>
         <w:rPr>
@@ -898,7 +918,67 @@
           <w:szCs w:val="28"/>
           <w:rtl/>
         </w:rPr>
-        <w:t xml:space="preserve"> על פני הסיווג על פני האוגמנטציות וכך לשפר רובסטיות מודל).</w:t>
+        <w:t xml:space="preserve"> </w:t>
+      </w:r>
+      <w:r>
+        <w:rPr>
+          <w:rFonts w:hint="cs"/>
+          <w:i/>
+          <w:sz w:val="28"/>
+          <w:szCs w:val="28"/>
+          <w:rtl/>
+        </w:rPr>
+        <w:t>ב</w:t>
+      </w:r>
+      <w:r>
+        <w:rPr>
+          <w:rFonts w:hint="cs"/>
+          <w:i/>
+          <w:sz w:val="28"/>
+          <w:szCs w:val="28"/>
+          <w:rtl/>
+        </w:rPr>
+        <w:t xml:space="preserve">סיווג על פני האוגמנטציות וכך לשפר </w:t>
+      </w:r>
+      <w:r>
+        <w:rPr>
+          <w:rFonts w:hint="cs"/>
+          <w:i/>
+          <w:sz w:val="28"/>
+          <w:szCs w:val="28"/>
+          <w:rtl/>
+        </w:rPr>
+        <w:t>את ה</w:t>
+      </w:r>
+      <w:r>
+        <w:rPr>
+          <w:rFonts w:hint="cs"/>
+          <w:i/>
+          <w:sz w:val="28"/>
+          <w:szCs w:val="28"/>
+          <w:rtl/>
+        </w:rPr>
+        <w:t xml:space="preserve">רובסטיות </w:t>
+      </w:r>
+      <w:r>
+        <w:rPr>
+          <w:rFonts w:hint="cs"/>
+          <w:i/>
+          <w:sz w:val="28"/>
+          <w:szCs w:val="28"/>
+          <w:rtl/>
+        </w:rPr>
+        <w:t>של ה</w:t>
+      </w:r>
+      <w:r>
+        <w:rPr>
+          <w:rFonts w:hint="cs"/>
+          <w:i/>
+          <w:sz w:val="28"/>
+          <w:szCs w:val="28"/>
+          <w:rtl/>
+        </w:rPr>
+        <w:t>מודל).</w:t>
       </w:r>
     </w:p>
     <w:p>
@@ -1266,7 +1346,7 @@
                     </pic:cNvPicPr>
                   </pic:nvPicPr>
                   <pic:blipFill>
-                    <a:blip r:embed="rId8">
+                    <a:blip r:embed="rId10">
                       <a:extLst>
                         <a:ext uri="{28A0092B-C50C-407E-A947-70E740481C1C}">
                           <a14:useLocalDpi xmlns:a14="http://schemas.microsoft.com/office/drawing/2010/main" val="0"/>
@@ -1482,7 +1562,7 @@
                     </pic:cNvPicPr>
                   </pic:nvPicPr>
                   <pic:blipFill>
-                    <a:blip r:embed="rId9">
+                    <a:blip r:embed="rId11">
                       <a:extLst>
                         <a:ext uri="{28A0092B-C50C-407E-A947-70E740481C1C}">
                           <a14:useLocalDpi xmlns:a14="http://schemas.microsoft.com/office/drawing/2010/main" val="0"/>
@@ -1665,7 +1745,7 @@
                     </pic:cNvPicPr>
                   </pic:nvPicPr>
                   <pic:blipFill>
-                    <a:blip r:embed="rId10">
+                    <a:blip r:embed="rId12">
                       <a:extLst>
                         <a:ext uri="{28A0092B-C50C-407E-A947-70E740481C1C}">
                           <a14:useLocalDpi xmlns:a14="http://schemas.microsoft.com/office/drawing/2010/main" val="0"/>
@@ -1936,7 +2016,7 @@
                     </pic:cNvPicPr>
                   </pic:nvPicPr>
                   <pic:blipFill>
-                    <a:blip r:embed="rId11">
+                    <a:blip r:embed="rId13">
                       <a:extLst>
                         <a:ext uri="{28A0092B-C50C-407E-A947-70E740481C1C}">
                           <a14:useLocalDpi xmlns:a14="http://schemas.microsoft.com/office/drawing/2010/main" val="0"/>
@@ -2619,7 +2699,6 @@
         <w:ind w:left="1080"/>
         <w:jc w:val="both"/>
         <w:rPr>
-          <w:rFonts w:hint="cs"/>
           <w:i/>
           <w:sz w:val="28"/>
           <w:szCs w:val="28"/>
@@ -2648,7 +2727,7 @@
                     </pic:cNvPicPr>
                   </pic:nvPicPr>
                   <pic:blipFill>
-                    <a:blip r:embed="rId12">
+                    <a:blip r:embed="rId14">
                       <a:extLst>
                         <a:ext uri="{28A0092B-C50C-407E-A947-70E740481C1C}">
                           <a14:useLocalDpi xmlns:a14="http://schemas.microsoft.com/office/drawing/2010/main" val="0"/>
@@ -2836,7 +2915,7 @@
                     </pic:cNvPicPr>
                   </pic:nvPicPr>
                   <pic:blipFill>
-                    <a:blip r:embed="rId13">
+                    <a:blip r:embed="rId15">
                       <a:extLst>
                         <a:ext uri="{28A0092B-C50C-407E-A947-70E740481C1C}">
                           <a14:useLocalDpi xmlns:a14="http://schemas.microsoft.com/office/drawing/2010/main" val="0"/>
@@ -3285,7 +3364,7 @@
                     </pic:cNvPicPr>
                   </pic:nvPicPr>
                   <pic:blipFill>
-                    <a:blip r:embed="rId14">
+                    <a:blip r:embed="rId16">
                       <a:extLst>
                         <a:ext uri="{28A0092B-C50C-407E-A947-70E740481C1C}">
                           <a14:useLocalDpi xmlns:a14="http://schemas.microsoft.com/office/drawing/2010/main" val="0"/>
@@ -3411,7 +3490,7 @@
                     </pic:cNvPicPr>
                   </pic:nvPicPr>
                   <pic:blipFill>
-                    <a:blip r:embed="rId15">
+                    <a:blip r:embed="rId17">
                       <a:extLst>
                         <a:ext uri="{28A0092B-C50C-407E-A947-70E740481C1C}">
                           <a14:useLocalDpi xmlns:a14="http://schemas.microsoft.com/office/drawing/2010/main" val="0"/>
@@ -3508,7 +3587,7 @@
                     </pic:cNvPicPr>
                   </pic:nvPicPr>
                   <pic:blipFill>
-                    <a:blip r:embed="rId16">
+                    <a:blip r:embed="rId18">
                       <a:extLst>
                         <a:ext uri="{28A0092B-C50C-407E-A947-70E740481C1C}">
                           <a14:useLocalDpi xmlns:a14="http://schemas.microsoft.com/office/drawing/2010/main" val="0"/>
@@ -3545,7 +3624,6 @@
         <w:pStyle w:val="ListParagraph"/>
         <w:jc w:val="both"/>
         <w:rPr>
-          <w:rFonts w:hint="cs"/>
           <w:i/>
           <w:sz w:val="28"/>
           <w:szCs w:val="28"/>
@@ -3581,6 +3659,4480 @@
         </w:rPr>
         <w:t xml:space="preserve"> 0.1%.</w:t>
       </w:r>
+    </w:p>
+    <w:p>
+      <w:pPr>
+        <w:bidi w:val="0"/>
+        <w:rPr>
+          <w:i/>
+          <w:sz w:val="28"/>
+          <w:szCs w:val="28"/>
+          <w:rtl/>
+        </w:rPr>
+      </w:pPr>
+      <w:r>
+        <w:rPr>
+          <w:i/>
+          <w:sz w:val="28"/>
+          <w:szCs w:val="28"/>
+          <w:rtl/>
+        </w:rPr>
+        <w:br w:type="page"/>
+      </w:r>
+    </w:p>
+    <w:p>
+      <w:pPr>
+        <w:jc w:val="both"/>
+        <w:rPr>
+          <w:sz w:val="28"/>
+          <w:szCs w:val="28"/>
+          <w:u w:val="single"/>
+          <w:rtl/>
+        </w:rPr>
+      </w:pPr>
+      <w:r>
+        <w:rPr>
+          <w:rFonts w:hint="cs"/>
+          <w:sz w:val="28"/>
+          <w:szCs w:val="28"/>
+          <w:u w:val="single"/>
+          <w:rtl/>
+        </w:rPr>
+        <w:lastRenderedPageBreak/>
+        <w:t xml:space="preserve">פרק </w:t>
+      </w:r>
+      <w:r>
+        <w:rPr>
+          <w:rFonts w:hint="cs"/>
+          <w:sz w:val="28"/>
+          <w:szCs w:val="28"/>
+          <w:u w:val="single"/>
+          <w:rtl/>
+        </w:rPr>
+        <w:t>2</w:t>
+      </w:r>
+      <w:r>
+        <w:rPr>
+          <w:rFonts w:hint="cs"/>
+          <w:sz w:val="28"/>
+          <w:szCs w:val="28"/>
+          <w:u w:val="single"/>
+          <w:rtl/>
+        </w:rPr>
+        <w:t>:</w:t>
+      </w:r>
+    </w:p>
+    <w:p>
+      <w:pPr>
+        <w:pStyle w:val="ListParagraph"/>
+        <w:numPr>
+          <w:ilvl w:val="0"/>
+          <w:numId w:val="6"/>
+        </w:numPr>
+        <w:jc w:val="both"/>
+        <w:rPr>
+          <w:sz w:val="28"/>
+          <w:szCs w:val="28"/>
+        </w:rPr>
+      </w:pPr>
+      <w:r>
+        <w:rPr>
+          <w:rFonts w:hint="cs"/>
+          <w:sz w:val="28"/>
+          <w:szCs w:val="28"/>
+          <w:rtl/>
+        </w:rPr>
+        <w:t xml:space="preserve">הורדנו את מודל ה </w:t>
+      </w:r>
+      <w:r>
+        <w:rPr>
+          <w:sz w:val="28"/>
+          <w:szCs w:val="28"/>
+        </w:rPr>
+        <w:t xml:space="preserve">vgg16 </w:t>
+      </w:r>
+      <w:r>
+        <w:rPr>
+          <w:rFonts w:hint="cs"/>
+          <w:sz w:val="28"/>
+          <w:szCs w:val="28"/>
+          <w:rtl/>
+        </w:rPr>
+        <w:t xml:space="preserve"> המאומן ונכנסנו למצב </w:t>
+      </w:r>
+      <w:r>
+        <w:rPr>
+          <w:sz w:val="28"/>
+          <w:szCs w:val="28"/>
+        </w:rPr>
+        <w:t>evaluation</w:t>
+      </w:r>
+      <w:r>
+        <w:rPr>
+          <w:rFonts w:hint="cs"/>
+          <w:sz w:val="28"/>
+          <w:szCs w:val="28"/>
+          <w:rtl/>
+        </w:rPr>
+        <w:t>.</w:t>
+      </w:r>
+    </w:p>
+    <w:p>
+      <w:pPr>
+        <w:pStyle w:val="HTMLPreformatted"/>
+        <w:shd w:val="clear" w:color="auto" w:fill="FFFFFF"/>
+        <w:rPr>
+          <w:b/>
+          <w:bCs/>
+          <w:color w:val="000000"/>
+          <w:sz w:val="16"/>
+          <w:szCs w:val="16"/>
+        </w:rPr>
+      </w:pPr>
+      <w:r>
+        <w:rPr>
+          <w:b/>
+          <w:bCs/>
+          <w:sz w:val="16"/>
+          <w:szCs w:val="16"/>
+          <w:rtl/>
+        </w:rPr>
+        <w:br/>
+      </w:r>
+      <w:proofErr w:type="gramStart"/>
+      <w:r>
+        <w:rPr>
+          <w:b/>
+          <w:bCs/>
+          <w:color w:val="000000"/>
+          <w:sz w:val="16"/>
+          <w:szCs w:val="16"/>
+        </w:rPr>
+        <w:t>VGG(</w:t>
+      </w:r>
+      <w:proofErr w:type="gramEnd"/>
+    </w:p>
+    <w:p>
+      <w:pPr>
+        <w:shd w:val="clear" w:color="auto" w:fill="FFFFFF"/>
+        <w:tabs>
+          <w:tab w:val="left" w:pos="916"/>
+          <w:tab w:val="left" w:pos="1832"/>
+          <w:tab w:val="left" w:pos="2748"/>
+          <w:tab w:val="left" w:pos="3664"/>
+          <w:tab w:val="left" w:pos="4580"/>
+          <w:tab w:val="left" w:pos="5496"/>
+          <w:tab w:val="left" w:pos="6412"/>
+          <w:tab w:val="left" w:pos="7328"/>
+          <w:tab w:val="left" w:pos="8244"/>
+          <w:tab w:val="left" w:pos="9160"/>
+          <w:tab w:val="left" w:pos="10076"/>
+          <w:tab w:val="left" w:pos="10992"/>
+          <w:tab w:val="left" w:pos="11908"/>
+          <w:tab w:val="left" w:pos="12824"/>
+          <w:tab w:val="left" w:pos="13740"/>
+          <w:tab w:val="left" w:pos="14656"/>
+        </w:tabs>
+        <w:bidi w:val="0"/>
+        <w:spacing w:after="0" w:line="240" w:lineRule="auto"/>
+        <w:rPr>
+          <w:rFonts w:ascii="Courier New" w:eastAsia="Times New Roman" w:hAnsi="Courier New" w:cs="Courier New"/>
+          <w:b/>
+          <w:bCs/>
+          <w:color w:val="000000"/>
+          <w:sz w:val="16"/>
+          <w:szCs w:val="16"/>
+        </w:rPr>
+      </w:pPr>
+      <w:r>
+        <w:rPr>
+          <w:rFonts w:ascii="Courier New" w:eastAsia="Times New Roman" w:hAnsi="Courier New" w:cs="Courier New"/>
+          <w:b/>
+          <w:bCs/>
+          <w:color w:val="000000"/>
+          <w:sz w:val="16"/>
+          <w:szCs w:val="16"/>
+        </w:rPr>
+        <w:t xml:space="preserve">  (features): </w:t>
+      </w:r>
+      <w:proofErr w:type="gramStart"/>
+      <w:r>
+        <w:rPr>
+          <w:rFonts w:ascii="Courier New" w:eastAsia="Times New Roman" w:hAnsi="Courier New" w:cs="Courier New"/>
+          <w:b/>
+          <w:bCs/>
+          <w:color w:val="000000"/>
+          <w:sz w:val="16"/>
+          <w:szCs w:val="16"/>
+        </w:rPr>
+        <w:t>Sequential(</w:t>
+      </w:r>
+      <w:proofErr w:type="gramEnd"/>
+    </w:p>
+    <w:p>
+      <w:pPr>
+        <w:shd w:val="clear" w:color="auto" w:fill="FFFFFF"/>
+        <w:tabs>
+          <w:tab w:val="left" w:pos="916"/>
+          <w:tab w:val="left" w:pos="1832"/>
+          <w:tab w:val="left" w:pos="2748"/>
+          <w:tab w:val="left" w:pos="3664"/>
+          <w:tab w:val="left" w:pos="4580"/>
+          <w:tab w:val="left" w:pos="5496"/>
+          <w:tab w:val="left" w:pos="6412"/>
+          <w:tab w:val="left" w:pos="7328"/>
+          <w:tab w:val="left" w:pos="8244"/>
+          <w:tab w:val="left" w:pos="9160"/>
+          <w:tab w:val="left" w:pos="10076"/>
+          <w:tab w:val="left" w:pos="10992"/>
+          <w:tab w:val="left" w:pos="11908"/>
+          <w:tab w:val="left" w:pos="12824"/>
+          <w:tab w:val="left" w:pos="13740"/>
+          <w:tab w:val="left" w:pos="14656"/>
+        </w:tabs>
+        <w:bidi w:val="0"/>
+        <w:spacing w:after="0" w:line="240" w:lineRule="auto"/>
+        <w:rPr>
+          <w:rFonts w:ascii="Courier New" w:eastAsia="Times New Roman" w:hAnsi="Courier New" w:cs="Courier New"/>
+          <w:b/>
+          <w:bCs/>
+          <w:color w:val="000000"/>
+          <w:sz w:val="16"/>
+          <w:szCs w:val="16"/>
+        </w:rPr>
+      </w:pPr>
+      <w:r>
+        <w:rPr>
+          <w:rFonts w:ascii="Courier New" w:eastAsia="Times New Roman" w:hAnsi="Courier New" w:cs="Courier New"/>
+          <w:b/>
+          <w:bCs/>
+          <w:color w:val="000000"/>
+          <w:sz w:val="16"/>
+          <w:szCs w:val="16"/>
+        </w:rPr>
+        <w:t xml:space="preserve">    (0): Conv2</w:t>
+      </w:r>
+      <w:proofErr w:type="gramStart"/>
+      <w:r>
+        <w:rPr>
+          <w:rFonts w:ascii="Courier New" w:eastAsia="Times New Roman" w:hAnsi="Courier New" w:cs="Courier New"/>
+          <w:b/>
+          <w:bCs/>
+          <w:color w:val="000000"/>
+          <w:sz w:val="16"/>
+          <w:szCs w:val="16"/>
+        </w:rPr>
+        <w:t>d(</w:t>
+      </w:r>
+      <w:proofErr w:type="gramEnd"/>
+      <w:r>
+        <w:rPr>
+          <w:rFonts w:ascii="Courier New" w:eastAsia="Times New Roman" w:hAnsi="Courier New" w:cs="Courier New"/>
+          <w:b/>
+          <w:bCs/>
+          <w:color w:val="000000"/>
+          <w:sz w:val="16"/>
+          <w:szCs w:val="16"/>
+        </w:rPr>
+        <w:t>3, 64, kernel_size=(3, 3), stride=(1, 1), padding=(1, 1))</w:t>
+      </w:r>
+    </w:p>
+    <w:p>
+      <w:pPr>
+        <w:shd w:val="clear" w:color="auto" w:fill="FFFFFF"/>
+        <w:tabs>
+          <w:tab w:val="left" w:pos="916"/>
+          <w:tab w:val="left" w:pos="1832"/>
+          <w:tab w:val="left" w:pos="2748"/>
+          <w:tab w:val="left" w:pos="3664"/>
+          <w:tab w:val="left" w:pos="4580"/>
+          <w:tab w:val="left" w:pos="5496"/>
+          <w:tab w:val="left" w:pos="6412"/>
+          <w:tab w:val="left" w:pos="7328"/>
+          <w:tab w:val="left" w:pos="8244"/>
+          <w:tab w:val="left" w:pos="9160"/>
+          <w:tab w:val="left" w:pos="10076"/>
+          <w:tab w:val="left" w:pos="10992"/>
+          <w:tab w:val="left" w:pos="11908"/>
+          <w:tab w:val="left" w:pos="12824"/>
+          <w:tab w:val="left" w:pos="13740"/>
+          <w:tab w:val="left" w:pos="14656"/>
+        </w:tabs>
+        <w:bidi w:val="0"/>
+        <w:spacing w:after="0" w:line="240" w:lineRule="auto"/>
+        <w:rPr>
+          <w:rFonts w:ascii="Courier New" w:eastAsia="Times New Roman" w:hAnsi="Courier New" w:cs="Courier New"/>
+          <w:b/>
+          <w:bCs/>
+          <w:color w:val="000000"/>
+          <w:sz w:val="16"/>
+          <w:szCs w:val="16"/>
+        </w:rPr>
+      </w:pPr>
+      <w:r>
+        <w:rPr>
+          <w:rFonts w:ascii="Courier New" w:eastAsia="Times New Roman" w:hAnsi="Courier New" w:cs="Courier New"/>
+          <w:b/>
+          <w:bCs/>
+          <w:color w:val="000000"/>
+          <w:sz w:val="16"/>
+          <w:szCs w:val="16"/>
+        </w:rPr>
+        <w:t xml:space="preserve">    (1): ReLU(inplace)</w:t>
+      </w:r>
+    </w:p>
+    <w:p>
+      <w:pPr>
+        <w:shd w:val="clear" w:color="auto" w:fill="FFFFFF"/>
+        <w:tabs>
+          <w:tab w:val="left" w:pos="916"/>
+          <w:tab w:val="left" w:pos="1832"/>
+          <w:tab w:val="left" w:pos="2748"/>
+          <w:tab w:val="left" w:pos="3664"/>
+          <w:tab w:val="left" w:pos="4580"/>
+          <w:tab w:val="left" w:pos="5496"/>
+          <w:tab w:val="left" w:pos="6412"/>
+          <w:tab w:val="left" w:pos="7328"/>
+          <w:tab w:val="left" w:pos="8244"/>
+          <w:tab w:val="left" w:pos="9160"/>
+          <w:tab w:val="left" w:pos="10076"/>
+          <w:tab w:val="left" w:pos="10992"/>
+          <w:tab w:val="left" w:pos="11908"/>
+          <w:tab w:val="left" w:pos="12824"/>
+          <w:tab w:val="left" w:pos="13740"/>
+          <w:tab w:val="left" w:pos="14656"/>
+        </w:tabs>
+        <w:bidi w:val="0"/>
+        <w:spacing w:after="0" w:line="240" w:lineRule="auto"/>
+        <w:rPr>
+          <w:rFonts w:ascii="Courier New" w:eastAsia="Times New Roman" w:hAnsi="Courier New" w:cs="Courier New"/>
+          <w:b/>
+          <w:bCs/>
+          <w:color w:val="000000"/>
+          <w:sz w:val="16"/>
+          <w:szCs w:val="16"/>
+        </w:rPr>
+      </w:pPr>
+      <w:r>
+        <w:rPr>
+          <w:rFonts w:ascii="Courier New" w:eastAsia="Times New Roman" w:hAnsi="Courier New" w:cs="Courier New"/>
+          <w:b/>
+          <w:bCs/>
+          <w:color w:val="000000"/>
+          <w:sz w:val="16"/>
+          <w:szCs w:val="16"/>
+        </w:rPr>
+        <w:t xml:space="preserve">    (2): Conv2</w:t>
+      </w:r>
+      <w:proofErr w:type="gramStart"/>
+      <w:r>
+        <w:rPr>
+          <w:rFonts w:ascii="Courier New" w:eastAsia="Times New Roman" w:hAnsi="Courier New" w:cs="Courier New"/>
+          <w:b/>
+          <w:bCs/>
+          <w:color w:val="000000"/>
+          <w:sz w:val="16"/>
+          <w:szCs w:val="16"/>
+        </w:rPr>
+        <w:t>d(</w:t>
+      </w:r>
+      <w:proofErr w:type="gramEnd"/>
+      <w:r>
+        <w:rPr>
+          <w:rFonts w:ascii="Courier New" w:eastAsia="Times New Roman" w:hAnsi="Courier New" w:cs="Courier New"/>
+          <w:b/>
+          <w:bCs/>
+          <w:color w:val="000000"/>
+          <w:sz w:val="16"/>
+          <w:szCs w:val="16"/>
+        </w:rPr>
+        <w:t>64, 64, kernel_size=(3, 3), stride=(1, 1), padding=(1, 1))</w:t>
+      </w:r>
+    </w:p>
+    <w:p>
+      <w:pPr>
+        <w:shd w:val="clear" w:color="auto" w:fill="FFFFFF"/>
+        <w:tabs>
+          <w:tab w:val="left" w:pos="916"/>
+          <w:tab w:val="left" w:pos="1832"/>
+          <w:tab w:val="left" w:pos="2748"/>
+          <w:tab w:val="left" w:pos="3664"/>
+          <w:tab w:val="left" w:pos="4580"/>
+          <w:tab w:val="left" w:pos="5496"/>
+          <w:tab w:val="left" w:pos="6412"/>
+          <w:tab w:val="left" w:pos="7328"/>
+          <w:tab w:val="left" w:pos="8244"/>
+          <w:tab w:val="left" w:pos="9160"/>
+          <w:tab w:val="left" w:pos="10076"/>
+          <w:tab w:val="left" w:pos="10992"/>
+          <w:tab w:val="left" w:pos="11908"/>
+          <w:tab w:val="left" w:pos="12824"/>
+          <w:tab w:val="left" w:pos="13740"/>
+          <w:tab w:val="left" w:pos="14656"/>
+        </w:tabs>
+        <w:bidi w:val="0"/>
+        <w:spacing w:after="0" w:line="240" w:lineRule="auto"/>
+        <w:rPr>
+          <w:rFonts w:ascii="Courier New" w:eastAsia="Times New Roman" w:hAnsi="Courier New" w:cs="Courier New"/>
+          <w:b/>
+          <w:bCs/>
+          <w:color w:val="000000"/>
+          <w:sz w:val="16"/>
+          <w:szCs w:val="16"/>
+        </w:rPr>
+      </w:pPr>
+      <w:r>
+        <w:rPr>
+          <w:rFonts w:ascii="Courier New" w:eastAsia="Times New Roman" w:hAnsi="Courier New" w:cs="Courier New"/>
+          <w:b/>
+          <w:bCs/>
+          <w:color w:val="000000"/>
+          <w:sz w:val="16"/>
+          <w:szCs w:val="16"/>
+        </w:rPr>
+        <w:t xml:space="preserve">    (3): ReLU(inplace)</w:t>
+      </w:r>
+    </w:p>
+    <w:p>
+      <w:pPr>
+        <w:shd w:val="clear" w:color="auto" w:fill="FFFFFF"/>
+        <w:tabs>
+          <w:tab w:val="left" w:pos="916"/>
+          <w:tab w:val="left" w:pos="1832"/>
+          <w:tab w:val="left" w:pos="2748"/>
+          <w:tab w:val="left" w:pos="3664"/>
+          <w:tab w:val="left" w:pos="4580"/>
+          <w:tab w:val="left" w:pos="5496"/>
+          <w:tab w:val="left" w:pos="6412"/>
+          <w:tab w:val="left" w:pos="7328"/>
+          <w:tab w:val="left" w:pos="8244"/>
+          <w:tab w:val="left" w:pos="9160"/>
+          <w:tab w:val="left" w:pos="10076"/>
+          <w:tab w:val="left" w:pos="10992"/>
+          <w:tab w:val="left" w:pos="11908"/>
+          <w:tab w:val="left" w:pos="12824"/>
+          <w:tab w:val="left" w:pos="13740"/>
+          <w:tab w:val="left" w:pos="14656"/>
+        </w:tabs>
+        <w:bidi w:val="0"/>
+        <w:spacing w:after="0" w:line="240" w:lineRule="auto"/>
+        <w:rPr>
+          <w:rFonts w:ascii="Courier New" w:eastAsia="Times New Roman" w:hAnsi="Courier New" w:cs="Courier New"/>
+          <w:b/>
+          <w:bCs/>
+          <w:color w:val="000000"/>
+          <w:sz w:val="16"/>
+          <w:szCs w:val="16"/>
+        </w:rPr>
+      </w:pPr>
+      <w:r>
+        <w:rPr>
+          <w:rFonts w:ascii="Courier New" w:eastAsia="Times New Roman" w:hAnsi="Courier New" w:cs="Courier New"/>
+          <w:b/>
+          <w:bCs/>
+          <w:color w:val="000000"/>
+          <w:sz w:val="16"/>
+          <w:szCs w:val="16"/>
+        </w:rPr>
+        <w:t xml:space="preserve">    (4): MaxPool2</w:t>
+      </w:r>
+      <w:proofErr w:type="gramStart"/>
+      <w:r>
+        <w:rPr>
+          <w:rFonts w:ascii="Courier New" w:eastAsia="Times New Roman" w:hAnsi="Courier New" w:cs="Courier New"/>
+          <w:b/>
+          <w:bCs/>
+          <w:color w:val="000000"/>
+          <w:sz w:val="16"/>
+          <w:szCs w:val="16"/>
+        </w:rPr>
+        <w:t>d(</w:t>
+      </w:r>
+      <w:proofErr w:type="gramEnd"/>
+      <w:r>
+        <w:rPr>
+          <w:rFonts w:ascii="Courier New" w:eastAsia="Times New Roman" w:hAnsi="Courier New" w:cs="Courier New"/>
+          <w:b/>
+          <w:bCs/>
+          <w:color w:val="000000"/>
+          <w:sz w:val="16"/>
+          <w:szCs w:val="16"/>
+        </w:rPr>
+        <w:t>kernel_size=2, stride=2, padding=0, dilation=1, ceil_mode=False)</w:t>
+      </w:r>
+    </w:p>
+    <w:p>
+      <w:pPr>
+        <w:shd w:val="clear" w:color="auto" w:fill="FFFFFF"/>
+        <w:tabs>
+          <w:tab w:val="left" w:pos="916"/>
+          <w:tab w:val="left" w:pos="1832"/>
+          <w:tab w:val="left" w:pos="2748"/>
+          <w:tab w:val="left" w:pos="3664"/>
+          <w:tab w:val="left" w:pos="4580"/>
+          <w:tab w:val="left" w:pos="5496"/>
+          <w:tab w:val="left" w:pos="6412"/>
+          <w:tab w:val="left" w:pos="7328"/>
+          <w:tab w:val="left" w:pos="8244"/>
+          <w:tab w:val="left" w:pos="9160"/>
+          <w:tab w:val="left" w:pos="10076"/>
+          <w:tab w:val="left" w:pos="10992"/>
+          <w:tab w:val="left" w:pos="11908"/>
+          <w:tab w:val="left" w:pos="12824"/>
+          <w:tab w:val="left" w:pos="13740"/>
+          <w:tab w:val="left" w:pos="14656"/>
+        </w:tabs>
+        <w:bidi w:val="0"/>
+        <w:spacing w:after="0" w:line="240" w:lineRule="auto"/>
+        <w:rPr>
+          <w:rFonts w:ascii="Courier New" w:eastAsia="Times New Roman" w:hAnsi="Courier New" w:cs="Courier New"/>
+          <w:b/>
+          <w:bCs/>
+          <w:color w:val="000000"/>
+          <w:sz w:val="16"/>
+          <w:szCs w:val="16"/>
+        </w:rPr>
+      </w:pPr>
+      <w:r>
+        <w:rPr>
+          <w:rFonts w:ascii="Courier New" w:eastAsia="Times New Roman" w:hAnsi="Courier New" w:cs="Courier New"/>
+          <w:b/>
+          <w:bCs/>
+          <w:color w:val="000000"/>
+          <w:sz w:val="16"/>
+          <w:szCs w:val="16"/>
+        </w:rPr>
+        <w:t xml:space="preserve">    (5): Conv2</w:t>
+      </w:r>
+      <w:proofErr w:type="gramStart"/>
+      <w:r>
+        <w:rPr>
+          <w:rFonts w:ascii="Courier New" w:eastAsia="Times New Roman" w:hAnsi="Courier New" w:cs="Courier New"/>
+          <w:b/>
+          <w:bCs/>
+          <w:color w:val="000000"/>
+          <w:sz w:val="16"/>
+          <w:szCs w:val="16"/>
+        </w:rPr>
+        <w:t>d(</w:t>
+      </w:r>
+      <w:proofErr w:type="gramEnd"/>
+      <w:r>
+        <w:rPr>
+          <w:rFonts w:ascii="Courier New" w:eastAsia="Times New Roman" w:hAnsi="Courier New" w:cs="Courier New"/>
+          <w:b/>
+          <w:bCs/>
+          <w:color w:val="000000"/>
+          <w:sz w:val="16"/>
+          <w:szCs w:val="16"/>
+        </w:rPr>
+        <w:t>64, 128, kernel_size=(3, 3), stride=(1, 1), padding=(1, 1))</w:t>
+      </w:r>
+    </w:p>
+    <w:p>
+      <w:pPr>
+        <w:shd w:val="clear" w:color="auto" w:fill="FFFFFF"/>
+        <w:tabs>
+          <w:tab w:val="left" w:pos="916"/>
+          <w:tab w:val="left" w:pos="1832"/>
+          <w:tab w:val="left" w:pos="2748"/>
+          <w:tab w:val="left" w:pos="3664"/>
+          <w:tab w:val="left" w:pos="4580"/>
+          <w:tab w:val="left" w:pos="5496"/>
+          <w:tab w:val="left" w:pos="6412"/>
+          <w:tab w:val="left" w:pos="7328"/>
+          <w:tab w:val="left" w:pos="8244"/>
+          <w:tab w:val="left" w:pos="9160"/>
+          <w:tab w:val="left" w:pos="10076"/>
+          <w:tab w:val="left" w:pos="10992"/>
+          <w:tab w:val="left" w:pos="11908"/>
+          <w:tab w:val="left" w:pos="12824"/>
+          <w:tab w:val="left" w:pos="13740"/>
+          <w:tab w:val="left" w:pos="14656"/>
+        </w:tabs>
+        <w:bidi w:val="0"/>
+        <w:spacing w:after="0" w:line="240" w:lineRule="auto"/>
+        <w:rPr>
+          <w:rFonts w:ascii="Courier New" w:eastAsia="Times New Roman" w:hAnsi="Courier New" w:cs="Courier New"/>
+          <w:b/>
+          <w:bCs/>
+          <w:color w:val="000000"/>
+          <w:sz w:val="16"/>
+          <w:szCs w:val="16"/>
+        </w:rPr>
+      </w:pPr>
+      <w:r>
+        <w:rPr>
+          <w:rFonts w:ascii="Courier New" w:eastAsia="Times New Roman" w:hAnsi="Courier New" w:cs="Courier New"/>
+          <w:b/>
+          <w:bCs/>
+          <w:color w:val="000000"/>
+          <w:sz w:val="16"/>
+          <w:szCs w:val="16"/>
+        </w:rPr>
+        <w:t xml:space="preserve">    (6): ReLU(inplace)</w:t>
+      </w:r>
+    </w:p>
+    <w:p>
+      <w:pPr>
+        <w:shd w:val="clear" w:color="auto" w:fill="FFFFFF"/>
+        <w:tabs>
+          <w:tab w:val="left" w:pos="916"/>
+          <w:tab w:val="left" w:pos="1832"/>
+          <w:tab w:val="left" w:pos="2748"/>
+          <w:tab w:val="left" w:pos="3664"/>
+          <w:tab w:val="left" w:pos="4580"/>
+          <w:tab w:val="left" w:pos="5496"/>
+          <w:tab w:val="left" w:pos="6412"/>
+          <w:tab w:val="left" w:pos="7328"/>
+          <w:tab w:val="left" w:pos="8244"/>
+          <w:tab w:val="left" w:pos="9160"/>
+          <w:tab w:val="left" w:pos="10076"/>
+          <w:tab w:val="left" w:pos="10992"/>
+          <w:tab w:val="left" w:pos="11908"/>
+          <w:tab w:val="left" w:pos="12824"/>
+          <w:tab w:val="left" w:pos="13740"/>
+          <w:tab w:val="left" w:pos="14656"/>
+        </w:tabs>
+        <w:bidi w:val="0"/>
+        <w:spacing w:after="0" w:line="240" w:lineRule="auto"/>
+        <w:rPr>
+          <w:rFonts w:ascii="Courier New" w:eastAsia="Times New Roman" w:hAnsi="Courier New" w:cs="Courier New"/>
+          <w:b/>
+          <w:bCs/>
+          <w:color w:val="000000"/>
+          <w:sz w:val="16"/>
+          <w:szCs w:val="16"/>
+        </w:rPr>
+      </w:pPr>
+      <w:r>
+        <w:rPr>
+          <w:rFonts w:ascii="Courier New" w:eastAsia="Times New Roman" w:hAnsi="Courier New" w:cs="Courier New"/>
+          <w:b/>
+          <w:bCs/>
+          <w:color w:val="000000"/>
+          <w:sz w:val="16"/>
+          <w:szCs w:val="16"/>
+        </w:rPr>
+        <w:t xml:space="preserve">    (7): Conv2</w:t>
+      </w:r>
+      <w:proofErr w:type="gramStart"/>
+      <w:r>
+        <w:rPr>
+          <w:rFonts w:ascii="Courier New" w:eastAsia="Times New Roman" w:hAnsi="Courier New" w:cs="Courier New"/>
+          <w:b/>
+          <w:bCs/>
+          <w:color w:val="000000"/>
+          <w:sz w:val="16"/>
+          <w:szCs w:val="16"/>
+        </w:rPr>
+        <w:t>d(</w:t>
+      </w:r>
+      <w:proofErr w:type="gramEnd"/>
+      <w:r>
+        <w:rPr>
+          <w:rFonts w:ascii="Courier New" w:eastAsia="Times New Roman" w:hAnsi="Courier New" w:cs="Courier New"/>
+          <w:b/>
+          <w:bCs/>
+          <w:color w:val="000000"/>
+          <w:sz w:val="16"/>
+          <w:szCs w:val="16"/>
+        </w:rPr>
+        <w:t>128, 128, kernel_size=(3, 3), stride=(1, 1), padding=(1, 1))</w:t>
+      </w:r>
+    </w:p>
+    <w:p>
+      <w:pPr>
+        <w:shd w:val="clear" w:color="auto" w:fill="FFFFFF"/>
+        <w:tabs>
+          <w:tab w:val="left" w:pos="916"/>
+          <w:tab w:val="left" w:pos="1832"/>
+          <w:tab w:val="left" w:pos="2748"/>
+          <w:tab w:val="left" w:pos="3664"/>
+          <w:tab w:val="left" w:pos="4580"/>
+          <w:tab w:val="left" w:pos="5496"/>
+          <w:tab w:val="left" w:pos="6412"/>
+          <w:tab w:val="left" w:pos="7328"/>
+          <w:tab w:val="left" w:pos="8244"/>
+          <w:tab w:val="left" w:pos="9160"/>
+          <w:tab w:val="left" w:pos="10076"/>
+          <w:tab w:val="left" w:pos="10992"/>
+          <w:tab w:val="left" w:pos="11908"/>
+          <w:tab w:val="left" w:pos="12824"/>
+          <w:tab w:val="left" w:pos="13740"/>
+          <w:tab w:val="left" w:pos="14656"/>
+        </w:tabs>
+        <w:bidi w:val="0"/>
+        <w:spacing w:after="0" w:line="240" w:lineRule="auto"/>
+        <w:rPr>
+          <w:rFonts w:ascii="Courier New" w:eastAsia="Times New Roman" w:hAnsi="Courier New" w:cs="Courier New"/>
+          <w:b/>
+          <w:bCs/>
+          <w:color w:val="000000"/>
+          <w:sz w:val="16"/>
+          <w:szCs w:val="16"/>
+        </w:rPr>
+      </w:pPr>
+      <w:r>
+        <w:rPr>
+          <w:rFonts w:ascii="Courier New" w:eastAsia="Times New Roman" w:hAnsi="Courier New" w:cs="Courier New"/>
+          <w:b/>
+          <w:bCs/>
+          <w:color w:val="000000"/>
+          <w:sz w:val="16"/>
+          <w:szCs w:val="16"/>
+        </w:rPr>
+        <w:t xml:space="preserve">    (8): ReLU(inplace)</w:t>
+      </w:r>
+    </w:p>
+    <w:p>
+      <w:pPr>
+        <w:shd w:val="clear" w:color="auto" w:fill="FFFFFF"/>
+        <w:tabs>
+          <w:tab w:val="left" w:pos="916"/>
+          <w:tab w:val="left" w:pos="1832"/>
+          <w:tab w:val="left" w:pos="2748"/>
+          <w:tab w:val="left" w:pos="3664"/>
+          <w:tab w:val="left" w:pos="4580"/>
+          <w:tab w:val="left" w:pos="5496"/>
+          <w:tab w:val="left" w:pos="6412"/>
+          <w:tab w:val="left" w:pos="7328"/>
+          <w:tab w:val="left" w:pos="8244"/>
+          <w:tab w:val="left" w:pos="9160"/>
+          <w:tab w:val="left" w:pos="10076"/>
+          <w:tab w:val="left" w:pos="10992"/>
+          <w:tab w:val="left" w:pos="11908"/>
+          <w:tab w:val="left" w:pos="12824"/>
+          <w:tab w:val="left" w:pos="13740"/>
+          <w:tab w:val="left" w:pos="14656"/>
+        </w:tabs>
+        <w:bidi w:val="0"/>
+        <w:spacing w:after="0" w:line="240" w:lineRule="auto"/>
+        <w:rPr>
+          <w:rFonts w:ascii="Courier New" w:eastAsia="Times New Roman" w:hAnsi="Courier New" w:cs="Courier New"/>
+          <w:b/>
+          <w:bCs/>
+          <w:color w:val="000000"/>
+          <w:sz w:val="16"/>
+          <w:szCs w:val="16"/>
+        </w:rPr>
+      </w:pPr>
+      <w:r>
+        <w:rPr>
+          <w:rFonts w:ascii="Courier New" w:eastAsia="Times New Roman" w:hAnsi="Courier New" w:cs="Courier New"/>
+          <w:b/>
+          <w:bCs/>
+          <w:color w:val="000000"/>
+          <w:sz w:val="16"/>
+          <w:szCs w:val="16"/>
+        </w:rPr>
+        <w:t xml:space="preserve">    (9): MaxPool2</w:t>
+      </w:r>
+      <w:proofErr w:type="gramStart"/>
+      <w:r>
+        <w:rPr>
+          <w:rFonts w:ascii="Courier New" w:eastAsia="Times New Roman" w:hAnsi="Courier New" w:cs="Courier New"/>
+          <w:b/>
+          <w:bCs/>
+          <w:color w:val="000000"/>
+          <w:sz w:val="16"/>
+          <w:szCs w:val="16"/>
+        </w:rPr>
+        <w:t>d(</w:t>
+      </w:r>
+      <w:proofErr w:type="gramEnd"/>
+      <w:r>
+        <w:rPr>
+          <w:rFonts w:ascii="Courier New" w:eastAsia="Times New Roman" w:hAnsi="Courier New" w:cs="Courier New"/>
+          <w:b/>
+          <w:bCs/>
+          <w:color w:val="000000"/>
+          <w:sz w:val="16"/>
+          <w:szCs w:val="16"/>
+        </w:rPr>
+        <w:t>kernel_size=2, stride=2, padding=0, dilation=1, ceil_mode=False)</w:t>
+      </w:r>
+    </w:p>
+    <w:p>
+      <w:pPr>
+        <w:shd w:val="clear" w:color="auto" w:fill="FFFFFF"/>
+        <w:tabs>
+          <w:tab w:val="left" w:pos="916"/>
+          <w:tab w:val="left" w:pos="1832"/>
+          <w:tab w:val="left" w:pos="2748"/>
+          <w:tab w:val="left" w:pos="3664"/>
+          <w:tab w:val="left" w:pos="4580"/>
+          <w:tab w:val="left" w:pos="5496"/>
+          <w:tab w:val="left" w:pos="6412"/>
+          <w:tab w:val="left" w:pos="7328"/>
+          <w:tab w:val="left" w:pos="8244"/>
+          <w:tab w:val="left" w:pos="9160"/>
+          <w:tab w:val="left" w:pos="10076"/>
+          <w:tab w:val="left" w:pos="10992"/>
+          <w:tab w:val="left" w:pos="11908"/>
+          <w:tab w:val="left" w:pos="12824"/>
+          <w:tab w:val="left" w:pos="13740"/>
+          <w:tab w:val="left" w:pos="14656"/>
+        </w:tabs>
+        <w:bidi w:val="0"/>
+        <w:spacing w:after="0" w:line="240" w:lineRule="auto"/>
+        <w:rPr>
+          <w:rFonts w:ascii="Courier New" w:eastAsia="Times New Roman" w:hAnsi="Courier New" w:cs="Courier New"/>
+          <w:b/>
+          <w:bCs/>
+          <w:color w:val="000000"/>
+          <w:sz w:val="16"/>
+          <w:szCs w:val="16"/>
+        </w:rPr>
+      </w:pPr>
+      <w:r>
+        <w:rPr>
+          <w:rFonts w:ascii="Courier New" w:eastAsia="Times New Roman" w:hAnsi="Courier New" w:cs="Courier New"/>
+          <w:b/>
+          <w:bCs/>
+          <w:color w:val="000000"/>
+          <w:sz w:val="16"/>
+          <w:szCs w:val="16"/>
+        </w:rPr>
+        <w:t xml:space="preserve">    (10): Conv2</w:t>
+      </w:r>
+      <w:proofErr w:type="gramStart"/>
+      <w:r>
+        <w:rPr>
+          <w:rFonts w:ascii="Courier New" w:eastAsia="Times New Roman" w:hAnsi="Courier New" w:cs="Courier New"/>
+          <w:b/>
+          <w:bCs/>
+          <w:color w:val="000000"/>
+          <w:sz w:val="16"/>
+          <w:szCs w:val="16"/>
+        </w:rPr>
+        <w:t>d(</w:t>
+      </w:r>
+      <w:proofErr w:type="gramEnd"/>
+      <w:r>
+        <w:rPr>
+          <w:rFonts w:ascii="Courier New" w:eastAsia="Times New Roman" w:hAnsi="Courier New" w:cs="Courier New"/>
+          <w:b/>
+          <w:bCs/>
+          <w:color w:val="000000"/>
+          <w:sz w:val="16"/>
+          <w:szCs w:val="16"/>
+        </w:rPr>
+        <w:t>128, 256, kernel_size=(3, 3), stride=(1, 1), padding=(1, 1))</w:t>
+      </w:r>
+    </w:p>
+    <w:p>
+      <w:pPr>
+        <w:shd w:val="clear" w:color="auto" w:fill="FFFFFF"/>
+        <w:tabs>
+          <w:tab w:val="left" w:pos="916"/>
+          <w:tab w:val="left" w:pos="1832"/>
+          <w:tab w:val="left" w:pos="2748"/>
+          <w:tab w:val="left" w:pos="3664"/>
+          <w:tab w:val="left" w:pos="4580"/>
+          <w:tab w:val="left" w:pos="5496"/>
+          <w:tab w:val="left" w:pos="6412"/>
+          <w:tab w:val="left" w:pos="7328"/>
+          <w:tab w:val="left" w:pos="8244"/>
+          <w:tab w:val="left" w:pos="9160"/>
+          <w:tab w:val="left" w:pos="10076"/>
+          <w:tab w:val="left" w:pos="10992"/>
+          <w:tab w:val="left" w:pos="11908"/>
+          <w:tab w:val="left" w:pos="12824"/>
+          <w:tab w:val="left" w:pos="13740"/>
+          <w:tab w:val="left" w:pos="14656"/>
+        </w:tabs>
+        <w:bidi w:val="0"/>
+        <w:spacing w:after="0" w:line="240" w:lineRule="auto"/>
+        <w:rPr>
+          <w:rFonts w:ascii="Courier New" w:eastAsia="Times New Roman" w:hAnsi="Courier New" w:cs="Courier New"/>
+          <w:b/>
+          <w:bCs/>
+          <w:color w:val="000000"/>
+          <w:sz w:val="16"/>
+          <w:szCs w:val="16"/>
+        </w:rPr>
+      </w:pPr>
+      <w:r>
+        <w:rPr>
+          <w:rFonts w:ascii="Courier New" w:eastAsia="Times New Roman" w:hAnsi="Courier New" w:cs="Courier New"/>
+          <w:b/>
+          <w:bCs/>
+          <w:color w:val="000000"/>
+          <w:sz w:val="16"/>
+          <w:szCs w:val="16"/>
+        </w:rPr>
+        <w:t xml:space="preserve">    (11): ReLU(inplace)</w:t>
+      </w:r>
+    </w:p>
+    <w:p>
+      <w:pPr>
+        <w:shd w:val="clear" w:color="auto" w:fill="FFFFFF"/>
+        <w:tabs>
+          <w:tab w:val="left" w:pos="916"/>
+          <w:tab w:val="left" w:pos="1832"/>
+          <w:tab w:val="left" w:pos="2748"/>
+          <w:tab w:val="left" w:pos="3664"/>
+          <w:tab w:val="left" w:pos="4580"/>
+          <w:tab w:val="left" w:pos="5496"/>
+          <w:tab w:val="left" w:pos="6412"/>
+          <w:tab w:val="left" w:pos="7328"/>
+          <w:tab w:val="left" w:pos="8244"/>
+          <w:tab w:val="left" w:pos="9160"/>
+          <w:tab w:val="left" w:pos="10076"/>
+          <w:tab w:val="left" w:pos="10992"/>
+          <w:tab w:val="left" w:pos="11908"/>
+          <w:tab w:val="left" w:pos="12824"/>
+          <w:tab w:val="left" w:pos="13740"/>
+          <w:tab w:val="left" w:pos="14656"/>
+        </w:tabs>
+        <w:bidi w:val="0"/>
+        <w:spacing w:after="0" w:line="240" w:lineRule="auto"/>
+        <w:rPr>
+          <w:rFonts w:ascii="Courier New" w:eastAsia="Times New Roman" w:hAnsi="Courier New" w:cs="Courier New"/>
+          <w:b/>
+          <w:bCs/>
+          <w:color w:val="000000"/>
+          <w:sz w:val="16"/>
+          <w:szCs w:val="16"/>
+        </w:rPr>
+      </w:pPr>
+      <w:r>
+        <w:rPr>
+          <w:rFonts w:ascii="Courier New" w:eastAsia="Times New Roman" w:hAnsi="Courier New" w:cs="Courier New"/>
+          <w:b/>
+          <w:bCs/>
+          <w:color w:val="000000"/>
+          <w:sz w:val="16"/>
+          <w:szCs w:val="16"/>
+        </w:rPr>
+        <w:t xml:space="preserve">    (12): Conv2</w:t>
+      </w:r>
+      <w:proofErr w:type="gramStart"/>
+      <w:r>
+        <w:rPr>
+          <w:rFonts w:ascii="Courier New" w:eastAsia="Times New Roman" w:hAnsi="Courier New" w:cs="Courier New"/>
+          <w:b/>
+          <w:bCs/>
+          <w:color w:val="000000"/>
+          <w:sz w:val="16"/>
+          <w:szCs w:val="16"/>
+        </w:rPr>
+        <w:t>d(</w:t>
+      </w:r>
+      <w:proofErr w:type="gramEnd"/>
+      <w:r>
+        <w:rPr>
+          <w:rFonts w:ascii="Courier New" w:eastAsia="Times New Roman" w:hAnsi="Courier New" w:cs="Courier New"/>
+          <w:b/>
+          <w:bCs/>
+          <w:color w:val="000000"/>
+          <w:sz w:val="16"/>
+          <w:szCs w:val="16"/>
+        </w:rPr>
+        <w:t>256, 256, kernel_size=(3, 3), stride=(1, 1), padding=(1, 1))</w:t>
+      </w:r>
+    </w:p>
+    <w:p>
+      <w:pPr>
+        <w:shd w:val="clear" w:color="auto" w:fill="FFFFFF"/>
+        <w:tabs>
+          <w:tab w:val="left" w:pos="916"/>
+          <w:tab w:val="left" w:pos="1832"/>
+          <w:tab w:val="left" w:pos="2748"/>
+          <w:tab w:val="left" w:pos="3664"/>
+          <w:tab w:val="left" w:pos="4580"/>
+          <w:tab w:val="left" w:pos="5496"/>
+          <w:tab w:val="left" w:pos="6412"/>
+          <w:tab w:val="left" w:pos="7328"/>
+          <w:tab w:val="left" w:pos="8244"/>
+          <w:tab w:val="left" w:pos="9160"/>
+          <w:tab w:val="left" w:pos="10076"/>
+          <w:tab w:val="left" w:pos="10992"/>
+          <w:tab w:val="left" w:pos="11908"/>
+          <w:tab w:val="left" w:pos="12824"/>
+          <w:tab w:val="left" w:pos="13740"/>
+          <w:tab w:val="left" w:pos="14656"/>
+        </w:tabs>
+        <w:bidi w:val="0"/>
+        <w:spacing w:after="0" w:line="240" w:lineRule="auto"/>
+        <w:rPr>
+          <w:rFonts w:ascii="Courier New" w:eastAsia="Times New Roman" w:hAnsi="Courier New" w:cs="Courier New"/>
+          <w:b/>
+          <w:bCs/>
+          <w:color w:val="000000"/>
+          <w:sz w:val="16"/>
+          <w:szCs w:val="16"/>
+        </w:rPr>
+      </w:pPr>
+      <w:r>
+        <w:rPr>
+          <w:rFonts w:ascii="Courier New" w:eastAsia="Times New Roman" w:hAnsi="Courier New" w:cs="Courier New"/>
+          <w:b/>
+          <w:bCs/>
+          <w:color w:val="000000"/>
+          <w:sz w:val="16"/>
+          <w:szCs w:val="16"/>
+        </w:rPr>
+        <w:t xml:space="preserve">    (13): ReLU(inplace)</w:t>
+      </w:r>
+    </w:p>
+    <w:p>
+      <w:pPr>
+        <w:shd w:val="clear" w:color="auto" w:fill="FFFFFF"/>
+        <w:tabs>
+          <w:tab w:val="left" w:pos="916"/>
+          <w:tab w:val="left" w:pos="1832"/>
+          <w:tab w:val="left" w:pos="2748"/>
+          <w:tab w:val="left" w:pos="3664"/>
+          <w:tab w:val="left" w:pos="4580"/>
+          <w:tab w:val="left" w:pos="5496"/>
+          <w:tab w:val="left" w:pos="6412"/>
+          <w:tab w:val="left" w:pos="7328"/>
+          <w:tab w:val="left" w:pos="8244"/>
+          <w:tab w:val="left" w:pos="9160"/>
+          <w:tab w:val="left" w:pos="10076"/>
+          <w:tab w:val="left" w:pos="10992"/>
+          <w:tab w:val="left" w:pos="11908"/>
+          <w:tab w:val="left" w:pos="12824"/>
+          <w:tab w:val="left" w:pos="13740"/>
+          <w:tab w:val="left" w:pos="14656"/>
+        </w:tabs>
+        <w:bidi w:val="0"/>
+        <w:spacing w:after="0" w:line="240" w:lineRule="auto"/>
+        <w:rPr>
+          <w:rFonts w:ascii="Courier New" w:eastAsia="Times New Roman" w:hAnsi="Courier New" w:cs="Courier New"/>
+          <w:b/>
+          <w:bCs/>
+          <w:color w:val="000000"/>
+          <w:sz w:val="16"/>
+          <w:szCs w:val="16"/>
+        </w:rPr>
+      </w:pPr>
+      <w:r>
+        <w:rPr>
+          <w:rFonts w:ascii="Courier New" w:eastAsia="Times New Roman" w:hAnsi="Courier New" w:cs="Courier New"/>
+          <w:b/>
+          <w:bCs/>
+          <w:color w:val="000000"/>
+          <w:sz w:val="16"/>
+          <w:szCs w:val="16"/>
+        </w:rPr>
+        <w:t xml:space="preserve">    (14): Conv2</w:t>
+      </w:r>
+      <w:proofErr w:type="gramStart"/>
+      <w:r>
+        <w:rPr>
+          <w:rFonts w:ascii="Courier New" w:eastAsia="Times New Roman" w:hAnsi="Courier New" w:cs="Courier New"/>
+          <w:b/>
+          <w:bCs/>
+          <w:color w:val="000000"/>
+          <w:sz w:val="16"/>
+          <w:szCs w:val="16"/>
+        </w:rPr>
+        <w:t>d(</w:t>
+      </w:r>
+      <w:proofErr w:type="gramEnd"/>
+      <w:r>
+        <w:rPr>
+          <w:rFonts w:ascii="Courier New" w:eastAsia="Times New Roman" w:hAnsi="Courier New" w:cs="Courier New"/>
+          <w:b/>
+          <w:bCs/>
+          <w:color w:val="000000"/>
+          <w:sz w:val="16"/>
+          <w:szCs w:val="16"/>
+        </w:rPr>
+        <w:t>256, 256, kernel_size=(3, 3), stride=(1, 1), padding=(1, 1))</w:t>
+      </w:r>
+    </w:p>
+    <w:p>
+      <w:pPr>
+        <w:shd w:val="clear" w:color="auto" w:fill="FFFFFF"/>
+        <w:tabs>
+          <w:tab w:val="left" w:pos="916"/>
+          <w:tab w:val="left" w:pos="1832"/>
+          <w:tab w:val="left" w:pos="2748"/>
+          <w:tab w:val="left" w:pos="3664"/>
+          <w:tab w:val="left" w:pos="4580"/>
+          <w:tab w:val="left" w:pos="5496"/>
+          <w:tab w:val="left" w:pos="6412"/>
+          <w:tab w:val="left" w:pos="7328"/>
+          <w:tab w:val="left" w:pos="8244"/>
+          <w:tab w:val="left" w:pos="9160"/>
+          <w:tab w:val="left" w:pos="10076"/>
+          <w:tab w:val="left" w:pos="10992"/>
+          <w:tab w:val="left" w:pos="11908"/>
+          <w:tab w:val="left" w:pos="12824"/>
+          <w:tab w:val="left" w:pos="13740"/>
+          <w:tab w:val="left" w:pos="14656"/>
+        </w:tabs>
+        <w:bidi w:val="0"/>
+        <w:spacing w:after="0" w:line="240" w:lineRule="auto"/>
+        <w:rPr>
+          <w:rFonts w:ascii="Courier New" w:eastAsia="Times New Roman" w:hAnsi="Courier New" w:cs="Courier New"/>
+          <w:b/>
+          <w:bCs/>
+          <w:color w:val="000000"/>
+          <w:sz w:val="16"/>
+          <w:szCs w:val="16"/>
+        </w:rPr>
+      </w:pPr>
+      <w:r>
+        <w:rPr>
+          <w:rFonts w:ascii="Courier New" w:eastAsia="Times New Roman" w:hAnsi="Courier New" w:cs="Courier New"/>
+          <w:b/>
+          <w:bCs/>
+          <w:color w:val="000000"/>
+          <w:sz w:val="16"/>
+          <w:szCs w:val="16"/>
+        </w:rPr>
+        <w:t xml:space="preserve">    (15): ReLU(inplace)</w:t>
+      </w:r>
+    </w:p>
+    <w:p>
+      <w:pPr>
+        <w:shd w:val="clear" w:color="auto" w:fill="FFFFFF"/>
+        <w:tabs>
+          <w:tab w:val="left" w:pos="916"/>
+          <w:tab w:val="left" w:pos="1832"/>
+          <w:tab w:val="left" w:pos="2748"/>
+          <w:tab w:val="left" w:pos="3664"/>
+          <w:tab w:val="left" w:pos="4580"/>
+          <w:tab w:val="left" w:pos="5496"/>
+          <w:tab w:val="left" w:pos="6412"/>
+          <w:tab w:val="left" w:pos="7328"/>
+          <w:tab w:val="left" w:pos="8244"/>
+          <w:tab w:val="left" w:pos="9160"/>
+          <w:tab w:val="left" w:pos="10076"/>
+          <w:tab w:val="left" w:pos="10992"/>
+          <w:tab w:val="left" w:pos="11908"/>
+          <w:tab w:val="left" w:pos="12824"/>
+          <w:tab w:val="left" w:pos="13740"/>
+          <w:tab w:val="left" w:pos="14656"/>
+        </w:tabs>
+        <w:bidi w:val="0"/>
+        <w:spacing w:after="0" w:line="240" w:lineRule="auto"/>
+        <w:rPr>
+          <w:rFonts w:ascii="Courier New" w:eastAsia="Times New Roman" w:hAnsi="Courier New" w:cs="Courier New"/>
+          <w:b/>
+          <w:bCs/>
+          <w:color w:val="000000"/>
+          <w:sz w:val="16"/>
+          <w:szCs w:val="16"/>
+        </w:rPr>
+      </w:pPr>
+      <w:r>
+        <w:rPr>
+          <w:rFonts w:ascii="Courier New" w:eastAsia="Times New Roman" w:hAnsi="Courier New" w:cs="Courier New"/>
+          <w:b/>
+          <w:bCs/>
+          <w:color w:val="000000"/>
+          <w:sz w:val="16"/>
+          <w:szCs w:val="16"/>
+        </w:rPr>
+        <w:t xml:space="preserve">    (16): MaxPool2</w:t>
+      </w:r>
+      <w:proofErr w:type="gramStart"/>
+      <w:r>
+        <w:rPr>
+          <w:rFonts w:ascii="Courier New" w:eastAsia="Times New Roman" w:hAnsi="Courier New" w:cs="Courier New"/>
+          <w:b/>
+          <w:bCs/>
+          <w:color w:val="000000"/>
+          <w:sz w:val="16"/>
+          <w:szCs w:val="16"/>
+        </w:rPr>
+        <w:t>d(</w:t>
+      </w:r>
+      <w:proofErr w:type="gramEnd"/>
+      <w:r>
+        <w:rPr>
+          <w:rFonts w:ascii="Courier New" w:eastAsia="Times New Roman" w:hAnsi="Courier New" w:cs="Courier New"/>
+          <w:b/>
+          <w:bCs/>
+          <w:color w:val="000000"/>
+          <w:sz w:val="16"/>
+          <w:szCs w:val="16"/>
+        </w:rPr>
+        <w:t>kernel_size=2, stride=2, padding=0, dilation=1, ceil_mode=False)</w:t>
+      </w:r>
+    </w:p>
+    <w:p>
+      <w:pPr>
+        <w:shd w:val="clear" w:color="auto" w:fill="FFFFFF"/>
+        <w:tabs>
+          <w:tab w:val="left" w:pos="916"/>
+          <w:tab w:val="left" w:pos="1832"/>
+          <w:tab w:val="left" w:pos="2748"/>
+          <w:tab w:val="left" w:pos="3664"/>
+          <w:tab w:val="left" w:pos="4580"/>
+          <w:tab w:val="left" w:pos="5496"/>
+          <w:tab w:val="left" w:pos="6412"/>
+          <w:tab w:val="left" w:pos="7328"/>
+          <w:tab w:val="left" w:pos="8244"/>
+          <w:tab w:val="left" w:pos="9160"/>
+          <w:tab w:val="left" w:pos="10076"/>
+          <w:tab w:val="left" w:pos="10992"/>
+          <w:tab w:val="left" w:pos="11908"/>
+          <w:tab w:val="left" w:pos="12824"/>
+          <w:tab w:val="left" w:pos="13740"/>
+          <w:tab w:val="left" w:pos="14656"/>
+        </w:tabs>
+        <w:bidi w:val="0"/>
+        <w:spacing w:after="0" w:line="240" w:lineRule="auto"/>
+        <w:rPr>
+          <w:rFonts w:ascii="Courier New" w:eastAsia="Times New Roman" w:hAnsi="Courier New" w:cs="Courier New"/>
+          <w:b/>
+          <w:bCs/>
+          <w:color w:val="000000"/>
+          <w:sz w:val="16"/>
+          <w:szCs w:val="16"/>
+        </w:rPr>
+      </w:pPr>
+      <w:r>
+        <w:rPr>
+          <w:rFonts w:ascii="Courier New" w:eastAsia="Times New Roman" w:hAnsi="Courier New" w:cs="Courier New"/>
+          <w:b/>
+          <w:bCs/>
+          <w:color w:val="000000"/>
+          <w:sz w:val="16"/>
+          <w:szCs w:val="16"/>
+        </w:rPr>
+        <w:t xml:space="preserve">    (17): Conv2</w:t>
+      </w:r>
+      <w:proofErr w:type="gramStart"/>
+      <w:r>
+        <w:rPr>
+          <w:rFonts w:ascii="Courier New" w:eastAsia="Times New Roman" w:hAnsi="Courier New" w:cs="Courier New"/>
+          <w:b/>
+          <w:bCs/>
+          <w:color w:val="000000"/>
+          <w:sz w:val="16"/>
+          <w:szCs w:val="16"/>
+        </w:rPr>
+        <w:t>d(</w:t>
+      </w:r>
+      <w:proofErr w:type="gramEnd"/>
+      <w:r>
+        <w:rPr>
+          <w:rFonts w:ascii="Courier New" w:eastAsia="Times New Roman" w:hAnsi="Courier New" w:cs="Courier New"/>
+          <w:b/>
+          <w:bCs/>
+          <w:color w:val="000000"/>
+          <w:sz w:val="16"/>
+          <w:szCs w:val="16"/>
+        </w:rPr>
+        <w:t>256, 512, kernel_size=(3, 3), stride=(1, 1), padding=(1, 1))</w:t>
+      </w:r>
+    </w:p>
+    <w:p>
+      <w:pPr>
+        <w:shd w:val="clear" w:color="auto" w:fill="FFFFFF"/>
+        <w:tabs>
+          <w:tab w:val="left" w:pos="916"/>
+          <w:tab w:val="left" w:pos="1832"/>
+          <w:tab w:val="left" w:pos="2748"/>
+          <w:tab w:val="left" w:pos="3664"/>
+          <w:tab w:val="left" w:pos="4580"/>
+          <w:tab w:val="left" w:pos="5496"/>
+          <w:tab w:val="left" w:pos="6412"/>
+          <w:tab w:val="left" w:pos="7328"/>
+          <w:tab w:val="left" w:pos="8244"/>
+          <w:tab w:val="left" w:pos="9160"/>
+          <w:tab w:val="left" w:pos="10076"/>
+          <w:tab w:val="left" w:pos="10992"/>
+          <w:tab w:val="left" w:pos="11908"/>
+          <w:tab w:val="left" w:pos="12824"/>
+          <w:tab w:val="left" w:pos="13740"/>
+          <w:tab w:val="left" w:pos="14656"/>
+        </w:tabs>
+        <w:bidi w:val="0"/>
+        <w:spacing w:after="0" w:line="240" w:lineRule="auto"/>
+        <w:rPr>
+          <w:rFonts w:ascii="Courier New" w:eastAsia="Times New Roman" w:hAnsi="Courier New" w:cs="Courier New"/>
+          <w:b/>
+          <w:bCs/>
+          <w:color w:val="000000"/>
+          <w:sz w:val="16"/>
+          <w:szCs w:val="16"/>
+        </w:rPr>
+      </w:pPr>
+      <w:r>
+        <w:rPr>
+          <w:rFonts w:ascii="Courier New" w:eastAsia="Times New Roman" w:hAnsi="Courier New" w:cs="Courier New"/>
+          <w:b/>
+          <w:bCs/>
+          <w:color w:val="000000"/>
+          <w:sz w:val="16"/>
+          <w:szCs w:val="16"/>
+        </w:rPr>
+        <w:t xml:space="preserve">    (18): ReLU(inplace)</w:t>
+      </w:r>
+    </w:p>
+    <w:p>
+      <w:pPr>
+        <w:shd w:val="clear" w:color="auto" w:fill="FFFFFF"/>
+        <w:tabs>
+          <w:tab w:val="left" w:pos="916"/>
+          <w:tab w:val="left" w:pos="1832"/>
+          <w:tab w:val="left" w:pos="2748"/>
+          <w:tab w:val="left" w:pos="3664"/>
+          <w:tab w:val="left" w:pos="4580"/>
+          <w:tab w:val="left" w:pos="5496"/>
+          <w:tab w:val="left" w:pos="6412"/>
+          <w:tab w:val="left" w:pos="7328"/>
+          <w:tab w:val="left" w:pos="8244"/>
+          <w:tab w:val="left" w:pos="9160"/>
+          <w:tab w:val="left" w:pos="10076"/>
+          <w:tab w:val="left" w:pos="10992"/>
+          <w:tab w:val="left" w:pos="11908"/>
+          <w:tab w:val="left" w:pos="12824"/>
+          <w:tab w:val="left" w:pos="13740"/>
+          <w:tab w:val="left" w:pos="14656"/>
+        </w:tabs>
+        <w:bidi w:val="0"/>
+        <w:spacing w:after="0" w:line="240" w:lineRule="auto"/>
+        <w:rPr>
+          <w:rFonts w:ascii="Courier New" w:eastAsia="Times New Roman" w:hAnsi="Courier New" w:cs="Courier New"/>
+          <w:b/>
+          <w:bCs/>
+          <w:color w:val="000000"/>
+          <w:sz w:val="16"/>
+          <w:szCs w:val="16"/>
+        </w:rPr>
+      </w:pPr>
+      <w:r>
+        <w:rPr>
+          <w:rFonts w:ascii="Courier New" w:eastAsia="Times New Roman" w:hAnsi="Courier New" w:cs="Courier New"/>
+          <w:b/>
+          <w:bCs/>
+          <w:color w:val="000000"/>
+          <w:sz w:val="16"/>
+          <w:szCs w:val="16"/>
+        </w:rPr>
+        <w:t xml:space="preserve">    (19): Conv2</w:t>
+      </w:r>
+      <w:proofErr w:type="gramStart"/>
+      <w:r>
+        <w:rPr>
+          <w:rFonts w:ascii="Courier New" w:eastAsia="Times New Roman" w:hAnsi="Courier New" w:cs="Courier New"/>
+          <w:b/>
+          <w:bCs/>
+          <w:color w:val="000000"/>
+          <w:sz w:val="16"/>
+          <w:szCs w:val="16"/>
+        </w:rPr>
+        <w:t>d(</w:t>
+      </w:r>
+      <w:proofErr w:type="gramEnd"/>
+      <w:r>
+        <w:rPr>
+          <w:rFonts w:ascii="Courier New" w:eastAsia="Times New Roman" w:hAnsi="Courier New" w:cs="Courier New"/>
+          <w:b/>
+          <w:bCs/>
+          <w:color w:val="000000"/>
+          <w:sz w:val="16"/>
+          <w:szCs w:val="16"/>
+        </w:rPr>
+        <w:t>512, 512, kernel_size=(3, 3), stride=(1, 1), padding=(1, 1))</w:t>
+      </w:r>
+    </w:p>
+    <w:p>
+      <w:pPr>
+        <w:shd w:val="clear" w:color="auto" w:fill="FFFFFF"/>
+        <w:tabs>
+          <w:tab w:val="left" w:pos="916"/>
+          <w:tab w:val="left" w:pos="1832"/>
+          <w:tab w:val="left" w:pos="2748"/>
+          <w:tab w:val="left" w:pos="3664"/>
+          <w:tab w:val="left" w:pos="4580"/>
+          <w:tab w:val="left" w:pos="5496"/>
+          <w:tab w:val="left" w:pos="6412"/>
+          <w:tab w:val="left" w:pos="7328"/>
+          <w:tab w:val="left" w:pos="8244"/>
+          <w:tab w:val="left" w:pos="9160"/>
+          <w:tab w:val="left" w:pos="10076"/>
+          <w:tab w:val="left" w:pos="10992"/>
+          <w:tab w:val="left" w:pos="11908"/>
+          <w:tab w:val="left" w:pos="12824"/>
+          <w:tab w:val="left" w:pos="13740"/>
+          <w:tab w:val="left" w:pos="14656"/>
+        </w:tabs>
+        <w:bidi w:val="0"/>
+        <w:spacing w:after="0" w:line="240" w:lineRule="auto"/>
+        <w:rPr>
+          <w:rFonts w:ascii="Courier New" w:eastAsia="Times New Roman" w:hAnsi="Courier New" w:cs="Courier New"/>
+          <w:b/>
+          <w:bCs/>
+          <w:color w:val="000000"/>
+          <w:sz w:val="16"/>
+          <w:szCs w:val="16"/>
+        </w:rPr>
+      </w:pPr>
+      <w:r>
+        <w:rPr>
+          <w:rFonts w:ascii="Courier New" w:eastAsia="Times New Roman" w:hAnsi="Courier New" w:cs="Courier New"/>
+          <w:b/>
+          <w:bCs/>
+          <w:color w:val="000000"/>
+          <w:sz w:val="16"/>
+          <w:szCs w:val="16"/>
+        </w:rPr>
+        <w:t xml:space="preserve">    (20): ReLU(inplace)</w:t>
+      </w:r>
+    </w:p>
+    <w:p>
+      <w:pPr>
+        <w:shd w:val="clear" w:color="auto" w:fill="FFFFFF"/>
+        <w:tabs>
+          <w:tab w:val="left" w:pos="916"/>
+          <w:tab w:val="left" w:pos="1832"/>
+          <w:tab w:val="left" w:pos="2748"/>
+          <w:tab w:val="left" w:pos="3664"/>
+          <w:tab w:val="left" w:pos="4580"/>
+          <w:tab w:val="left" w:pos="5496"/>
+          <w:tab w:val="left" w:pos="6412"/>
+          <w:tab w:val="left" w:pos="7328"/>
+          <w:tab w:val="left" w:pos="8244"/>
+          <w:tab w:val="left" w:pos="9160"/>
+          <w:tab w:val="left" w:pos="10076"/>
+          <w:tab w:val="left" w:pos="10992"/>
+          <w:tab w:val="left" w:pos="11908"/>
+          <w:tab w:val="left" w:pos="12824"/>
+          <w:tab w:val="left" w:pos="13740"/>
+          <w:tab w:val="left" w:pos="14656"/>
+        </w:tabs>
+        <w:bidi w:val="0"/>
+        <w:spacing w:after="0" w:line="240" w:lineRule="auto"/>
+        <w:rPr>
+          <w:rFonts w:ascii="Courier New" w:eastAsia="Times New Roman" w:hAnsi="Courier New" w:cs="Courier New"/>
+          <w:b/>
+          <w:bCs/>
+          <w:color w:val="000000"/>
+          <w:sz w:val="16"/>
+          <w:szCs w:val="16"/>
+        </w:rPr>
+      </w:pPr>
+      <w:r>
+        <w:rPr>
+          <w:rFonts w:ascii="Courier New" w:eastAsia="Times New Roman" w:hAnsi="Courier New" w:cs="Courier New"/>
+          <w:b/>
+          <w:bCs/>
+          <w:color w:val="000000"/>
+          <w:sz w:val="16"/>
+          <w:szCs w:val="16"/>
+        </w:rPr>
+        <w:t xml:space="preserve">    (21): Conv2</w:t>
+      </w:r>
+      <w:proofErr w:type="gramStart"/>
+      <w:r>
+        <w:rPr>
+          <w:rFonts w:ascii="Courier New" w:eastAsia="Times New Roman" w:hAnsi="Courier New" w:cs="Courier New"/>
+          <w:b/>
+          <w:bCs/>
+          <w:color w:val="000000"/>
+          <w:sz w:val="16"/>
+          <w:szCs w:val="16"/>
+        </w:rPr>
+        <w:t>d(</w:t>
+      </w:r>
+      <w:proofErr w:type="gramEnd"/>
+      <w:r>
+        <w:rPr>
+          <w:rFonts w:ascii="Courier New" w:eastAsia="Times New Roman" w:hAnsi="Courier New" w:cs="Courier New"/>
+          <w:b/>
+          <w:bCs/>
+          <w:color w:val="000000"/>
+          <w:sz w:val="16"/>
+          <w:szCs w:val="16"/>
+        </w:rPr>
+        <w:t>512, 512, kernel_size=(3, 3), stride=(1, 1), padding=(1, 1))</w:t>
+      </w:r>
+    </w:p>
+    <w:p>
+      <w:pPr>
+        <w:shd w:val="clear" w:color="auto" w:fill="FFFFFF"/>
+        <w:tabs>
+          <w:tab w:val="left" w:pos="916"/>
+          <w:tab w:val="left" w:pos="1832"/>
+          <w:tab w:val="left" w:pos="2748"/>
+          <w:tab w:val="left" w:pos="3664"/>
+          <w:tab w:val="left" w:pos="4580"/>
+          <w:tab w:val="left" w:pos="5496"/>
+          <w:tab w:val="left" w:pos="6412"/>
+          <w:tab w:val="left" w:pos="7328"/>
+          <w:tab w:val="left" w:pos="8244"/>
+          <w:tab w:val="left" w:pos="9160"/>
+          <w:tab w:val="left" w:pos="10076"/>
+          <w:tab w:val="left" w:pos="10992"/>
+          <w:tab w:val="left" w:pos="11908"/>
+          <w:tab w:val="left" w:pos="12824"/>
+          <w:tab w:val="left" w:pos="13740"/>
+          <w:tab w:val="left" w:pos="14656"/>
+        </w:tabs>
+        <w:bidi w:val="0"/>
+        <w:spacing w:after="0" w:line="240" w:lineRule="auto"/>
+        <w:rPr>
+          <w:rFonts w:ascii="Courier New" w:eastAsia="Times New Roman" w:hAnsi="Courier New" w:cs="Courier New"/>
+          <w:b/>
+          <w:bCs/>
+          <w:color w:val="000000"/>
+          <w:sz w:val="16"/>
+          <w:szCs w:val="16"/>
+        </w:rPr>
+      </w:pPr>
+      <w:r>
+        <w:rPr>
+          <w:rFonts w:ascii="Courier New" w:eastAsia="Times New Roman" w:hAnsi="Courier New" w:cs="Courier New"/>
+          <w:b/>
+          <w:bCs/>
+          <w:color w:val="000000"/>
+          <w:sz w:val="16"/>
+          <w:szCs w:val="16"/>
+        </w:rPr>
+        <w:t xml:space="preserve">    (22): ReLU(inplace)</w:t>
+      </w:r>
+    </w:p>
+    <w:p>
+      <w:pPr>
+        <w:shd w:val="clear" w:color="auto" w:fill="FFFFFF"/>
+        <w:tabs>
+          <w:tab w:val="left" w:pos="916"/>
+          <w:tab w:val="left" w:pos="1832"/>
+          <w:tab w:val="left" w:pos="2748"/>
+          <w:tab w:val="left" w:pos="3664"/>
+          <w:tab w:val="left" w:pos="4580"/>
+          <w:tab w:val="left" w:pos="5496"/>
+          <w:tab w:val="left" w:pos="6412"/>
+          <w:tab w:val="left" w:pos="7328"/>
+          <w:tab w:val="left" w:pos="8244"/>
+          <w:tab w:val="left" w:pos="9160"/>
+          <w:tab w:val="left" w:pos="10076"/>
+          <w:tab w:val="left" w:pos="10992"/>
+          <w:tab w:val="left" w:pos="11908"/>
+          <w:tab w:val="left" w:pos="12824"/>
+          <w:tab w:val="left" w:pos="13740"/>
+          <w:tab w:val="left" w:pos="14656"/>
+        </w:tabs>
+        <w:bidi w:val="0"/>
+        <w:spacing w:after="0" w:line="240" w:lineRule="auto"/>
+        <w:rPr>
+          <w:rFonts w:ascii="Courier New" w:eastAsia="Times New Roman" w:hAnsi="Courier New" w:cs="Courier New"/>
+          <w:b/>
+          <w:bCs/>
+          <w:color w:val="000000"/>
+          <w:sz w:val="16"/>
+          <w:szCs w:val="16"/>
+        </w:rPr>
+      </w:pPr>
+      <w:r>
+        <w:rPr>
+          <w:rFonts w:ascii="Courier New" w:eastAsia="Times New Roman" w:hAnsi="Courier New" w:cs="Courier New"/>
+          <w:b/>
+          <w:bCs/>
+          <w:color w:val="000000"/>
+          <w:sz w:val="16"/>
+          <w:szCs w:val="16"/>
+        </w:rPr>
+        <w:t xml:space="preserve">    (23): MaxPool2</w:t>
+      </w:r>
+      <w:proofErr w:type="gramStart"/>
+      <w:r>
+        <w:rPr>
+          <w:rFonts w:ascii="Courier New" w:eastAsia="Times New Roman" w:hAnsi="Courier New" w:cs="Courier New"/>
+          <w:b/>
+          <w:bCs/>
+          <w:color w:val="000000"/>
+          <w:sz w:val="16"/>
+          <w:szCs w:val="16"/>
+        </w:rPr>
+        <w:t>d(</w:t>
+      </w:r>
+      <w:proofErr w:type="gramEnd"/>
+      <w:r>
+        <w:rPr>
+          <w:rFonts w:ascii="Courier New" w:eastAsia="Times New Roman" w:hAnsi="Courier New" w:cs="Courier New"/>
+          <w:b/>
+          <w:bCs/>
+          <w:color w:val="000000"/>
+          <w:sz w:val="16"/>
+          <w:szCs w:val="16"/>
+        </w:rPr>
+        <w:t>kernel_size=2, stride=2, padding=0, dilation=1, ceil_mode=False)</w:t>
+      </w:r>
+    </w:p>
+    <w:p>
+      <w:pPr>
+        <w:shd w:val="clear" w:color="auto" w:fill="FFFFFF"/>
+        <w:tabs>
+          <w:tab w:val="left" w:pos="916"/>
+          <w:tab w:val="left" w:pos="1832"/>
+          <w:tab w:val="left" w:pos="2748"/>
+          <w:tab w:val="left" w:pos="3664"/>
+          <w:tab w:val="left" w:pos="4580"/>
+          <w:tab w:val="left" w:pos="5496"/>
+          <w:tab w:val="left" w:pos="6412"/>
+          <w:tab w:val="left" w:pos="7328"/>
+          <w:tab w:val="left" w:pos="8244"/>
+          <w:tab w:val="left" w:pos="9160"/>
+          <w:tab w:val="left" w:pos="10076"/>
+          <w:tab w:val="left" w:pos="10992"/>
+          <w:tab w:val="left" w:pos="11908"/>
+          <w:tab w:val="left" w:pos="12824"/>
+          <w:tab w:val="left" w:pos="13740"/>
+          <w:tab w:val="left" w:pos="14656"/>
+        </w:tabs>
+        <w:bidi w:val="0"/>
+        <w:spacing w:after="0" w:line="240" w:lineRule="auto"/>
+        <w:rPr>
+          <w:rFonts w:ascii="Courier New" w:eastAsia="Times New Roman" w:hAnsi="Courier New" w:cs="Courier New"/>
+          <w:b/>
+          <w:bCs/>
+          <w:color w:val="000000"/>
+          <w:sz w:val="16"/>
+          <w:szCs w:val="16"/>
+        </w:rPr>
+      </w:pPr>
+      <w:r>
+        <w:rPr>
+          <w:rFonts w:ascii="Courier New" w:eastAsia="Times New Roman" w:hAnsi="Courier New" w:cs="Courier New"/>
+          <w:b/>
+          <w:bCs/>
+          <w:color w:val="000000"/>
+          <w:sz w:val="16"/>
+          <w:szCs w:val="16"/>
+        </w:rPr>
+        <w:t xml:space="preserve">    (24): Conv2</w:t>
+      </w:r>
+      <w:proofErr w:type="gramStart"/>
+      <w:r>
+        <w:rPr>
+          <w:rFonts w:ascii="Courier New" w:eastAsia="Times New Roman" w:hAnsi="Courier New" w:cs="Courier New"/>
+          <w:b/>
+          <w:bCs/>
+          <w:color w:val="000000"/>
+          <w:sz w:val="16"/>
+          <w:szCs w:val="16"/>
+        </w:rPr>
+        <w:t>d(</w:t>
+      </w:r>
+      <w:proofErr w:type="gramEnd"/>
+      <w:r>
+        <w:rPr>
+          <w:rFonts w:ascii="Courier New" w:eastAsia="Times New Roman" w:hAnsi="Courier New" w:cs="Courier New"/>
+          <w:b/>
+          <w:bCs/>
+          <w:color w:val="000000"/>
+          <w:sz w:val="16"/>
+          <w:szCs w:val="16"/>
+        </w:rPr>
+        <w:t>512, 512, kernel_size=(3, 3), stride=(1, 1), padding=(1, 1))</w:t>
+      </w:r>
+    </w:p>
+    <w:p>
+      <w:pPr>
+        <w:shd w:val="clear" w:color="auto" w:fill="FFFFFF"/>
+        <w:tabs>
+          <w:tab w:val="left" w:pos="916"/>
+          <w:tab w:val="left" w:pos="1832"/>
+          <w:tab w:val="left" w:pos="2748"/>
+          <w:tab w:val="left" w:pos="3664"/>
+          <w:tab w:val="left" w:pos="4580"/>
+          <w:tab w:val="left" w:pos="5496"/>
+          <w:tab w:val="left" w:pos="6412"/>
+          <w:tab w:val="left" w:pos="7328"/>
+          <w:tab w:val="left" w:pos="8244"/>
+          <w:tab w:val="left" w:pos="9160"/>
+          <w:tab w:val="left" w:pos="10076"/>
+          <w:tab w:val="left" w:pos="10992"/>
+          <w:tab w:val="left" w:pos="11908"/>
+          <w:tab w:val="left" w:pos="12824"/>
+          <w:tab w:val="left" w:pos="13740"/>
+          <w:tab w:val="left" w:pos="14656"/>
+        </w:tabs>
+        <w:bidi w:val="0"/>
+        <w:spacing w:after="0" w:line="240" w:lineRule="auto"/>
+        <w:rPr>
+          <w:rFonts w:ascii="Courier New" w:eastAsia="Times New Roman" w:hAnsi="Courier New" w:cs="Courier New"/>
+          <w:b/>
+          <w:bCs/>
+          <w:color w:val="000000"/>
+          <w:sz w:val="16"/>
+          <w:szCs w:val="16"/>
+        </w:rPr>
+      </w:pPr>
+      <w:r>
+        <w:rPr>
+          <w:rFonts w:ascii="Courier New" w:eastAsia="Times New Roman" w:hAnsi="Courier New" w:cs="Courier New"/>
+          <w:b/>
+          <w:bCs/>
+          <w:color w:val="000000"/>
+          <w:sz w:val="16"/>
+          <w:szCs w:val="16"/>
+        </w:rPr>
+        <w:t xml:space="preserve">    (25): ReLU(inplace)</w:t>
+      </w:r>
+    </w:p>
+    <w:p>
+      <w:pPr>
+        <w:shd w:val="clear" w:color="auto" w:fill="FFFFFF"/>
+        <w:tabs>
+          <w:tab w:val="left" w:pos="916"/>
+          <w:tab w:val="left" w:pos="1832"/>
+          <w:tab w:val="left" w:pos="2748"/>
+          <w:tab w:val="left" w:pos="3664"/>
+          <w:tab w:val="left" w:pos="4580"/>
+          <w:tab w:val="left" w:pos="5496"/>
+          <w:tab w:val="left" w:pos="6412"/>
+          <w:tab w:val="left" w:pos="7328"/>
+          <w:tab w:val="left" w:pos="8244"/>
+          <w:tab w:val="left" w:pos="9160"/>
+          <w:tab w:val="left" w:pos="10076"/>
+          <w:tab w:val="left" w:pos="10992"/>
+          <w:tab w:val="left" w:pos="11908"/>
+          <w:tab w:val="left" w:pos="12824"/>
+          <w:tab w:val="left" w:pos="13740"/>
+          <w:tab w:val="left" w:pos="14656"/>
+        </w:tabs>
+        <w:bidi w:val="0"/>
+        <w:spacing w:after="0" w:line="240" w:lineRule="auto"/>
+        <w:rPr>
+          <w:rFonts w:ascii="Courier New" w:eastAsia="Times New Roman" w:hAnsi="Courier New" w:cs="Courier New"/>
+          <w:b/>
+          <w:bCs/>
+          <w:color w:val="000000"/>
+          <w:sz w:val="16"/>
+          <w:szCs w:val="16"/>
+        </w:rPr>
+      </w:pPr>
+      <w:r>
+        <w:rPr>
+          <w:rFonts w:ascii="Courier New" w:eastAsia="Times New Roman" w:hAnsi="Courier New" w:cs="Courier New"/>
+          <w:b/>
+          <w:bCs/>
+          <w:color w:val="000000"/>
+          <w:sz w:val="16"/>
+          <w:szCs w:val="16"/>
+        </w:rPr>
+        <w:t xml:space="preserve">    (26): Conv2</w:t>
+      </w:r>
+      <w:proofErr w:type="gramStart"/>
+      <w:r>
+        <w:rPr>
+          <w:rFonts w:ascii="Courier New" w:eastAsia="Times New Roman" w:hAnsi="Courier New" w:cs="Courier New"/>
+          <w:b/>
+          <w:bCs/>
+          <w:color w:val="000000"/>
+          <w:sz w:val="16"/>
+          <w:szCs w:val="16"/>
+        </w:rPr>
+        <w:t>d(</w:t>
+      </w:r>
+      <w:proofErr w:type="gramEnd"/>
+      <w:r>
+        <w:rPr>
+          <w:rFonts w:ascii="Courier New" w:eastAsia="Times New Roman" w:hAnsi="Courier New" w:cs="Courier New"/>
+          <w:b/>
+          <w:bCs/>
+          <w:color w:val="000000"/>
+          <w:sz w:val="16"/>
+          <w:szCs w:val="16"/>
+        </w:rPr>
+        <w:t>512, 512, kernel_size=(3, 3), stride=(1, 1), padding=(1, 1))</w:t>
+      </w:r>
+    </w:p>
+    <w:p>
+      <w:pPr>
+        <w:shd w:val="clear" w:color="auto" w:fill="FFFFFF"/>
+        <w:tabs>
+          <w:tab w:val="left" w:pos="916"/>
+          <w:tab w:val="left" w:pos="1832"/>
+          <w:tab w:val="left" w:pos="2748"/>
+          <w:tab w:val="left" w:pos="3664"/>
+          <w:tab w:val="left" w:pos="4580"/>
+          <w:tab w:val="left" w:pos="5496"/>
+          <w:tab w:val="left" w:pos="6412"/>
+          <w:tab w:val="left" w:pos="7328"/>
+          <w:tab w:val="left" w:pos="8244"/>
+          <w:tab w:val="left" w:pos="9160"/>
+          <w:tab w:val="left" w:pos="10076"/>
+          <w:tab w:val="left" w:pos="10992"/>
+          <w:tab w:val="left" w:pos="11908"/>
+          <w:tab w:val="left" w:pos="12824"/>
+          <w:tab w:val="left" w:pos="13740"/>
+          <w:tab w:val="left" w:pos="14656"/>
+        </w:tabs>
+        <w:bidi w:val="0"/>
+        <w:spacing w:after="0" w:line="240" w:lineRule="auto"/>
+        <w:rPr>
+          <w:rFonts w:ascii="Courier New" w:eastAsia="Times New Roman" w:hAnsi="Courier New" w:cs="Courier New"/>
+          <w:b/>
+          <w:bCs/>
+          <w:color w:val="000000"/>
+          <w:sz w:val="16"/>
+          <w:szCs w:val="16"/>
+        </w:rPr>
+      </w:pPr>
+      <w:r>
+        <w:rPr>
+          <w:rFonts w:ascii="Courier New" w:eastAsia="Times New Roman" w:hAnsi="Courier New" w:cs="Courier New"/>
+          <w:b/>
+          <w:bCs/>
+          <w:color w:val="000000"/>
+          <w:sz w:val="16"/>
+          <w:szCs w:val="16"/>
+        </w:rPr>
+        <w:t xml:space="preserve">    (27): ReLU(inplace)</w:t>
+      </w:r>
+    </w:p>
+    <w:p>
+      <w:pPr>
+        <w:shd w:val="clear" w:color="auto" w:fill="FFFFFF"/>
+        <w:tabs>
+          <w:tab w:val="left" w:pos="916"/>
+          <w:tab w:val="left" w:pos="1832"/>
+          <w:tab w:val="left" w:pos="2748"/>
+          <w:tab w:val="left" w:pos="3664"/>
+          <w:tab w:val="left" w:pos="4580"/>
+          <w:tab w:val="left" w:pos="5496"/>
+          <w:tab w:val="left" w:pos="6412"/>
+          <w:tab w:val="left" w:pos="7328"/>
+          <w:tab w:val="left" w:pos="8244"/>
+          <w:tab w:val="left" w:pos="9160"/>
+          <w:tab w:val="left" w:pos="10076"/>
+          <w:tab w:val="left" w:pos="10992"/>
+          <w:tab w:val="left" w:pos="11908"/>
+          <w:tab w:val="left" w:pos="12824"/>
+          <w:tab w:val="left" w:pos="13740"/>
+          <w:tab w:val="left" w:pos="14656"/>
+        </w:tabs>
+        <w:bidi w:val="0"/>
+        <w:spacing w:after="0" w:line="240" w:lineRule="auto"/>
+        <w:rPr>
+          <w:rFonts w:ascii="Courier New" w:eastAsia="Times New Roman" w:hAnsi="Courier New" w:cs="Courier New"/>
+          <w:b/>
+          <w:bCs/>
+          <w:color w:val="000000"/>
+          <w:sz w:val="16"/>
+          <w:szCs w:val="16"/>
+        </w:rPr>
+      </w:pPr>
+      <w:r>
+        <w:rPr>
+          <w:rFonts w:ascii="Courier New" w:eastAsia="Times New Roman" w:hAnsi="Courier New" w:cs="Courier New"/>
+          <w:b/>
+          <w:bCs/>
+          <w:color w:val="000000"/>
+          <w:sz w:val="16"/>
+          <w:szCs w:val="16"/>
+        </w:rPr>
+        <w:t xml:space="preserve">    (28): Conv2</w:t>
+      </w:r>
+      <w:proofErr w:type="gramStart"/>
+      <w:r>
+        <w:rPr>
+          <w:rFonts w:ascii="Courier New" w:eastAsia="Times New Roman" w:hAnsi="Courier New" w:cs="Courier New"/>
+          <w:b/>
+          <w:bCs/>
+          <w:color w:val="000000"/>
+          <w:sz w:val="16"/>
+          <w:szCs w:val="16"/>
+        </w:rPr>
+        <w:t>d(</w:t>
+      </w:r>
+      <w:proofErr w:type="gramEnd"/>
+      <w:r>
+        <w:rPr>
+          <w:rFonts w:ascii="Courier New" w:eastAsia="Times New Roman" w:hAnsi="Courier New" w:cs="Courier New"/>
+          <w:b/>
+          <w:bCs/>
+          <w:color w:val="000000"/>
+          <w:sz w:val="16"/>
+          <w:szCs w:val="16"/>
+        </w:rPr>
+        <w:t>512, 512, kernel_size=(3, 3), stride=(1, 1), padding=(1, 1))</w:t>
+      </w:r>
+    </w:p>
+    <w:p>
+      <w:pPr>
+        <w:shd w:val="clear" w:color="auto" w:fill="FFFFFF"/>
+        <w:tabs>
+          <w:tab w:val="left" w:pos="916"/>
+          <w:tab w:val="left" w:pos="1832"/>
+          <w:tab w:val="left" w:pos="2748"/>
+          <w:tab w:val="left" w:pos="3664"/>
+          <w:tab w:val="left" w:pos="4580"/>
+          <w:tab w:val="left" w:pos="5496"/>
+          <w:tab w:val="left" w:pos="6412"/>
+          <w:tab w:val="left" w:pos="7328"/>
+          <w:tab w:val="left" w:pos="8244"/>
+          <w:tab w:val="left" w:pos="9160"/>
+          <w:tab w:val="left" w:pos="10076"/>
+          <w:tab w:val="left" w:pos="10992"/>
+          <w:tab w:val="left" w:pos="11908"/>
+          <w:tab w:val="left" w:pos="12824"/>
+          <w:tab w:val="left" w:pos="13740"/>
+          <w:tab w:val="left" w:pos="14656"/>
+        </w:tabs>
+        <w:bidi w:val="0"/>
+        <w:spacing w:after="0" w:line="240" w:lineRule="auto"/>
+        <w:rPr>
+          <w:rFonts w:ascii="Courier New" w:eastAsia="Times New Roman" w:hAnsi="Courier New" w:cs="Courier New"/>
+          <w:b/>
+          <w:bCs/>
+          <w:color w:val="000000"/>
+          <w:sz w:val="16"/>
+          <w:szCs w:val="16"/>
+        </w:rPr>
+      </w:pPr>
+      <w:r>
+        <w:rPr>
+          <w:rFonts w:ascii="Courier New" w:eastAsia="Times New Roman" w:hAnsi="Courier New" w:cs="Courier New"/>
+          <w:b/>
+          <w:bCs/>
+          <w:color w:val="000000"/>
+          <w:sz w:val="16"/>
+          <w:szCs w:val="16"/>
+        </w:rPr>
+        <w:t xml:space="preserve">    (29): ReLU(inplace)</w:t>
+      </w:r>
+    </w:p>
+    <w:p>
+      <w:pPr>
+        <w:shd w:val="clear" w:color="auto" w:fill="FFFFFF"/>
+        <w:tabs>
+          <w:tab w:val="left" w:pos="916"/>
+          <w:tab w:val="left" w:pos="1832"/>
+          <w:tab w:val="left" w:pos="2748"/>
+          <w:tab w:val="left" w:pos="3664"/>
+          <w:tab w:val="left" w:pos="4580"/>
+          <w:tab w:val="left" w:pos="5496"/>
+          <w:tab w:val="left" w:pos="6412"/>
+          <w:tab w:val="left" w:pos="7328"/>
+          <w:tab w:val="left" w:pos="8244"/>
+          <w:tab w:val="left" w:pos="9160"/>
+          <w:tab w:val="left" w:pos="10076"/>
+          <w:tab w:val="left" w:pos="10992"/>
+          <w:tab w:val="left" w:pos="11908"/>
+          <w:tab w:val="left" w:pos="12824"/>
+          <w:tab w:val="left" w:pos="13740"/>
+          <w:tab w:val="left" w:pos="14656"/>
+        </w:tabs>
+        <w:bidi w:val="0"/>
+        <w:spacing w:after="0" w:line="240" w:lineRule="auto"/>
+        <w:rPr>
+          <w:rFonts w:ascii="Courier New" w:eastAsia="Times New Roman" w:hAnsi="Courier New" w:cs="Courier New"/>
+          <w:b/>
+          <w:bCs/>
+          <w:color w:val="000000"/>
+          <w:sz w:val="16"/>
+          <w:szCs w:val="16"/>
+        </w:rPr>
+      </w:pPr>
+      <w:r>
+        <w:rPr>
+          <w:rFonts w:ascii="Courier New" w:eastAsia="Times New Roman" w:hAnsi="Courier New" w:cs="Courier New"/>
+          <w:b/>
+          <w:bCs/>
+          <w:color w:val="000000"/>
+          <w:sz w:val="16"/>
+          <w:szCs w:val="16"/>
+        </w:rPr>
+        <w:t xml:space="preserve">    (30): MaxPool2</w:t>
+      </w:r>
+      <w:proofErr w:type="gramStart"/>
+      <w:r>
+        <w:rPr>
+          <w:rFonts w:ascii="Courier New" w:eastAsia="Times New Roman" w:hAnsi="Courier New" w:cs="Courier New"/>
+          <w:b/>
+          <w:bCs/>
+          <w:color w:val="000000"/>
+          <w:sz w:val="16"/>
+          <w:szCs w:val="16"/>
+        </w:rPr>
+        <w:t>d(</w:t>
+      </w:r>
+      <w:proofErr w:type="gramEnd"/>
+      <w:r>
+        <w:rPr>
+          <w:rFonts w:ascii="Courier New" w:eastAsia="Times New Roman" w:hAnsi="Courier New" w:cs="Courier New"/>
+          <w:b/>
+          <w:bCs/>
+          <w:color w:val="000000"/>
+          <w:sz w:val="16"/>
+          <w:szCs w:val="16"/>
+        </w:rPr>
+        <w:t>kernel_size=2, stride=2, padding=0, dilation=1, ceil_mode=False)</w:t>
+      </w:r>
+    </w:p>
+    <w:p>
+      <w:pPr>
+        <w:shd w:val="clear" w:color="auto" w:fill="FFFFFF"/>
+        <w:tabs>
+          <w:tab w:val="left" w:pos="916"/>
+          <w:tab w:val="left" w:pos="1832"/>
+          <w:tab w:val="left" w:pos="2748"/>
+          <w:tab w:val="left" w:pos="3664"/>
+          <w:tab w:val="left" w:pos="4580"/>
+          <w:tab w:val="left" w:pos="5496"/>
+          <w:tab w:val="left" w:pos="6412"/>
+          <w:tab w:val="left" w:pos="7328"/>
+          <w:tab w:val="left" w:pos="8244"/>
+          <w:tab w:val="left" w:pos="9160"/>
+          <w:tab w:val="left" w:pos="10076"/>
+          <w:tab w:val="left" w:pos="10992"/>
+          <w:tab w:val="left" w:pos="11908"/>
+          <w:tab w:val="left" w:pos="12824"/>
+          <w:tab w:val="left" w:pos="13740"/>
+          <w:tab w:val="left" w:pos="14656"/>
+        </w:tabs>
+        <w:bidi w:val="0"/>
+        <w:spacing w:after="0" w:line="240" w:lineRule="auto"/>
+        <w:rPr>
+          <w:rFonts w:ascii="Courier New" w:eastAsia="Times New Roman" w:hAnsi="Courier New" w:cs="Courier New"/>
+          <w:b/>
+          <w:bCs/>
+          <w:color w:val="000000"/>
+          <w:sz w:val="16"/>
+          <w:szCs w:val="16"/>
+        </w:rPr>
+      </w:pPr>
+      <w:r>
+        <w:rPr>
+          <w:rFonts w:ascii="Courier New" w:eastAsia="Times New Roman" w:hAnsi="Courier New" w:cs="Courier New"/>
+          <w:b/>
+          <w:bCs/>
+          <w:color w:val="000000"/>
+          <w:sz w:val="16"/>
+          <w:szCs w:val="16"/>
+        </w:rPr>
+        <w:t xml:space="preserve">  )</w:t>
+      </w:r>
+    </w:p>
+    <w:p>
+      <w:pPr>
+        <w:shd w:val="clear" w:color="auto" w:fill="FFFFFF"/>
+        <w:tabs>
+          <w:tab w:val="left" w:pos="916"/>
+          <w:tab w:val="left" w:pos="1832"/>
+          <w:tab w:val="left" w:pos="2748"/>
+          <w:tab w:val="left" w:pos="3664"/>
+          <w:tab w:val="left" w:pos="4580"/>
+          <w:tab w:val="left" w:pos="5496"/>
+          <w:tab w:val="left" w:pos="6412"/>
+          <w:tab w:val="left" w:pos="7328"/>
+          <w:tab w:val="left" w:pos="8244"/>
+          <w:tab w:val="left" w:pos="9160"/>
+          <w:tab w:val="left" w:pos="10076"/>
+          <w:tab w:val="left" w:pos="10992"/>
+          <w:tab w:val="left" w:pos="11908"/>
+          <w:tab w:val="left" w:pos="12824"/>
+          <w:tab w:val="left" w:pos="13740"/>
+          <w:tab w:val="left" w:pos="14656"/>
+        </w:tabs>
+        <w:bidi w:val="0"/>
+        <w:spacing w:after="0" w:line="240" w:lineRule="auto"/>
+        <w:rPr>
+          <w:rFonts w:ascii="Courier New" w:eastAsia="Times New Roman" w:hAnsi="Courier New" w:cs="Courier New"/>
+          <w:b/>
+          <w:bCs/>
+          <w:color w:val="000000"/>
+          <w:sz w:val="16"/>
+          <w:szCs w:val="16"/>
+        </w:rPr>
+      </w:pPr>
+      <w:r>
+        <w:rPr>
+          <w:rFonts w:ascii="Courier New" w:eastAsia="Times New Roman" w:hAnsi="Courier New" w:cs="Courier New"/>
+          <w:b/>
+          <w:bCs/>
+          <w:color w:val="000000"/>
+          <w:sz w:val="16"/>
+          <w:szCs w:val="16"/>
+        </w:rPr>
+        <w:t xml:space="preserve">  (avgpool): AdaptiveAvgPool2</w:t>
+      </w:r>
+      <w:proofErr w:type="gramStart"/>
+      <w:r>
+        <w:rPr>
+          <w:rFonts w:ascii="Courier New" w:eastAsia="Times New Roman" w:hAnsi="Courier New" w:cs="Courier New"/>
+          <w:b/>
+          <w:bCs/>
+          <w:color w:val="000000"/>
+          <w:sz w:val="16"/>
+          <w:szCs w:val="16"/>
+        </w:rPr>
+        <w:t>d(</w:t>
+      </w:r>
+      <w:proofErr w:type="gramEnd"/>
+      <w:r>
+        <w:rPr>
+          <w:rFonts w:ascii="Courier New" w:eastAsia="Times New Roman" w:hAnsi="Courier New" w:cs="Courier New"/>
+          <w:b/>
+          <w:bCs/>
+          <w:color w:val="000000"/>
+          <w:sz w:val="16"/>
+          <w:szCs w:val="16"/>
+        </w:rPr>
+        <w:t>output_size=(7, 7))</w:t>
+      </w:r>
+    </w:p>
+    <w:p>
+      <w:pPr>
+        <w:shd w:val="clear" w:color="auto" w:fill="FFFFFF"/>
+        <w:tabs>
+          <w:tab w:val="left" w:pos="916"/>
+          <w:tab w:val="left" w:pos="1832"/>
+          <w:tab w:val="left" w:pos="2748"/>
+          <w:tab w:val="left" w:pos="3664"/>
+          <w:tab w:val="left" w:pos="4580"/>
+          <w:tab w:val="left" w:pos="5496"/>
+          <w:tab w:val="left" w:pos="6412"/>
+          <w:tab w:val="left" w:pos="7328"/>
+          <w:tab w:val="left" w:pos="8244"/>
+          <w:tab w:val="left" w:pos="9160"/>
+          <w:tab w:val="left" w:pos="10076"/>
+          <w:tab w:val="left" w:pos="10992"/>
+          <w:tab w:val="left" w:pos="11908"/>
+          <w:tab w:val="left" w:pos="12824"/>
+          <w:tab w:val="left" w:pos="13740"/>
+          <w:tab w:val="left" w:pos="14656"/>
+        </w:tabs>
+        <w:bidi w:val="0"/>
+        <w:spacing w:after="0" w:line="240" w:lineRule="auto"/>
+        <w:rPr>
+          <w:rFonts w:ascii="Courier New" w:eastAsia="Times New Roman" w:hAnsi="Courier New" w:cs="Courier New"/>
+          <w:b/>
+          <w:bCs/>
+          <w:color w:val="000000"/>
+          <w:sz w:val="16"/>
+          <w:szCs w:val="16"/>
+        </w:rPr>
+      </w:pPr>
+      <w:r>
+        <w:rPr>
+          <w:rFonts w:ascii="Courier New" w:eastAsia="Times New Roman" w:hAnsi="Courier New" w:cs="Courier New"/>
+          <w:b/>
+          <w:bCs/>
+          <w:color w:val="000000"/>
+          <w:sz w:val="16"/>
+          <w:szCs w:val="16"/>
+        </w:rPr>
+        <w:t xml:space="preserve">  (classifier): </w:t>
+      </w:r>
+      <w:proofErr w:type="gramStart"/>
+      <w:r>
+        <w:rPr>
+          <w:rFonts w:ascii="Courier New" w:eastAsia="Times New Roman" w:hAnsi="Courier New" w:cs="Courier New"/>
+          <w:b/>
+          <w:bCs/>
+          <w:color w:val="000000"/>
+          <w:sz w:val="16"/>
+          <w:szCs w:val="16"/>
+        </w:rPr>
+        <w:t>Sequential(</w:t>
+      </w:r>
+      <w:proofErr w:type="gramEnd"/>
+    </w:p>
+    <w:p>
+      <w:pPr>
+        <w:shd w:val="clear" w:color="auto" w:fill="FFFFFF"/>
+        <w:tabs>
+          <w:tab w:val="left" w:pos="916"/>
+          <w:tab w:val="left" w:pos="1832"/>
+          <w:tab w:val="left" w:pos="2748"/>
+          <w:tab w:val="left" w:pos="3664"/>
+          <w:tab w:val="left" w:pos="4580"/>
+          <w:tab w:val="left" w:pos="5496"/>
+          <w:tab w:val="left" w:pos="6412"/>
+          <w:tab w:val="left" w:pos="7328"/>
+          <w:tab w:val="left" w:pos="8244"/>
+          <w:tab w:val="left" w:pos="9160"/>
+          <w:tab w:val="left" w:pos="10076"/>
+          <w:tab w:val="left" w:pos="10992"/>
+          <w:tab w:val="left" w:pos="11908"/>
+          <w:tab w:val="left" w:pos="12824"/>
+          <w:tab w:val="left" w:pos="13740"/>
+          <w:tab w:val="left" w:pos="14656"/>
+        </w:tabs>
+        <w:bidi w:val="0"/>
+        <w:spacing w:after="0" w:line="240" w:lineRule="auto"/>
+        <w:rPr>
+          <w:rFonts w:ascii="Courier New" w:eastAsia="Times New Roman" w:hAnsi="Courier New" w:cs="Courier New"/>
+          <w:b/>
+          <w:bCs/>
+          <w:color w:val="000000"/>
+          <w:sz w:val="16"/>
+          <w:szCs w:val="16"/>
+        </w:rPr>
+      </w:pPr>
+      <w:r>
+        <w:rPr>
+          <w:rFonts w:ascii="Courier New" w:eastAsia="Times New Roman" w:hAnsi="Courier New" w:cs="Courier New"/>
+          <w:b/>
+          <w:bCs/>
+          <w:color w:val="000000"/>
+          <w:sz w:val="16"/>
+          <w:szCs w:val="16"/>
+        </w:rPr>
+        <w:t xml:space="preserve">    (0): </w:t>
+      </w:r>
+      <w:proofErr w:type="gramStart"/>
+      <w:r>
+        <w:rPr>
+          <w:rFonts w:ascii="Courier New" w:eastAsia="Times New Roman" w:hAnsi="Courier New" w:cs="Courier New"/>
+          <w:b/>
+          <w:bCs/>
+          <w:color w:val="000000"/>
+          <w:sz w:val="16"/>
+          <w:szCs w:val="16"/>
+        </w:rPr>
+        <w:t>Linear(</w:t>
+      </w:r>
+      <w:proofErr w:type="gramEnd"/>
+      <w:r>
+        <w:rPr>
+          <w:rFonts w:ascii="Courier New" w:eastAsia="Times New Roman" w:hAnsi="Courier New" w:cs="Courier New"/>
+          <w:b/>
+          <w:bCs/>
+          <w:color w:val="000000"/>
+          <w:sz w:val="16"/>
+          <w:szCs w:val="16"/>
+        </w:rPr>
+        <w:t>in_features=25088, out_features=4096, bias=True)</w:t>
+      </w:r>
+    </w:p>
+    <w:p>
+      <w:pPr>
+        <w:shd w:val="clear" w:color="auto" w:fill="FFFFFF"/>
+        <w:tabs>
+          <w:tab w:val="left" w:pos="916"/>
+          <w:tab w:val="left" w:pos="1832"/>
+          <w:tab w:val="left" w:pos="2748"/>
+          <w:tab w:val="left" w:pos="3664"/>
+          <w:tab w:val="left" w:pos="4580"/>
+          <w:tab w:val="left" w:pos="5496"/>
+          <w:tab w:val="left" w:pos="6412"/>
+          <w:tab w:val="left" w:pos="7328"/>
+          <w:tab w:val="left" w:pos="8244"/>
+          <w:tab w:val="left" w:pos="9160"/>
+          <w:tab w:val="left" w:pos="10076"/>
+          <w:tab w:val="left" w:pos="10992"/>
+          <w:tab w:val="left" w:pos="11908"/>
+          <w:tab w:val="left" w:pos="12824"/>
+          <w:tab w:val="left" w:pos="13740"/>
+          <w:tab w:val="left" w:pos="14656"/>
+        </w:tabs>
+        <w:bidi w:val="0"/>
+        <w:spacing w:after="0" w:line="240" w:lineRule="auto"/>
+        <w:rPr>
+          <w:rFonts w:ascii="Courier New" w:eastAsia="Times New Roman" w:hAnsi="Courier New" w:cs="Courier New"/>
+          <w:b/>
+          <w:bCs/>
+          <w:color w:val="000000"/>
+          <w:sz w:val="16"/>
+          <w:szCs w:val="16"/>
+        </w:rPr>
+      </w:pPr>
+      <w:r>
+        <w:rPr>
+          <w:rFonts w:ascii="Courier New" w:eastAsia="Times New Roman" w:hAnsi="Courier New" w:cs="Courier New"/>
+          <w:b/>
+          <w:bCs/>
+          <w:color w:val="000000"/>
+          <w:sz w:val="16"/>
+          <w:szCs w:val="16"/>
+        </w:rPr>
+        <w:t xml:space="preserve">    (1): ReLU(inplace)</w:t>
+      </w:r>
+    </w:p>
+    <w:p>
+      <w:pPr>
+        <w:shd w:val="clear" w:color="auto" w:fill="FFFFFF"/>
+        <w:tabs>
+          <w:tab w:val="left" w:pos="916"/>
+          <w:tab w:val="left" w:pos="1832"/>
+          <w:tab w:val="left" w:pos="2748"/>
+          <w:tab w:val="left" w:pos="3664"/>
+          <w:tab w:val="left" w:pos="4580"/>
+          <w:tab w:val="left" w:pos="5496"/>
+          <w:tab w:val="left" w:pos="6412"/>
+          <w:tab w:val="left" w:pos="7328"/>
+          <w:tab w:val="left" w:pos="8244"/>
+          <w:tab w:val="left" w:pos="9160"/>
+          <w:tab w:val="left" w:pos="10076"/>
+          <w:tab w:val="left" w:pos="10992"/>
+          <w:tab w:val="left" w:pos="11908"/>
+          <w:tab w:val="left" w:pos="12824"/>
+          <w:tab w:val="left" w:pos="13740"/>
+          <w:tab w:val="left" w:pos="14656"/>
+        </w:tabs>
+        <w:bidi w:val="0"/>
+        <w:spacing w:after="0" w:line="240" w:lineRule="auto"/>
+        <w:rPr>
+          <w:rFonts w:ascii="Courier New" w:eastAsia="Times New Roman" w:hAnsi="Courier New" w:cs="Courier New"/>
+          <w:b/>
+          <w:bCs/>
+          <w:color w:val="000000"/>
+          <w:sz w:val="16"/>
+          <w:szCs w:val="16"/>
+        </w:rPr>
+      </w:pPr>
+      <w:r>
+        <w:rPr>
+          <w:rFonts w:ascii="Courier New" w:eastAsia="Times New Roman" w:hAnsi="Courier New" w:cs="Courier New"/>
+          <w:b/>
+          <w:bCs/>
+          <w:color w:val="000000"/>
+          <w:sz w:val="16"/>
+          <w:szCs w:val="16"/>
+        </w:rPr>
+        <w:t xml:space="preserve">    (2): Dropout(p=0.5)</w:t>
+      </w:r>
+    </w:p>
+    <w:p>
+      <w:pPr>
+        <w:shd w:val="clear" w:color="auto" w:fill="FFFFFF"/>
+        <w:tabs>
+          <w:tab w:val="left" w:pos="916"/>
+          <w:tab w:val="left" w:pos="1832"/>
+          <w:tab w:val="left" w:pos="2748"/>
+          <w:tab w:val="left" w:pos="3664"/>
+          <w:tab w:val="left" w:pos="4580"/>
+          <w:tab w:val="left" w:pos="5496"/>
+          <w:tab w:val="left" w:pos="6412"/>
+          <w:tab w:val="left" w:pos="7328"/>
+          <w:tab w:val="left" w:pos="8244"/>
+          <w:tab w:val="left" w:pos="9160"/>
+          <w:tab w:val="left" w:pos="10076"/>
+          <w:tab w:val="left" w:pos="10992"/>
+          <w:tab w:val="left" w:pos="11908"/>
+          <w:tab w:val="left" w:pos="12824"/>
+          <w:tab w:val="left" w:pos="13740"/>
+          <w:tab w:val="left" w:pos="14656"/>
+        </w:tabs>
+        <w:bidi w:val="0"/>
+        <w:spacing w:after="0" w:line="240" w:lineRule="auto"/>
+        <w:rPr>
+          <w:rFonts w:ascii="Courier New" w:eastAsia="Times New Roman" w:hAnsi="Courier New" w:cs="Courier New"/>
+          <w:b/>
+          <w:bCs/>
+          <w:color w:val="000000"/>
+          <w:sz w:val="16"/>
+          <w:szCs w:val="16"/>
+        </w:rPr>
+      </w:pPr>
+      <w:r>
+        <w:rPr>
+          <w:rFonts w:ascii="Courier New" w:eastAsia="Times New Roman" w:hAnsi="Courier New" w:cs="Courier New"/>
+          <w:b/>
+          <w:bCs/>
+          <w:color w:val="000000"/>
+          <w:sz w:val="16"/>
+          <w:szCs w:val="16"/>
+        </w:rPr>
+        <w:t xml:space="preserve">    (3): </w:t>
+      </w:r>
+      <w:proofErr w:type="gramStart"/>
+      <w:r>
+        <w:rPr>
+          <w:rFonts w:ascii="Courier New" w:eastAsia="Times New Roman" w:hAnsi="Courier New" w:cs="Courier New"/>
+          <w:b/>
+          <w:bCs/>
+          <w:color w:val="000000"/>
+          <w:sz w:val="16"/>
+          <w:szCs w:val="16"/>
+        </w:rPr>
+        <w:t>Linear(</w:t>
+      </w:r>
+      <w:proofErr w:type="gramEnd"/>
+      <w:r>
+        <w:rPr>
+          <w:rFonts w:ascii="Courier New" w:eastAsia="Times New Roman" w:hAnsi="Courier New" w:cs="Courier New"/>
+          <w:b/>
+          <w:bCs/>
+          <w:color w:val="000000"/>
+          <w:sz w:val="16"/>
+          <w:szCs w:val="16"/>
+        </w:rPr>
+        <w:t>in_features=4096, out_features=4096, bias=True)</w:t>
+      </w:r>
+    </w:p>
+    <w:p>
+      <w:pPr>
+        <w:shd w:val="clear" w:color="auto" w:fill="FFFFFF"/>
+        <w:tabs>
+          <w:tab w:val="left" w:pos="916"/>
+          <w:tab w:val="left" w:pos="1832"/>
+          <w:tab w:val="left" w:pos="2748"/>
+          <w:tab w:val="left" w:pos="3664"/>
+          <w:tab w:val="left" w:pos="4580"/>
+          <w:tab w:val="left" w:pos="5496"/>
+          <w:tab w:val="left" w:pos="6412"/>
+          <w:tab w:val="left" w:pos="7328"/>
+          <w:tab w:val="left" w:pos="8244"/>
+          <w:tab w:val="left" w:pos="9160"/>
+          <w:tab w:val="left" w:pos="10076"/>
+          <w:tab w:val="left" w:pos="10992"/>
+          <w:tab w:val="left" w:pos="11908"/>
+          <w:tab w:val="left" w:pos="12824"/>
+          <w:tab w:val="left" w:pos="13740"/>
+          <w:tab w:val="left" w:pos="14656"/>
+        </w:tabs>
+        <w:bidi w:val="0"/>
+        <w:spacing w:after="0" w:line="240" w:lineRule="auto"/>
+        <w:rPr>
+          <w:rFonts w:ascii="Courier New" w:eastAsia="Times New Roman" w:hAnsi="Courier New" w:cs="Courier New"/>
+          <w:b/>
+          <w:bCs/>
+          <w:color w:val="000000"/>
+          <w:sz w:val="16"/>
+          <w:szCs w:val="16"/>
+        </w:rPr>
+      </w:pPr>
+      <w:r>
+        <w:rPr>
+          <w:rFonts w:ascii="Courier New" w:eastAsia="Times New Roman" w:hAnsi="Courier New" w:cs="Courier New"/>
+          <w:b/>
+          <w:bCs/>
+          <w:color w:val="000000"/>
+          <w:sz w:val="16"/>
+          <w:szCs w:val="16"/>
+        </w:rPr>
+        <w:t xml:space="preserve">    (4): ReLU(inplace)</w:t>
+      </w:r>
+    </w:p>
+    <w:p>
+      <w:pPr>
+        <w:shd w:val="clear" w:color="auto" w:fill="FFFFFF"/>
+        <w:tabs>
+          <w:tab w:val="left" w:pos="916"/>
+          <w:tab w:val="left" w:pos="1832"/>
+          <w:tab w:val="left" w:pos="2748"/>
+          <w:tab w:val="left" w:pos="3664"/>
+          <w:tab w:val="left" w:pos="4580"/>
+          <w:tab w:val="left" w:pos="5496"/>
+          <w:tab w:val="left" w:pos="6412"/>
+          <w:tab w:val="left" w:pos="7328"/>
+          <w:tab w:val="left" w:pos="8244"/>
+          <w:tab w:val="left" w:pos="9160"/>
+          <w:tab w:val="left" w:pos="10076"/>
+          <w:tab w:val="left" w:pos="10992"/>
+          <w:tab w:val="left" w:pos="11908"/>
+          <w:tab w:val="left" w:pos="12824"/>
+          <w:tab w:val="left" w:pos="13740"/>
+          <w:tab w:val="left" w:pos="14656"/>
+        </w:tabs>
+        <w:bidi w:val="0"/>
+        <w:spacing w:after="0" w:line="240" w:lineRule="auto"/>
+        <w:rPr>
+          <w:rFonts w:ascii="Courier New" w:eastAsia="Times New Roman" w:hAnsi="Courier New" w:cs="Courier New"/>
+          <w:b/>
+          <w:bCs/>
+          <w:color w:val="000000"/>
+          <w:sz w:val="16"/>
+          <w:szCs w:val="16"/>
+        </w:rPr>
+      </w:pPr>
+      <w:r>
+        <w:rPr>
+          <w:rFonts w:ascii="Courier New" w:eastAsia="Times New Roman" w:hAnsi="Courier New" w:cs="Courier New"/>
+          <w:b/>
+          <w:bCs/>
+          <w:color w:val="000000"/>
+          <w:sz w:val="16"/>
+          <w:szCs w:val="16"/>
+        </w:rPr>
+        <w:t xml:space="preserve">    (5): Dropout(p=0.5)</w:t>
+      </w:r>
+    </w:p>
+    <w:p>
+      <w:pPr>
+        <w:shd w:val="clear" w:color="auto" w:fill="FFFFFF"/>
+        <w:tabs>
+          <w:tab w:val="left" w:pos="916"/>
+          <w:tab w:val="left" w:pos="1832"/>
+          <w:tab w:val="left" w:pos="2748"/>
+          <w:tab w:val="left" w:pos="3664"/>
+          <w:tab w:val="left" w:pos="4580"/>
+          <w:tab w:val="left" w:pos="5496"/>
+          <w:tab w:val="left" w:pos="6412"/>
+          <w:tab w:val="left" w:pos="7328"/>
+          <w:tab w:val="left" w:pos="8244"/>
+          <w:tab w:val="left" w:pos="9160"/>
+          <w:tab w:val="left" w:pos="10076"/>
+          <w:tab w:val="left" w:pos="10992"/>
+          <w:tab w:val="left" w:pos="11908"/>
+          <w:tab w:val="left" w:pos="12824"/>
+          <w:tab w:val="left" w:pos="13740"/>
+          <w:tab w:val="left" w:pos="14656"/>
+        </w:tabs>
+        <w:bidi w:val="0"/>
+        <w:spacing w:after="0" w:line="240" w:lineRule="auto"/>
+        <w:rPr>
+          <w:rFonts w:ascii="Courier New" w:eastAsia="Times New Roman" w:hAnsi="Courier New" w:cs="Courier New"/>
+          <w:b/>
+          <w:bCs/>
+          <w:color w:val="000000"/>
+          <w:sz w:val="16"/>
+          <w:szCs w:val="16"/>
+        </w:rPr>
+      </w:pPr>
+      <w:r>
+        <w:rPr>
+          <w:rFonts w:ascii="Courier New" w:eastAsia="Times New Roman" w:hAnsi="Courier New" w:cs="Courier New"/>
+          <w:b/>
+          <w:bCs/>
+          <w:color w:val="000000"/>
+          <w:sz w:val="16"/>
+          <w:szCs w:val="16"/>
+        </w:rPr>
+        <w:t xml:space="preserve">    (6): </w:t>
+      </w:r>
+      <w:proofErr w:type="gramStart"/>
+      <w:r>
+        <w:rPr>
+          <w:rFonts w:ascii="Courier New" w:eastAsia="Times New Roman" w:hAnsi="Courier New" w:cs="Courier New"/>
+          <w:b/>
+          <w:bCs/>
+          <w:color w:val="000000"/>
+          <w:sz w:val="16"/>
+          <w:szCs w:val="16"/>
+        </w:rPr>
+        <w:t>Linear(</w:t>
+      </w:r>
+      <w:proofErr w:type="gramEnd"/>
+      <w:r>
+        <w:rPr>
+          <w:rFonts w:ascii="Courier New" w:eastAsia="Times New Roman" w:hAnsi="Courier New" w:cs="Courier New"/>
+          <w:b/>
+          <w:bCs/>
+          <w:color w:val="000000"/>
+          <w:sz w:val="16"/>
+          <w:szCs w:val="16"/>
+        </w:rPr>
+        <w:t>in_features=4096, out_features=1000, bias=True)</w:t>
+      </w:r>
+    </w:p>
+    <w:p>
+      <w:pPr>
+        <w:shd w:val="clear" w:color="auto" w:fill="FFFFFF"/>
+        <w:tabs>
+          <w:tab w:val="left" w:pos="916"/>
+          <w:tab w:val="left" w:pos="1832"/>
+          <w:tab w:val="left" w:pos="2748"/>
+          <w:tab w:val="left" w:pos="3664"/>
+          <w:tab w:val="left" w:pos="4580"/>
+          <w:tab w:val="left" w:pos="5496"/>
+          <w:tab w:val="left" w:pos="6412"/>
+          <w:tab w:val="left" w:pos="7328"/>
+          <w:tab w:val="left" w:pos="8244"/>
+          <w:tab w:val="left" w:pos="9160"/>
+          <w:tab w:val="left" w:pos="10076"/>
+          <w:tab w:val="left" w:pos="10992"/>
+          <w:tab w:val="left" w:pos="11908"/>
+          <w:tab w:val="left" w:pos="12824"/>
+          <w:tab w:val="left" w:pos="13740"/>
+          <w:tab w:val="left" w:pos="14656"/>
+        </w:tabs>
+        <w:bidi w:val="0"/>
+        <w:spacing w:after="0" w:line="240" w:lineRule="auto"/>
+        <w:rPr>
+          <w:rFonts w:ascii="Courier New" w:eastAsia="Times New Roman" w:hAnsi="Courier New" w:cs="Courier New"/>
+          <w:b/>
+          <w:bCs/>
+          <w:color w:val="000000"/>
+          <w:sz w:val="16"/>
+          <w:szCs w:val="16"/>
+        </w:rPr>
+      </w:pPr>
+      <w:r>
+        <w:rPr>
+          <w:rFonts w:ascii="Courier New" w:eastAsia="Times New Roman" w:hAnsi="Courier New" w:cs="Courier New"/>
+          <w:b/>
+          <w:bCs/>
+          <w:color w:val="000000"/>
+          <w:sz w:val="16"/>
+          <w:szCs w:val="16"/>
+        </w:rPr>
+        <w:t xml:space="preserve">  )</w:t>
+      </w:r>
+    </w:p>
+    <w:p>
+      <w:pPr>
+        <w:pStyle w:val="ListParagraph"/>
+        <w:numPr>
+          <w:ilvl w:val="0"/>
+          <w:numId w:val="6"/>
+        </w:numPr>
+        <w:jc w:val="both"/>
+        <w:rPr>
+          <w:sz w:val="28"/>
+          <w:szCs w:val="28"/>
+        </w:rPr>
+      </w:pPr>
+      <w:r>
+        <w:rPr>
+          <w:rFonts w:hint="cs"/>
+          <w:sz w:val="28"/>
+          <w:szCs w:val="28"/>
+          <w:rtl/>
+        </w:rPr>
+        <w:t xml:space="preserve">קראנו את שתי התמונות של הציפורים בעזרת </w:t>
+      </w:r>
+      <w:r>
+        <w:rPr>
+          <w:sz w:val="28"/>
+          <w:szCs w:val="28"/>
+        </w:rPr>
+        <w:t>cv2</w:t>
+      </w:r>
+      <w:r>
+        <w:rPr>
+          <w:rFonts w:hint="cs"/>
+          <w:sz w:val="28"/>
+          <w:szCs w:val="28"/>
+          <w:rtl/>
+        </w:rPr>
+        <w:t xml:space="preserve"> (אפשר היה גם</w:t>
+      </w:r>
+      <w:r>
+        <w:rPr>
+          <w:sz w:val="28"/>
+          <w:szCs w:val="28"/>
+          <w:rtl/>
+        </w:rPr>
+        <w:br/>
+      </w:r>
+      <w:r>
+        <w:rPr>
+          <w:rFonts w:hint="cs"/>
+          <w:sz w:val="28"/>
+          <w:szCs w:val="28"/>
+          <w:rtl/>
+        </w:rPr>
+        <w:t xml:space="preserve"> להשתמש ב </w:t>
+      </w:r>
+      <w:r>
+        <w:rPr>
+          <w:sz w:val="28"/>
+          <w:szCs w:val="28"/>
+        </w:rPr>
+        <w:t>PIL.Image</w:t>
+      </w:r>
+      <w:r>
+        <w:rPr>
+          <w:rFonts w:hint="cs"/>
+          <w:sz w:val="28"/>
+          <w:szCs w:val="28"/>
+          <w:rtl/>
+        </w:rPr>
+        <w:t xml:space="preserve">):                             </w:t>
+      </w:r>
+      <w:r>
+        <w:rPr>
+          <w:noProof/>
+          <w:sz w:val="28"/>
+          <w:szCs w:val="28"/>
+        </w:rPr>
+        <w:t xml:space="preserve"> </w:t>
+      </w:r>
+      <w:r>
+        <w:rPr>
+          <w:noProof/>
+          <w:sz w:val="28"/>
+          <w:szCs w:val="28"/>
+        </w:rPr>
+        <w:drawing>
+          <wp:inline distT="0" distB="0" distL="0" distR="0" wp14:anchorId="488CFCEA" wp14:editId="63CF6709">
+            <wp:extent cx="4754880" cy="1501140"/>
+            <wp:effectExtent l="0" t="0" r="7620" b="3810"/>
+            <wp:docPr id="4" name="Picture 4" descr="A picture containing bird, parrot, colorful, branch&#10;&#10;Description automatically generated"/>
+            <wp:cNvGraphicFramePr>
+              <a:graphicFrameLocks xmlns:a="http://schemas.openxmlformats.org/drawingml/2006/main" noChangeAspect="1"/>
+            </wp:cNvGraphicFramePr>
+            <a:graphic xmlns:a="http://schemas.openxmlformats.org/drawingml/2006/main">
+              <a:graphicData uri="http://schemas.openxmlformats.org/drawingml/2006/picture">
+                <pic:pic xmlns:pic="http://schemas.openxmlformats.org/drawingml/2006/picture">
+                  <pic:nvPicPr>
+                    <pic:cNvPr id="4" name="Picture 4" descr="A picture containing bird, parrot, colorful, branch&#10;&#10;Description automatically generated"/>
+                    <pic:cNvPicPr/>
+                  </pic:nvPicPr>
+                  <pic:blipFill>
+                    <a:blip r:embed="rId19">
+                      <a:extLst>
+                        <a:ext uri="{28A0092B-C50C-407E-A947-70E740481C1C}">
+                          <a14:useLocalDpi xmlns:a14="http://schemas.microsoft.com/office/drawing/2010/main" val="0"/>
+                        </a:ext>
+                      </a:extLst>
+                    </a:blip>
+                    <a:stretch>
+                      <a:fillRect/>
+                    </a:stretch>
+                  </pic:blipFill>
+                  <pic:spPr>
+                    <a:xfrm>
+                      <a:off x="0" y="0"/>
+                      <a:ext cx="4754880" cy="1501140"/>
+                    </a:xfrm>
+                    <a:prstGeom prst="rect">
+                      <a:avLst/>
+                    </a:prstGeom>
+                  </pic:spPr>
+                </pic:pic>
+              </a:graphicData>
+            </a:graphic>
+          </wp:inline>
+        </w:drawing>
+      </w:r>
+    </w:p>
+    <w:p>
+      <w:pPr>
+        <w:pStyle w:val="ListParagraph"/>
+        <w:numPr>
+          <w:ilvl w:val="0"/>
+          <w:numId w:val="6"/>
+        </w:numPr>
+        <w:jc w:val="both"/>
+        <w:rPr>
+          <w:sz w:val="28"/>
+          <w:szCs w:val="28"/>
+        </w:rPr>
+      </w:pPr>
+      <w:r>
+        <w:rPr>
+          <w:rFonts w:hint="cs"/>
+          <w:sz w:val="28"/>
+          <w:szCs w:val="28"/>
+          <w:rtl/>
+        </w:rPr>
+        <w:t xml:space="preserve">על התמונות האלה, הפעלנו טרנספורמציות של </w:t>
+      </w:r>
+      <w:r>
+        <w:rPr>
+          <w:sz w:val="28"/>
+          <w:szCs w:val="28"/>
+        </w:rPr>
+        <w:t>resize</w:t>
+      </w:r>
+      <w:r>
+        <w:rPr>
+          <w:rFonts w:hint="cs"/>
+          <w:sz w:val="28"/>
+          <w:szCs w:val="28"/>
+          <w:rtl/>
+        </w:rPr>
+        <w:t xml:space="preserve"> לגודל שאותו מצפה המודל</w:t>
+      </w:r>
+      <w:r>
+        <w:rPr>
+          <w:rFonts w:hint="cs"/>
+          <w:sz w:val="28"/>
+          <w:szCs w:val="28"/>
+          <w:rtl/>
+        </w:rPr>
+        <w:t xml:space="preserve"> ונירמול (לפי הממוצע והשונות של סט האימון של המודל).</w:t>
+      </w:r>
+    </w:p>
+    <w:p>
+      <w:pPr>
+        <w:pStyle w:val="ListParagraph"/>
+        <w:numPr>
+          <w:ilvl w:val="0"/>
+          <w:numId w:val="6"/>
+        </w:numPr>
+        <w:jc w:val="both"/>
+        <w:rPr>
+          <w:sz w:val="28"/>
+          <w:szCs w:val="28"/>
+        </w:rPr>
+      </w:pPr>
+      <w:r>
+        <w:rPr>
+          <w:rFonts w:hint="cs"/>
+          <w:sz w:val="28"/>
+          <w:szCs w:val="28"/>
+          <w:rtl/>
+        </w:rPr>
+        <w:t xml:space="preserve">נראה שהמודל עשה קלסיפיקציה נכונה (לפי תמונות אחרות של סוגי הציפורים שראינו באינטרנט). המודל חזה </w:t>
+      </w:r>
+      <w:r>
+        <w:rPr>
+          <w:sz w:val="28"/>
+          <w:szCs w:val="28"/>
+        </w:rPr>
+        <w:t>class 94</w:t>
+      </w:r>
+      <w:r>
+        <w:rPr>
+          <w:rFonts w:hint="cs"/>
+          <w:sz w:val="28"/>
+          <w:szCs w:val="28"/>
+          <w:rtl/>
+        </w:rPr>
+        <w:t xml:space="preserve"> על יונק הדבש, ו 90 </w:t>
+      </w:r>
+      <w:r>
+        <w:rPr>
+          <w:rFonts w:hint="cs"/>
+          <w:sz w:val="28"/>
+          <w:szCs w:val="28"/>
+          <w:rtl/>
+        </w:rPr>
+        <w:lastRenderedPageBreak/>
+        <w:t>על הסוג של התוכי.</w:t>
+      </w:r>
+      <w:r>
+        <w:rPr>
+          <w:sz w:val="28"/>
+          <w:szCs w:val="28"/>
+        </w:rPr>
+        <w:t xml:space="preserve"> </w:t>
+      </w:r>
+      <w:r>
+        <w:rPr>
+          <w:rFonts w:hint="cs"/>
+          <w:sz w:val="28"/>
+          <w:szCs w:val="28"/>
+          <w:rtl/>
+        </w:rPr>
+        <w:t xml:space="preserve"> </w:t>
+      </w:r>
+      <w:r>
+        <w:rPr>
+          <w:sz w:val="28"/>
+          <w:szCs w:val="28"/>
+        </w:rPr>
+        <w:t>VGG16</w:t>
+      </w:r>
+      <w:r>
+        <w:rPr>
+          <w:rFonts w:hint="cs"/>
+          <w:sz w:val="28"/>
+          <w:szCs w:val="28"/>
+          <w:rtl/>
+        </w:rPr>
+        <w:t xml:space="preserve"> אומן על </w:t>
+      </w:r>
+      <w:r>
+        <w:rPr>
+          <w:sz w:val="28"/>
+          <w:szCs w:val="28"/>
+        </w:rPr>
+        <w:t>ILSVRC</w:t>
+      </w:r>
+      <w:r>
+        <w:rPr>
+          <w:rFonts w:hint="cs"/>
+          <w:sz w:val="28"/>
+          <w:szCs w:val="28"/>
+          <w:rtl/>
+        </w:rPr>
+        <w:t xml:space="preserve"> שהוא הקטנה של </w:t>
+      </w:r>
+      <w:r>
+        <w:rPr>
+          <w:sz w:val="28"/>
+          <w:szCs w:val="28"/>
+        </w:rPr>
+        <w:t>ImageNet</w:t>
+      </w:r>
+      <w:r>
+        <w:rPr>
+          <w:rFonts w:hint="cs"/>
+          <w:sz w:val="28"/>
+          <w:szCs w:val="28"/>
+          <w:rtl/>
+        </w:rPr>
+        <w:t xml:space="preserve"> ל 1000 מחלקות</w:t>
+      </w:r>
+      <w:r>
+        <w:rPr>
+          <w:sz w:val="28"/>
+          <w:szCs w:val="28"/>
+        </w:rPr>
+        <w:t xml:space="preserve"> </w:t>
+      </w:r>
+      <w:r>
+        <w:rPr>
+          <w:rFonts w:hint="cs"/>
+          <w:sz w:val="28"/>
+          <w:szCs w:val="28"/>
+          <w:rtl/>
+        </w:rPr>
+        <w:t>(</w:t>
+      </w:r>
+      <w:hyperlink r:id="rId20" w:history="1">
+        <w:r>
+          <w:rPr>
+            <w:rStyle w:val="Hyperlink"/>
+            <w:sz w:val="28"/>
+            <w:szCs w:val="28"/>
+          </w:rPr>
+          <w:t>https://neurohive.io/en/popular-networks/vgg16</w:t>
+        </w:r>
+        <w:r>
+          <w:rPr>
+            <w:rStyle w:val="Hyperlink"/>
+            <w:rFonts w:cs="Arial"/>
+            <w:sz w:val="28"/>
+            <w:szCs w:val="28"/>
+            <w:rtl/>
+          </w:rPr>
+          <w:t>/</w:t>
+        </w:r>
+      </w:hyperlink>
+      <w:r>
+        <w:rPr>
+          <w:rFonts w:cs="Arial" w:hint="cs"/>
+          <w:sz w:val="28"/>
+          <w:szCs w:val="28"/>
+          <w:rtl/>
+        </w:rPr>
+        <w:t xml:space="preserve">) </w:t>
+      </w:r>
+      <w:r>
+        <w:rPr>
+          <w:rFonts w:hint="cs"/>
+          <w:sz w:val="28"/>
+          <w:szCs w:val="28"/>
+          <w:rtl/>
+        </w:rPr>
+        <w:t>.</w:t>
+      </w:r>
+      <w:r>
+        <w:rPr>
+          <w:sz w:val="28"/>
+          <w:szCs w:val="28"/>
+          <w:rtl/>
+        </w:rPr>
+        <w:br/>
+      </w:r>
+      <w:r>
+        <w:rPr>
+          <w:rFonts w:hint="cs"/>
+          <w:sz w:val="28"/>
+          <w:szCs w:val="28"/>
+          <w:rtl/>
+        </w:rPr>
+        <w:t>לפי המיפוי שמצאנו באינטרנט מאינדקס לשם</w:t>
+      </w:r>
+      <w:r>
+        <w:rPr>
+          <w:rFonts w:hint="cs"/>
+          <w:sz w:val="28"/>
+          <w:szCs w:val="28"/>
+          <w:rtl/>
+        </w:rPr>
+        <w:t xml:space="preserve"> </w:t>
+      </w:r>
+      <w:r>
+        <w:rPr>
+          <w:rFonts w:hint="cs"/>
+          <w:sz w:val="28"/>
+          <w:szCs w:val="28"/>
+          <w:rtl/>
+        </w:rPr>
+        <w:t>המלא של המחלקה</w:t>
+      </w:r>
+      <w:r>
+        <w:rPr>
+          <w:rFonts w:hint="cs"/>
+          <w:sz w:val="28"/>
+          <w:szCs w:val="28"/>
+          <w:rtl/>
+        </w:rPr>
+        <w:t xml:space="preserve"> </w:t>
+      </w:r>
+      <w:r>
+        <w:rPr>
+          <w:rFonts w:ascii="Segoe UI" w:hAnsi="Segoe UI" w:cs="Segoe UI"/>
+          <w:color w:val="24292E"/>
+          <w:shd w:val="clear" w:color="auto" w:fill="FFFFFF"/>
+        </w:rPr>
+        <w:t>(</w:t>
+      </w:r>
+      <w:hyperlink r:id="rId21" w:history="1">
+        <w:r>
+          <w:rPr>
+            <w:rStyle w:val="Hyperlink"/>
+            <w:rFonts w:ascii="Segoe UI" w:hAnsi="Segoe UI" w:cs="Segoe UI"/>
+            <w:color w:val="0366D6"/>
+            <w:shd w:val="clear" w:color="auto" w:fill="FFFFFF"/>
+          </w:rPr>
+          <w:t>https://gist.github.com/yrevar/942d3a0ac09ec9e5eb3a</w:t>
+        </w:r>
+      </w:hyperlink>
+      <w:r>
+        <w:rPr>
+          <w:rFonts w:ascii="Segoe UI" w:hAnsi="Segoe UI" w:cs="Segoe UI"/>
+          <w:color w:val="24292E"/>
+          <w:shd w:val="clear" w:color="auto" w:fill="FFFFFF"/>
+        </w:rPr>
+        <w:t>)</w:t>
+      </w:r>
+      <w:r>
+        <w:rPr>
+          <w:rFonts w:hint="cs"/>
+          <w:sz w:val="28"/>
+          <w:szCs w:val="28"/>
+          <w:rtl/>
+        </w:rPr>
+        <w:t>,</w:t>
+      </w:r>
+      <w:r>
+        <w:rPr>
+          <w:rFonts w:hint="cs"/>
+          <w:sz w:val="28"/>
+          <w:szCs w:val="28"/>
+          <w:rtl/>
+        </w:rPr>
+        <w:t xml:space="preserve"> </w:t>
+      </w:r>
+      <w:r>
+        <w:rPr>
+          <w:rFonts w:hint="cs"/>
+          <w:sz w:val="28"/>
+          <w:szCs w:val="28"/>
+          <w:rtl/>
+        </w:rPr>
+        <w:t xml:space="preserve"> רואים את שמות הציפורים:</w:t>
+      </w:r>
+      <w:r>
+        <w:rPr>
+          <w:sz w:val="28"/>
+          <w:szCs w:val="28"/>
+          <w:rtl/>
+        </w:rPr>
+        <w:br/>
+      </w:r>
+      <w:r>
+        <w:rPr>
+          <w:noProof/>
+          <w:sz w:val="28"/>
+          <w:szCs w:val="28"/>
+          <w:rtl/>
+          <w:lang w:val="he-IL"/>
+        </w:rPr>
+        <w:drawing>
+          <wp:inline distT="0" distB="0" distL="0" distR="0" wp14:anchorId="56CBFCD0" wp14:editId="1581ECA0">
+            <wp:extent cx="1752600" cy="990600"/>
+            <wp:effectExtent l="0" t="0" r="0" b="0"/>
+            <wp:docPr id="6" name="Picture 6" descr="Text&#10;&#10;Description automatically generated"/>
+            <wp:cNvGraphicFramePr>
+              <a:graphicFrameLocks xmlns:a="http://schemas.openxmlformats.org/drawingml/2006/main" noChangeAspect="1"/>
+            </wp:cNvGraphicFramePr>
+            <a:graphic xmlns:a="http://schemas.openxmlformats.org/drawingml/2006/main">
+              <a:graphicData uri="http://schemas.openxmlformats.org/drawingml/2006/picture">
+                <pic:pic xmlns:pic="http://schemas.openxmlformats.org/drawingml/2006/picture">
+                  <pic:nvPicPr>
+                    <pic:cNvPr id="6" name="Picture 6" descr="Text&#10;&#10;Description automatically generated"/>
+                    <pic:cNvPicPr/>
+                  </pic:nvPicPr>
+                  <pic:blipFill>
+                    <a:blip r:embed="rId22">
+                      <a:extLst>
+                        <a:ext uri="{28A0092B-C50C-407E-A947-70E740481C1C}">
+                          <a14:useLocalDpi xmlns:a14="http://schemas.microsoft.com/office/drawing/2010/main" val="0"/>
+                        </a:ext>
+                      </a:extLst>
+                    </a:blip>
+                    <a:stretch>
+                      <a:fillRect/>
+                    </a:stretch>
+                  </pic:blipFill>
+                  <pic:spPr>
+                    <a:xfrm>
+                      <a:off x="0" y="0"/>
+                      <a:ext cx="1752600" cy="990600"/>
+                    </a:xfrm>
+                    <a:prstGeom prst="rect">
+                      <a:avLst/>
+                    </a:prstGeom>
+                  </pic:spPr>
+                </pic:pic>
+              </a:graphicData>
+            </a:graphic>
+          </wp:inline>
+        </w:drawing>
+      </w:r>
+      <w:r>
+        <w:rPr>
+          <w:sz w:val="28"/>
+          <w:szCs w:val="28"/>
+          <w:rtl/>
+        </w:rPr>
+        <w:br/>
+      </w:r>
+    </w:p>
+    <w:p>
+      <w:pPr>
+        <w:pStyle w:val="ListParagraph"/>
+        <w:numPr>
+          <w:ilvl w:val="0"/>
+          <w:numId w:val="6"/>
+        </w:numPr>
+        <w:jc w:val="both"/>
+        <w:rPr>
+          <w:sz w:val="28"/>
+          <w:szCs w:val="28"/>
+        </w:rPr>
+      </w:pPr>
+      <w:r>
+        <w:rPr>
+          <w:rFonts w:hint="cs"/>
+          <w:sz w:val="28"/>
+          <w:szCs w:val="28"/>
+          <w:rtl/>
+        </w:rPr>
+        <w:t>לקחנו תמונה רנדומלית של חתול מהאינטרנט</w:t>
+      </w:r>
+      <w:r>
+        <w:rPr>
+          <w:sz w:val="28"/>
+          <w:szCs w:val="28"/>
+        </w:rPr>
+        <w:t>,</w:t>
+      </w:r>
+      <w:r>
+        <w:rPr>
+          <w:rFonts w:hint="cs"/>
+          <w:sz w:val="28"/>
+          <w:szCs w:val="28"/>
+          <w:rtl/>
+        </w:rPr>
+        <w:t xml:space="preserve"> הפעלנו את אותן טרנספורמציות של עיבוד מקדים, והכנסנו למודל לקבל פרדיקציה. קיבלנו זיהוי נכון של המחלקה (אינדקס 282 ב 1000 המחלקות ב </w:t>
+      </w:r>
+      <w:r>
+        <w:rPr>
+          <w:rFonts w:hint="cs"/>
+          <w:sz w:val="28"/>
+          <w:szCs w:val="28"/>
+        </w:rPr>
+        <w:t>ILSVRC</w:t>
+      </w:r>
+      <w:r>
+        <w:rPr>
+          <w:rFonts w:hint="cs"/>
+          <w:sz w:val="28"/>
+          <w:szCs w:val="28"/>
+          <w:rtl/>
+        </w:rPr>
+        <w:t>):</w:t>
+      </w:r>
+      <w:r>
+        <w:rPr>
+          <w:sz w:val="28"/>
+          <w:szCs w:val="28"/>
+        </w:rPr>
+        <w:br/>
+      </w:r>
+      <w:r>
+        <w:rPr>
+          <w:noProof/>
+          <w:sz w:val="28"/>
+          <w:szCs w:val="28"/>
+          <w:rtl/>
+          <w:lang w:val="he-IL"/>
+        </w:rPr>
+        <w:drawing>
+          <wp:inline distT="0" distB="0" distL="0" distR="0" wp14:anchorId="35AFB3BA" wp14:editId="31F30B51">
+            <wp:extent cx="3305251" cy="3465830"/>
+            <wp:effectExtent l="0" t="0" r="9525" b="1270"/>
+            <wp:docPr id="11" name="Picture 11"/>
+            <wp:cNvGraphicFramePr>
+              <a:graphicFrameLocks xmlns:a="http://schemas.openxmlformats.org/drawingml/2006/main" noChangeAspect="1"/>
+            </wp:cNvGraphicFramePr>
+            <a:graphic xmlns:a="http://schemas.openxmlformats.org/drawingml/2006/main">
+              <a:graphicData uri="http://schemas.openxmlformats.org/drawingml/2006/picture">
+                <pic:pic xmlns:pic="http://schemas.openxmlformats.org/drawingml/2006/picture">
+                  <pic:nvPicPr>
+                    <pic:cNvPr id="11" name="Picture 11"/>
+                    <pic:cNvPicPr/>
+                  </pic:nvPicPr>
+                  <pic:blipFill>
+                    <a:blip r:embed="rId23">
+                      <a:extLst>
+                        <a:ext uri="{28A0092B-C50C-407E-A947-70E740481C1C}">
+                          <a14:useLocalDpi xmlns:a14="http://schemas.microsoft.com/office/drawing/2010/main" val="0"/>
+                        </a:ext>
+                      </a:extLst>
+                    </a:blip>
+                    <a:stretch>
+                      <a:fillRect/>
+                    </a:stretch>
+                  </pic:blipFill>
+                  <pic:spPr>
+                    <a:xfrm>
+                      <a:off x="0" y="0"/>
+                      <a:ext cx="3321687" cy="3483065"/>
+                    </a:xfrm>
+                    <a:prstGeom prst="rect">
+                      <a:avLst/>
+                    </a:prstGeom>
+                  </pic:spPr>
+                </pic:pic>
+              </a:graphicData>
+            </a:graphic>
+          </wp:inline>
+        </w:drawing>
+      </w:r>
+      <w:r>
+        <w:rPr>
+          <w:sz w:val="28"/>
+          <w:szCs w:val="28"/>
+          <w:rtl/>
+        </w:rPr>
+        <w:br/>
+      </w:r>
+      <w:r>
+        <w:rPr>
+          <w:sz w:val="28"/>
+          <w:szCs w:val="28"/>
+        </w:rPr>
+        <w:br/>
+      </w:r>
+      <w:r>
+        <w:rPr>
+          <w:noProof/>
+          <w:sz w:val="28"/>
+          <w:szCs w:val="28"/>
+        </w:rPr>
+        <w:drawing>
+          <wp:inline distT="0" distB="0" distL="0" distR="0" wp14:anchorId="39F91A0D" wp14:editId="29C10E5F">
+            <wp:extent cx="1600200" cy="609600"/>
+            <wp:effectExtent l="0" t="0" r="0" b="0"/>
+            <wp:docPr id="7" name="Picture 7" descr="Text&#10;&#10;Description automatically generated"/>
+            <wp:cNvGraphicFramePr>
+              <a:graphicFrameLocks xmlns:a="http://schemas.openxmlformats.org/drawingml/2006/main" noChangeAspect="1"/>
+            </wp:cNvGraphicFramePr>
+            <a:graphic xmlns:a="http://schemas.openxmlformats.org/drawingml/2006/main">
+              <a:graphicData uri="http://schemas.openxmlformats.org/drawingml/2006/picture">
+                <pic:pic xmlns:pic="http://schemas.openxmlformats.org/drawingml/2006/picture">
+                  <pic:nvPicPr>
+                    <pic:cNvPr id="7" name="Picture 7" descr="Text&#10;&#10;Description automatically generated"/>
+                    <pic:cNvPicPr/>
+                  </pic:nvPicPr>
+                  <pic:blipFill>
+                    <a:blip r:embed="rId24">
+                      <a:extLst>
+                        <a:ext uri="{28A0092B-C50C-407E-A947-70E740481C1C}">
+                          <a14:useLocalDpi xmlns:a14="http://schemas.microsoft.com/office/drawing/2010/main" val="0"/>
+                        </a:ext>
+                      </a:extLst>
+                    </a:blip>
+                    <a:stretch>
+                      <a:fillRect/>
+                    </a:stretch>
+                  </pic:blipFill>
+                  <pic:spPr>
+                    <a:xfrm>
+                      <a:off x="0" y="0"/>
+                      <a:ext cx="1600200" cy="609600"/>
+                    </a:xfrm>
+                    <a:prstGeom prst="rect">
+                      <a:avLst/>
+                    </a:prstGeom>
+                  </pic:spPr>
+                </pic:pic>
+              </a:graphicData>
+            </a:graphic>
+          </wp:inline>
+        </w:drawing>
+      </w:r>
+    </w:p>
+    <w:p>
+      <w:pPr>
+        <w:pStyle w:val="ListParagraph"/>
+        <w:numPr>
+          <w:ilvl w:val="0"/>
+          <w:numId w:val="6"/>
+        </w:numPr>
+        <w:jc w:val="both"/>
+        <w:rPr>
+          <w:sz w:val="28"/>
+          <w:szCs w:val="28"/>
+        </w:rPr>
+      </w:pPr>
+      <w:r>
+        <w:rPr>
+          <w:rFonts w:hint="cs"/>
+          <w:sz w:val="28"/>
+          <w:szCs w:val="28"/>
+          <w:rtl/>
+        </w:rPr>
+        <w:t>הפעלנו טרנספורמציות שונות:</w:t>
+      </w:r>
+    </w:p>
+    <w:p>
+      <w:pPr>
+        <w:pStyle w:val="ListParagraph"/>
+        <w:numPr>
+          <w:ilvl w:val="1"/>
+          <w:numId w:val="6"/>
+        </w:numPr>
+        <w:jc w:val="both"/>
+        <w:rPr>
+          <w:sz w:val="28"/>
+          <w:szCs w:val="28"/>
+        </w:rPr>
+      </w:pPr>
+      <w:r>
+        <w:rPr>
+          <w:rFonts w:hint="cs"/>
+          <w:sz w:val="28"/>
+          <w:szCs w:val="28"/>
+          <w:rtl/>
+        </w:rPr>
+        <w:t xml:space="preserve">טרנספורמציה פרספקטיבית </w:t>
+      </w:r>
+      <w:r>
+        <w:rPr>
+          <w:sz w:val="28"/>
+          <w:szCs w:val="28"/>
+          <w:rtl/>
+        </w:rPr>
+        <w:t>–</w:t>
+      </w:r>
+      <w:r>
+        <w:rPr>
+          <w:rFonts w:hint="cs"/>
+          <w:sz w:val="28"/>
+          <w:szCs w:val="28"/>
+          <w:rtl/>
+        </w:rPr>
+        <w:t xml:space="preserve"> בוצעה ע"י ספריית </w:t>
+      </w:r>
+      <w:r>
+        <w:rPr>
+          <w:sz w:val="28"/>
+          <w:szCs w:val="28"/>
+        </w:rPr>
+        <w:t>cv2</w:t>
+      </w:r>
+      <w:r>
+        <w:rPr>
+          <w:rFonts w:hint="cs"/>
+          <w:sz w:val="28"/>
+          <w:szCs w:val="28"/>
+          <w:rtl/>
+        </w:rPr>
+        <w:t>. כמו שלמדנו בהרצאה, ע"י הגדרת מיפוי של 4 נקודות מתקבלת טרנספורציה פרספקטיבית</w:t>
+      </w:r>
+      <w:r>
+        <w:rPr>
+          <w:sz w:val="28"/>
+          <w:szCs w:val="28"/>
+        </w:rPr>
+        <w:t>.</w:t>
+      </w:r>
+      <w:r>
+        <w:rPr>
+          <w:rFonts w:hint="cs"/>
+          <w:sz w:val="28"/>
+          <w:szCs w:val="28"/>
+          <w:rtl/>
+        </w:rPr>
+        <w:t xml:space="preserve"> התמונה המקורית בגודל </w:t>
+      </w:r>
+      <w:r>
+        <w:rPr>
+          <w:sz w:val="28"/>
+          <w:szCs w:val="28"/>
+        </w:rPr>
+        <w:t>494x518</w:t>
+      </w:r>
+      <w:r>
+        <w:rPr>
+          <w:rFonts w:hint="cs"/>
+          <w:sz w:val="28"/>
+          <w:szCs w:val="28"/>
+          <w:rtl/>
+        </w:rPr>
+        <w:t>:</w:t>
+      </w:r>
+      <w:r>
+        <w:rPr>
+          <w:sz w:val="28"/>
+          <w:szCs w:val="28"/>
+          <w:rtl/>
+        </w:rPr>
+        <w:br/>
+      </w:r>
+    </w:p>
+    <w:p>
+      <w:pPr>
+        <w:pStyle w:val="ListParagraph"/>
+        <w:ind w:left="1440"/>
+        <w:jc w:val="both"/>
+        <w:rPr>
+          <w:sz w:val="28"/>
+          <w:szCs w:val="28"/>
+        </w:rPr>
+      </w:pPr>
+      <w:r>
+        <w:rPr>
+          <w:sz w:val="28"/>
+          <w:szCs w:val="28"/>
+        </w:rPr>
+        <w:lastRenderedPageBreak/>
+        <w:t>(150,150)-</w:t>
+      </w:r>
+      <w:proofErr w:type="gramStart"/>
+      <w:r>
+        <w:rPr>
+          <w:sz w:val="28"/>
+          <w:szCs w:val="28"/>
+        </w:rPr>
+        <w:t>&gt;(</w:t>
+      </w:r>
+      <w:proofErr w:type="gramEnd"/>
+      <w:r>
+        <w:rPr>
+          <w:sz w:val="28"/>
+          <w:szCs w:val="28"/>
+        </w:rPr>
+        <w:t>0,0), (494-10,10)=(484,10)-&gt;(494,0), (10,518-10)=(10,508)-&gt;(0,518), (494-150,518-150)=(344,368)-&gt;(494,518)</w:t>
+      </w:r>
+    </w:p>
+    <w:p>
+      <w:pPr>
+        <w:pStyle w:val="ListParagraph"/>
+        <w:numPr>
+          <w:ilvl w:val="1"/>
+          <w:numId w:val="6"/>
+        </w:numPr>
+        <w:jc w:val="both"/>
+        <w:rPr>
+          <w:sz w:val="28"/>
+          <w:szCs w:val="28"/>
+        </w:rPr>
+      </w:pPr>
+      <w:r>
+        <w:rPr>
+          <w:rFonts w:hint="cs"/>
+          <w:sz w:val="28"/>
+          <w:szCs w:val="28"/>
+          <w:rtl/>
+        </w:rPr>
+        <w:t xml:space="preserve">הגברת בהירות </w:t>
+      </w:r>
+      <w:r>
+        <w:rPr>
+          <w:sz w:val="28"/>
+          <w:szCs w:val="28"/>
+          <w:rtl/>
+        </w:rPr>
+        <w:t>–</w:t>
+      </w:r>
+      <w:r>
+        <w:rPr>
+          <w:rFonts w:hint="cs"/>
+          <w:sz w:val="28"/>
+          <w:szCs w:val="28"/>
+          <w:rtl/>
+        </w:rPr>
+        <w:t xml:space="preserve"> המרנו את מרחב הצבע מ </w:t>
+      </w:r>
+      <w:r>
+        <w:rPr>
+          <w:sz w:val="28"/>
+          <w:szCs w:val="28"/>
+        </w:rPr>
+        <w:t>BGR</w:t>
+      </w:r>
+      <w:r>
+        <w:rPr>
+          <w:rFonts w:hint="cs"/>
+          <w:sz w:val="28"/>
+          <w:szCs w:val="28"/>
+          <w:rtl/>
+        </w:rPr>
+        <w:t xml:space="preserve"> ל </w:t>
+      </w:r>
+      <w:r>
+        <w:rPr>
+          <w:sz w:val="28"/>
+          <w:szCs w:val="28"/>
+        </w:rPr>
+        <w:t>HSV</w:t>
+      </w:r>
+      <w:r>
+        <w:rPr>
+          <w:rFonts w:hint="cs"/>
+          <w:sz w:val="28"/>
+          <w:szCs w:val="28"/>
+          <w:rtl/>
+        </w:rPr>
+        <w:t xml:space="preserve"> (קראנו ע"י </w:t>
+      </w:r>
+      <w:r>
+        <w:rPr>
+          <w:sz w:val="28"/>
+          <w:szCs w:val="28"/>
+        </w:rPr>
+        <w:t>cv2</w:t>
+      </w:r>
+      <w:r>
+        <w:rPr>
+          <w:rFonts w:hint="cs"/>
+          <w:sz w:val="28"/>
+          <w:szCs w:val="28"/>
+          <w:rtl/>
+        </w:rPr>
+        <w:t xml:space="preserve">). והוספנו לערך </w:t>
+      </w:r>
+      <w:r>
+        <w:rPr>
+          <w:sz w:val="28"/>
+          <w:szCs w:val="28"/>
+        </w:rPr>
+        <w:t>V</w:t>
+      </w:r>
+      <w:r>
+        <w:rPr>
+          <w:rFonts w:hint="cs"/>
+          <w:sz w:val="28"/>
+          <w:szCs w:val="28"/>
+          <w:rtl/>
+        </w:rPr>
+        <w:t xml:space="preserve"> 90 (עד כדי רוויה בערך 255) והחזרנו חזרה ל </w:t>
+      </w:r>
+      <w:r>
+        <w:rPr>
+          <w:sz w:val="28"/>
+          <w:szCs w:val="28"/>
+        </w:rPr>
+        <w:t>BGR</w:t>
+      </w:r>
+      <w:r>
+        <w:rPr>
+          <w:rFonts w:hint="cs"/>
+          <w:sz w:val="28"/>
+          <w:szCs w:val="28"/>
+          <w:rtl/>
+        </w:rPr>
+        <w:t>.</w:t>
+      </w:r>
+    </w:p>
+    <w:p>
+      <w:pPr>
+        <w:pStyle w:val="ListParagraph"/>
+        <w:numPr>
+          <w:ilvl w:val="1"/>
+          <w:numId w:val="6"/>
+        </w:numPr>
+        <w:jc w:val="both"/>
+        <w:rPr>
+          <w:sz w:val="28"/>
+          <w:szCs w:val="28"/>
+        </w:rPr>
+      </w:pPr>
+      <w:r>
+        <w:rPr>
+          <w:rFonts w:hint="cs"/>
+          <w:sz w:val="28"/>
+          <w:szCs w:val="28"/>
+          <w:rtl/>
+        </w:rPr>
+        <w:t xml:space="preserve">החלקה ע"י פילטר גאוסי </w:t>
+      </w:r>
+      <w:r>
+        <w:rPr>
+          <w:sz w:val="28"/>
+          <w:szCs w:val="28"/>
+          <w:rtl/>
+        </w:rPr>
+        <w:t>–</w:t>
+      </w:r>
+      <w:r>
+        <w:rPr>
+          <w:rFonts w:hint="cs"/>
+          <w:sz w:val="28"/>
+          <w:szCs w:val="28"/>
+          <w:rtl/>
+        </w:rPr>
+        <w:t xml:space="preserve"> השתמשנו בפונקציית </w:t>
+      </w:r>
+      <w:r>
+        <w:rPr>
+          <w:sz w:val="28"/>
+          <w:szCs w:val="28"/>
+        </w:rPr>
+        <w:t xml:space="preserve">GaussianBlur </w:t>
+      </w:r>
+      <w:r>
+        <w:rPr>
+          <w:rFonts w:hint="cs"/>
+          <w:sz w:val="28"/>
+          <w:szCs w:val="28"/>
+          <w:rtl/>
+        </w:rPr>
+        <w:t xml:space="preserve"> (מספריית </w:t>
+      </w:r>
+      <w:r>
+        <w:rPr>
+          <w:sz w:val="28"/>
+          <w:szCs w:val="28"/>
+        </w:rPr>
+        <w:t>cv2</w:t>
+      </w:r>
+      <w:r>
+        <w:rPr>
+          <w:rFonts w:hint="cs"/>
+          <w:sz w:val="28"/>
+          <w:szCs w:val="28"/>
+          <w:rtl/>
+        </w:rPr>
+        <w:t xml:space="preserve">) עם פילטר בגודל </w:t>
+      </w:r>
+      <w:r>
+        <w:rPr>
+          <w:sz w:val="28"/>
+          <w:szCs w:val="28"/>
+        </w:rPr>
+        <w:t>11x11</w:t>
+      </w:r>
+      <w:r>
+        <w:rPr>
+          <w:rFonts w:hint="cs"/>
+          <w:sz w:val="28"/>
+          <w:szCs w:val="28"/>
+          <w:rtl/>
+        </w:rPr>
+        <w:t xml:space="preserve"> וסטיית תקן 10. </w:t>
+      </w:r>
+    </w:p>
+    <w:p>
+      <w:pPr>
+        <w:pStyle w:val="ListParagraph"/>
+        <w:ind w:left="1440"/>
+        <w:jc w:val="both"/>
+        <w:rPr>
+          <w:sz w:val="28"/>
+          <w:szCs w:val="28"/>
+        </w:rPr>
+      </w:pPr>
+      <w:r>
+        <w:rPr>
+          <w:noProof/>
+          <w:sz w:val="28"/>
+          <w:szCs w:val="28"/>
+        </w:rPr>
+        <w:drawing>
+          <wp:inline distT="0" distB="0" distL="0" distR="0" wp14:anchorId="42CE58A9" wp14:editId="13613A35">
+            <wp:extent cx="4808220" cy="1623060"/>
+            <wp:effectExtent l="0" t="0" r="0" b="0"/>
+            <wp:docPr id="16" name="Picture 16" descr="A collage of a cat&#10;&#10;Description automatically generated"/>
+            <wp:cNvGraphicFramePr>
+              <a:graphicFrameLocks xmlns:a="http://schemas.openxmlformats.org/drawingml/2006/main" noChangeAspect="1"/>
+            </wp:cNvGraphicFramePr>
+            <a:graphic xmlns:a="http://schemas.openxmlformats.org/drawingml/2006/main">
+              <a:graphicData uri="http://schemas.openxmlformats.org/drawingml/2006/picture">
+                <pic:pic xmlns:pic="http://schemas.openxmlformats.org/drawingml/2006/picture">
+                  <pic:nvPicPr>
+                    <pic:cNvPr id="16" name="Picture 16" descr="A collage of a cat&#10;&#10;Description automatically generated"/>
+                    <pic:cNvPicPr/>
+                  </pic:nvPicPr>
+                  <pic:blipFill>
+                    <a:blip r:embed="rId25">
+                      <a:extLst>
+                        <a:ext uri="{28A0092B-C50C-407E-A947-70E740481C1C}">
+                          <a14:useLocalDpi xmlns:a14="http://schemas.microsoft.com/office/drawing/2010/main" val="0"/>
+                        </a:ext>
+                      </a:extLst>
+                    </a:blip>
+                    <a:stretch>
+                      <a:fillRect/>
+                    </a:stretch>
+                  </pic:blipFill>
+                  <pic:spPr>
+                    <a:xfrm>
+                      <a:off x="0" y="0"/>
+                      <a:ext cx="4808220" cy="1623060"/>
+                    </a:xfrm>
+                    <a:prstGeom prst="rect">
+                      <a:avLst/>
+                    </a:prstGeom>
+                  </pic:spPr>
+                </pic:pic>
+              </a:graphicData>
+            </a:graphic>
+          </wp:inline>
+        </w:drawing>
+      </w:r>
+    </w:p>
+    <w:p>
+      <w:pPr>
+        <w:pStyle w:val="ListParagraph"/>
+        <w:numPr>
+          <w:ilvl w:val="0"/>
+          <w:numId w:val="6"/>
+        </w:numPr>
+        <w:jc w:val="both"/>
+        <w:rPr>
+          <w:sz w:val="28"/>
+          <w:szCs w:val="28"/>
+        </w:rPr>
+      </w:pPr>
+      <w:r>
+        <w:rPr>
+          <w:rFonts w:hint="cs"/>
+          <w:sz w:val="28"/>
+          <w:szCs w:val="28"/>
+          <w:rtl/>
+        </w:rPr>
+        <w:t xml:space="preserve">לאחר </w:t>
+      </w:r>
+      <w:r>
+        <w:rPr>
+          <w:sz w:val="28"/>
+          <w:szCs w:val="28"/>
+        </w:rPr>
+        <w:t>resize</w:t>
+      </w:r>
+      <w:r>
+        <w:rPr>
+          <w:rFonts w:hint="cs"/>
+          <w:sz w:val="28"/>
+          <w:szCs w:val="28"/>
+          <w:rtl/>
+        </w:rPr>
+        <w:t xml:space="preserve"> לגודל שהמודל מצפה לו, המודל עדיין חזה נכון את המחלקה כמו קודם ולא נכשל למרות הטרנספורמציות החזקות על התמונות</w:t>
+      </w:r>
+      <w:r>
+        <w:rPr>
+          <w:sz w:val="28"/>
+          <w:szCs w:val="28"/>
+        </w:rPr>
+        <w:t>.</w:t>
+      </w:r>
+    </w:p>
+    <w:p>
+      <w:pPr>
+        <w:pStyle w:val="ListParagraph"/>
+        <w:numPr>
+          <w:ilvl w:val="0"/>
+          <w:numId w:val="6"/>
+        </w:numPr>
+        <w:jc w:val="both"/>
+        <w:rPr>
+          <w:sz w:val="28"/>
+          <w:szCs w:val="28"/>
+        </w:rPr>
+      </w:pPr>
+      <w:r>
+        <w:rPr>
+          <w:rFonts w:hint="cs"/>
+          <w:sz w:val="28"/>
+          <w:szCs w:val="28"/>
+          <w:rtl/>
+        </w:rPr>
+        <w:t xml:space="preserve">הוצאנו מהמודל את הפילטרים עצמם (הראנו תמונת </w:t>
+      </w:r>
+      <w:r>
+        <w:rPr>
+          <w:sz w:val="28"/>
+          <w:szCs w:val="28"/>
+        </w:rPr>
+        <w:t>RGB</w:t>
+      </w:r>
+      <w:r>
+        <w:rPr>
+          <w:rFonts w:hint="cs"/>
+          <w:sz w:val="28"/>
+          <w:szCs w:val="28"/>
+          <w:rtl/>
+        </w:rPr>
+        <w:t xml:space="preserve"> כמו בתרגול שכן הפילטרים הם במימד עומק כמו התמונה, 3):</w:t>
+      </w:r>
+    </w:p>
+    <w:p>
+      <w:pPr>
+        <w:pStyle w:val="ListParagraph"/>
+        <w:jc w:val="both"/>
+        <w:rPr>
+          <w:sz w:val="28"/>
+          <w:szCs w:val="28"/>
+          <w:rtl/>
+        </w:rPr>
+      </w:pPr>
+      <w:r>
+        <w:rPr>
+          <w:noProof/>
+          <w:sz w:val="28"/>
+          <w:szCs w:val="28"/>
+        </w:rPr>
+        <w:drawing>
+          <wp:inline distT="0" distB="0" distL="0" distR="0" wp14:anchorId="5A9D3973" wp14:editId="79A6FECF">
+            <wp:extent cx="1821180" cy="723900"/>
+            <wp:effectExtent l="0" t="0" r="7620" b="0"/>
+            <wp:docPr id="17" name="Picture 17" descr="A picture containing text, clipart&#10;&#10;Description automatically generated"/>
+            <wp:cNvGraphicFramePr>
+              <a:graphicFrameLocks xmlns:a="http://schemas.openxmlformats.org/drawingml/2006/main" noChangeAspect="1"/>
+            </wp:cNvGraphicFramePr>
+            <a:graphic xmlns:a="http://schemas.openxmlformats.org/drawingml/2006/main">
+              <a:graphicData uri="http://schemas.openxmlformats.org/drawingml/2006/picture">
+                <pic:pic xmlns:pic="http://schemas.openxmlformats.org/drawingml/2006/picture">
+                  <pic:nvPicPr>
+                    <pic:cNvPr id="17" name="Picture 17" descr="A picture containing text, clipart&#10;&#10;Description automatically generated"/>
+                    <pic:cNvPicPr/>
+                  </pic:nvPicPr>
+                  <pic:blipFill>
+                    <a:blip r:embed="rId26">
+                      <a:extLst>
+                        <a:ext uri="{28A0092B-C50C-407E-A947-70E740481C1C}">
+                          <a14:useLocalDpi xmlns:a14="http://schemas.microsoft.com/office/drawing/2010/main" val="0"/>
+                        </a:ext>
+                      </a:extLst>
+                    </a:blip>
+                    <a:stretch>
+                      <a:fillRect/>
+                    </a:stretch>
+                  </pic:blipFill>
+                  <pic:spPr>
+                    <a:xfrm>
+                      <a:off x="0" y="0"/>
+                      <a:ext cx="1821180" cy="723900"/>
+                    </a:xfrm>
+                    <a:prstGeom prst="rect">
+                      <a:avLst/>
+                    </a:prstGeom>
+                  </pic:spPr>
+                </pic:pic>
+              </a:graphicData>
+            </a:graphic>
+          </wp:inline>
+        </w:drawing>
+      </w:r>
+      <w:r>
+        <w:rPr>
+          <w:sz w:val="28"/>
+          <w:szCs w:val="28"/>
+          <w:rtl/>
+        </w:rPr>
+        <w:br/>
+      </w:r>
+      <w:r>
+        <w:rPr>
+          <w:rFonts w:hint="cs"/>
+          <w:sz w:val="28"/>
+          <w:szCs w:val="28"/>
+          <w:rtl/>
+        </w:rPr>
+        <w:t>הצגנו גם את התגובות של הפילטרים לתמונה המקורית שהורדנו מהאינטרנט ולכל התמונות של הטרנספורמציות:</w:t>
+      </w:r>
+    </w:p>
+    <w:p>
+      <w:pPr>
+        <w:pStyle w:val="ListParagraph"/>
+        <w:jc w:val="both"/>
+        <w:rPr>
+          <w:sz w:val="28"/>
+          <w:szCs w:val="28"/>
+          <w:rtl/>
+        </w:rPr>
+      </w:pPr>
+      <w:r>
+        <w:rPr>
+          <w:noProof/>
+          <w:sz w:val="28"/>
+          <w:szCs w:val="28"/>
+        </w:rPr>
+        <w:lastRenderedPageBreak/>
+        <w:drawing>
+          <wp:inline distT="0" distB="0" distL="0" distR="0" wp14:anchorId="59DFC66D" wp14:editId="0120E3A2">
+            <wp:extent cx="5274310" cy="5792470"/>
+            <wp:effectExtent l="0" t="0" r="2540" b="0"/>
+            <wp:docPr id="18" name="Picture 18" descr="Background pattern&#10;&#10;Description automatically generated"/>
+            <wp:cNvGraphicFramePr>
+              <a:graphicFrameLocks xmlns:a="http://schemas.openxmlformats.org/drawingml/2006/main" noChangeAspect="1"/>
+            </wp:cNvGraphicFramePr>
+            <a:graphic xmlns:a="http://schemas.openxmlformats.org/drawingml/2006/main">
+              <a:graphicData uri="http://schemas.openxmlformats.org/drawingml/2006/picture">
+                <pic:pic xmlns:pic="http://schemas.openxmlformats.org/drawingml/2006/picture">
+                  <pic:nvPicPr>
+                    <pic:cNvPr id="18" name="Picture 18" descr="Background pattern&#10;&#10;Description automatically generated"/>
+                    <pic:cNvPicPr/>
+                  </pic:nvPicPr>
+                  <pic:blipFill>
+                    <a:blip r:embed="rId27">
+                      <a:extLst>
+                        <a:ext uri="{28A0092B-C50C-407E-A947-70E740481C1C}">
+                          <a14:useLocalDpi xmlns:a14="http://schemas.microsoft.com/office/drawing/2010/main" val="0"/>
+                        </a:ext>
+                      </a:extLst>
+                    </a:blip>
+                    <a:stretch>
+                      <a:fillRect/>
+                    </a:stretch>
+                  </pic:blipFill>
+                  <pic:spPr>
+                    <a:xfrm>
+                      <a:off x="0" y="0"/>
+                      <a:ext cx="5274310" cy="5792470"/>
+                    </a:xfrm>
+                    <a:prstGeom prst="rect">
+                      <a:avLst/>
+                    </a:prstGeom>
+                  </pic:spPr>
+                </pic:pic>
+              </a:graphicData>
+            </a:graphic>
+          </wp:inline>
+        </w:drawing>
+      </w:r>
+      <w:r>
+        <w:rPr>
+          <w:sz w:val="28"/>
+          <w:szCs w:val="28"/>
+          <w:rtl/>
+        </w:rPr>
+        <w:br/>
+      </w:r>
+      <w:r>
+        <w:rPr>
+          <w:noProof/>
+          <w:sz w:val="28"/>
+          <w:szCs w:val="28"/>
+        </w:rPr>
+        <w:drawing>
+          <wp:inline distT="0" distB="0" distL="0" distR="0" wp14:anchorId="523C3ACE" wp14:editId="7976193C">
+            <wp:extent cx="5274310" cy="1910080"/>
+            <wp:effectExtent l="0" t="0" r="2540" b="0"/>
+            <wp:docPr id="19" name="Picture 19"/>
+            <wp:cNvGraphicFramePr>
+              <a:graphicFrameLocks xmlns:a="http://schemas.openxmlformats.org/drawingml/2006/main" noChangeAspect="1"/>
+            </wp:cNvGraphicFramePr>
+            <a:graphic xmlns:a="http://schemas.openxmlformats.org/drawingml/2006/main">
+              <a:graphicData uri="http://schemas.openxmlformats.org/drawingml/2006/picture">
+                <pic:pic xmlns:pic="http://schemas.openxmlformats.org/drawingml/2006/picture">
+                  <pic:nvPicPr>
+                    <pic:cNvPr id="19" name="Picture 19"/>
+                    <pic:cNvPicPr/>
+                  </pic:nvPicPr>
+                  <pic:blipFill>
+                    <a:blip r:embed="rId28">
+                      <a:extLst>
+                        <a:ext uri="{28A0092B-C50C-407E-A947-70E740481C1C}">
+                          <a14:useLocalDpi xmlns:a14="http://schemas.microsoft.com/office/drawing/2010/main" val="0"/>
+                        </a:ext>
+                      </a:extLst>
+                    </a:blip>
+                    <a:stretch>
+                      <a:fillRect/>
+                    </a:stretch>
+                  </pic:blipFill>
+                  <pic:spPr>
+                    <a:xfrm>
+                      <a:off x="0" y="0"/>
+                      <a:ext cx="5274310" cy="1910080"/>
+                    </a:xfrm>
+                    <a:prstGeom prst="rect">
+                      <a:avLst/>
+                    </a:prstGeom>
+                  </pic:spPr>
+                </pic:pic>
+              </a:graphicData>
+            </a:graphic>
+          </wp:inline>
+        </w:drawing>
+      </w:r>
+    </w:p>
+    <w:p>
+      <w:pPr>
+        <w:pStyle w:val="ListParagraph"/>
+        <w:jc w:val="both"/>
+        <w:rPr>
+          <w:sz w:val="28"/>
+          <w:szCs w:val="28"/>
+          <w:rtl/>
+        </w:rPr>
+      </w:pPr>
+      <w:r>
+        <w:rPr>
+          <w:rFonts w:hint="cs"/>
+          <w:sz w:val="28"/>
+          <w:szCs w:val="28"/>
+          <w:rtl/>
+        </w:rPr>
+        <w:t>בניסיון להסביר את של כל פילטר, ניתן לראות שמדובר על עיבוד ראשוני של התמונות בזהוי שפות בתדרים שונים.</w:t>
+      </w:r>
+    </w:p>
+    <w:p>
+      <w:pPr>
+        <w:pStyle w:val="ListParagraph"/>
+        <w:jc w:val="both"/>
+        <w:rPr>
+          <w:sz w:val="28"/>
+          <w:szCs w:val="28"/>
+          <w:rtl/>
+        </w:rPr>
+      </w:pPr>
+      <w:r>
+        <w:rPr>
+          <w:rFonts w:hint="cs"/>
+          <w:sz w:val="28"/>
+          <w:szCs w:val="28"/>
+          <w:rtl/>
+        </w:rPr>
+        <w:t>פילטר 0 נראה שמזהה תדרים גבוהים כמו בפרווה של החתול וכך פילטרים מאוחרים יותר יכולים להסיק שאולי מדובר בפרווה (ולכן בסוף זה מוסיף לסיכוי שזהו חתול).</w:t>
+      </w:r>
+    </w:p>
+    <w:p>
+      <w:pPr>
+        <w:pStyle w:val="ListParagraph"/>
+        <w:jc w:val="both"/>
+        <w:rPr>
+          <w:rFonts w:hint="cs"/>
+          <w:sz w:val="28"/>
+          <w:szCs w:val="28"/>
+          <w:rtl/>
+        </w:rPr>
+      </w:pPr>
+      <w:r>
+        <w:rPr>
+          <w:rFonts w:hint="cs"/>
+          <w:sz w:val="28"/>
+          <w:szCs w:val="28"/>
+          <w:rtl/>
+        </w:rPr>
+        <w:lastRenderedPageBreak/>
+        <w:t xml:space="preserve">פילטר 1 נראה שמגיב חזק לשפם, יכול להיות שזהו פילטר שפה בכיוון מסוים בתדר מסוים שמתאים לכך. נראה גם שהוא מזהה שפות בכיוון </w:t>
+      </w:r>
+      <w:r>
+        <w:rPr>
+          <w:sz w:val="28"/>
+          <w:szCs w:val="28"/>
+        </w:rPr>
+        <w:t>Y</w:t>
+      </w:r>
+      <w:r>
+        <w:rPr>
+          <w:rFonts w:hint="cs"/>
+          <w:sz w:val="28"/>
+          <w:szCs w:val="28"/>
+          <w:rtl/>
+        </w:rPr>
+        <w:t>. כאשר המעבר הוא מרמה נמוכה לגבוהה (צל לאור).</w:t>
+      </w:r>
+    </w:p>
+    <w:p>
+      <w:pPr>
+        <w:pStyle w:val="ListParagraph"/>
+        <w:jc w:val="both"/>
+        <w:rPr>
+          <w:sz w:val="28"/>
+          <w:szCs w:val="28"/>
+        </w:rPr>
+      </w:pPr>
+      <w:r>
+        <w:rPr>
+          <w:rFonts w:hint="cs"/>
+          <w:sz w:val="28"/>
+          <w:szCs w:val="28"/>
+          <w:rtl/>
+        </w:rPr>
+        <w:t xml:space="preserve">פילטר 2 נראה שמגיב חזק לשינויי שפה בציר </w:t>
+      </w:r>
+      <w:r>
+        <w:rPr>
+          <w:rFonts w:hint="cs"/>
+          <w:sz w:val="28"/>
+          <w:szCs w:val="28"/>
+        </w:rPr>
+        <w:t>Y</w:t>
+      </w:r>
+      <w:r>
+        <w:rPr>
+          <w:rFonts w:hint="cs"/>
+          <w:sz w:val="28"/>
+          <w:szCs w:val="28"/>
+          <w:rtl/>
+        </w:rPr>
+        <w:t xml:space="preserve"> גם כן, אולם בניגוד לפילטר הקודם התגובה חזקה כאשר עוברים מרמה גבוהה לנמוכה (אור לצל).</w:t>
+      </w:r>
+    </w:p>
+    <w:p>
+      <w:pPr>
+        <w:pStyle w:val="ListParagraph"/>
+        <w:numPr>
+          <w:ilvl w:val="0"/>
+          <w:numId w:val="6"/>
+        </w:numPr>
+        <w:jc w:val="both"/>
+        <w:rPr>
+          <w:sz w:val="28"/>
+          <w:szCs w:val="28"/>
+        </w:rPr>
+      </w:pPr>
+      <w:r>
+        <w:rPr>
+          <w:rFonts w:hint="cs"/>
+          <w:sz w:val="28"/>
+          <w:szCs w:val="28"/>
+          <w:rtl/>
+        </w:rPr>
+        <w:t xml:space="preserve">בחרנו בשכבת ה </w:t>
+      </w:r>
+      <w:r>
+        <w:rPr>
+          <w:sz w:val="28"/>
+          <w:szCs w:val="28"/>
+        </w:rPr>
+        <w:t>FC</w:t>
+      </w:r>
+      <w:r>
+        <w:rPr>
+          <w:rFonts w:hint="cs"/>
+          <w:sz w:val="28"/>
+          <w:szCs w:val="28"/>
+          <w:rtl/>
+        </w:rPr>
+        <w:t xml:space="preserve"> הלפני אחרונה בגודל 4096</w:t>
+      </w:r>
+      <w:r>
+        <w:rPr>
+          <w:sz w:val="28"/>
+          <w:szCs w:val="28"/>
+        </w:rPr>
+        <w:t xml:space="preserve"> </w:t>
+      </w:r>
+      <w:r>
+        <w:rPr>
+          <w:rFonts w:hint="cs"/>
+          <w:sz w:val="28"/>
+          <w:szCs w:val="28"/>
+          <w:rtl/>
+        </w:rPr>
+        <w:t xml:space="preserve"> נוירונים, ממש לפני השכבה הליניארית שממפה אותם ל 1000 מחלקות. העברנו את התמונות של הכלבים והחתולים עד לשכבה הזו (כולל) ושמרנו את הייצוג של התמונות לקובץ (כל תמונה בוקטור של 4096).</w:t>
+      </w:r>
+    </w:p>
+    <w:p>
+      <w:pPr>
+        <w:pStyle w:val="ListParagraph"/>
+        <w:jc w:val="both"/>
+        <w:rPr>
+          <w:rFonts w:hint="cs"/>
+          <w:sz w:val="28"/>
+          <w:szCs w:val="28"/>
+        </w:rPr>
+      </w:pPr>
+      <w:r>
+        <w:rPr>
+          <w:rFonts w:hint="cs"/>
+          <w:sz w:val="28"/>
+          <w:szCs w:val="28"/>
+          <w:rtl/>
+        </w:rPr>
+        <w:t xml:space="preserve">ביצענו </w:t>
+      </w:r>
+      <w:r>
+        <w:rPr>
+          <w:sz w:val="28"/>
+          <w:szCs w:val="28"/>
+        </w:rPr>
+        <w:t>FWD</w:t>
+      </w:r>
+      <w:r>
+        <w:rPr>
+          <w:rFonts w:hint="cs"/>
+          <w:sz w:val="28"/>
+          <w:szCs w:val="28"/>
+          <w:rtl/>
+        </w:rPr>
+        <w:t xml:space="preserve"> של התמונות דרך המודל עד לשכבות הקלסיפיקציה (שכבות ה </w:t>
+      </w:r>
+      <w:r>
+        <w:rPr>
+          <w:sz w:val="28"/>
+          <w:szCs w:val="28"/>
+        </w:rPr>
+        <w:t xml:space="preserve">FC </w:t>
+      </w:r>
+      <w:r>
+        <w:rPr>
+          <w:rFonts w:hint="cs"/>
+          <w:sz w:val="28"/>
+          <w:szCs w:val="28"/>
+          <w:rtl/>
+        </w:rPr>
+        <w:t xml:space="preserve"> ושכבת ה </w:t>
+      </w:r>
+      <w:r>
+        <w:rPr>
+          <w:sz w:val="28"/>
+          <w:szCs w:val="28"/>
+        </w:rPr>
+        <w:t>loss</w:t>
+      </w:r>
+      <w:r>
+        <w:rPr>
+          <w:rFonts w:hint="cs"/>
+          <w:sz w:val="28"/>
+          <w:szCs w:val="28"/>
+          <w:rtl/>
+        </w:rPr>
+        <w:t xml:space="preserve">) </w:t>
+      </w:r>
+      <w:r>
+        <w:rPr>
+          <w:sz w:val="28"/>
+          <w:szCs w:val="28"/>
+        </w:rPr>
+        <w:t>.</w:t>
+      </w:r>
+    </w:p>
+    <w:p>
+      <w:pPr>
+        <w:pStyle w:val="ListParagraph"/>
+        <w:jc w:val="both"/>
+        <w:rPr>
+          <w:sz w:val="28"/>
+          <w:szCs w:val="28"/>
+          <w:rtl/>
+        </w:rPr>
+      </w:pPr>
+      <w:r>
+        <w:rPr>
+          <w:rFonts w:hint="cs"/>
+          <w:sz w:val="28"/>
+          <w:szCs w:val="28"/>
+          <w:rtl/>
+        </w:rPr>
+        <w:t>תמונות של חתולים יגיעו לייצוג דומה כמו חתולים אחרים</w:t>
+      </w:r>
+      <w:r>
+        <w:rPr>
+          <w:rFonts w:hint="cs"/>
+          <w:sz w:val="28"/>
+          <w:szCs w:val="28"/>
+          <w:rtl/>
+        </w:rPr>
+        <w:t xml:space="preserve"> שכן נוירונים בשכבות אחרונות כבר אוספים מידע ברמה גבוהה המצביע על סיכוי גבוה לכל מחלקה. ולכן ניתן יהיה להפריד בקלות לאשכולות ומחלקות שונות</w:t>
+      </w:r>
+      <w:r>
+        <w:rPr>
+          <w:sz w:val="28"/>
+          <w:szCs w:val="28"/>
+        </w:rPr>
+        <w:t xml:space="preserve"> </w:t>
+      </w:r>
+      <w:r>
+        <w:rPr>
+          <w:rFonts w:hint="cs"/>
+          <w:sz w:val="28"/>
+          <w:szCs w:val="28"/>
+          <w:rtl/>
+        </w:rPr>
+        <w:t xml:space="preserve"> בהסתמך על ייצוג שכזה.</w:t>
+      </w:r>
+    </w:p>
+    <w:p>
+      <w:pPr>
+        <w:pStyle w:val="ListParagraph"/>
+        <w:jc w:val="both"/>
+        <w:rPr>
+          <w:sz w:val="28"/>
+          <w:szCs w:val="28"/>
+        </w:rPr>
+      </w:pPr>
+      <w:r>
+        <w:rPr>
+          <w:sz w:val="28"/>
+          <w:szCs w:val="28"/>
+          <w:rtl/>
+        </w:rPr>
+        <w:br/>
+      </w:r>
+      <w:r>
+        <w:rPr>
+          <w:noProof/>
+          <w:sz w:val="28"/>
+          <w:szCs w:val="28"/>
+        </w:rPr>
+        <w:drawing>
+          <wp:inline distT="0" distB="0" distL="0" distR="0" wp14:anchorId="36C26C9C" wp14:editId="3B985F02">
+            <wp:extent cx="3749040" cy="1120140"/>
+            <wp:effectExtent l="0" t="0" r="3810" b="3810"/>
+            <wp:docPr id="20" name="Picture 20" descr="Graphical user interface, text, application&#10;&#10;Description automatically generated"/>
+            <wp:cNvGraphicFramePr>
+              <a:graphicFrameLocks xmlns:a="http://schemas.openxmlformats.org/drawingml/2006/main" noChangeAspect="1"/>
+            </wp:cNvGraphicFramePr>
+            <a:graphic xmlns:a="http://schemas.openxmlformats.org/drawingml/2006/main">
+              <a:graphicData uri="http://schemas.openxmlformats.org/drawingml/2006/picture">
+                <pic:pic xmlns:pic="http://schemas.openxmlformats.org/drawingml/2006/picture">
+                  <pic:nvPicPr>
+                    <pic:cNvPr id="20" name="Picture 20" descr="Graphical user interface, text, application&#10;&#10;Description automatically generated"/>
+                    <pic:cNvPicPr/>
+                  </pic:nvPicPr>
+                  <pic:blipFill>
+                    <a:blip r:embed="rId29">
+                      <a:extLst>
+                        <a:ext uri="{28A0092B-C50C-407E-A947-70E740481C1C}">
+                          <a14:useLocalDpi xmlns:a14="http://schemas.microsoft.com/office/drawing/2010/main" val="0"/>
+                        </a:ext>
+                      </a:extLst>
+                    </a:blip>
+                    <a:stretch>
+                      <a:fillRect/>
+                    </a:stretch>
+                  </pic:blipFill>
+                  <pic:spPr>
+                    <a:xfrm>
+                      <a:off x="0" y="0"/>
+                      <a:ext cx="3749040" cy="1120140"/>
+                    </a:xfrm>
+                    <a:prstGeom prst="rect">
+                      <a:avLst/>
+                    </a:prstGeom>
+                  </pic:spPr>
+                </pic:pic>
+              </a:graphicData>
+            </a:graphic>
+          </wp:inline>
+        </w:drawing>
+      </w:r>
+    </w:p>
+    <w:p>
+      <w:pPr>
+        <w:pStyle w:val="ListParagraph"/>
+        <w:numPr>
+          <w:ilvl w:val="0"/>
+          <w:numId w:val="6"/>
+        </w:numPr>
+        <w:jc w:val="both"/>
+        <w:rPr>
+          <w:sz w:val="28"/>
+          <w:szCs w:val="28"/>
+        </w:rPr>
+      </w:pPr>
+      <w:r>
+        <w:rPr>
+          <w:rFonts w:hint="cs"/>
+          <w:sz w:val="28"/>
+          <w:szCs w:val="28"/>
+          <w:rtl/>
+        </w:rPr>
+        <w:t>ה</w:t>
+      </w:r>
+      <w:r>
+        <w:rPr>
+          <w:sz w:val="28"/>
+          <w:szCs w:val="28"/>
+        </w:rPr>
+        <w:t xml:space="preserve"> LinearSVC </w:t>
+      </w:r>
+      <w:r>
+        <w:rPr>
+          <w:rFonts w:hint="cs"/>
+          <w:sz w:val="28"/>
+          <w:szCs w:val="28"/>
+          <w:rtl/>
+        </w:rPr>
+        <w:t xml:space="preserve"> מודל שאימנו רק על 20 התמונות הצליח לסווג את תמונות ה </w:t>
+      </w:r>
+      <w:r>
+        <w:rPr>
+          <w:sz w:val="28"/>
+          <w:szCs w:val="28"/>
+        </w:rPr>
+        <w:t>testing</w:t>
+      </w:r>
+      <w:r>
+        <w:rPr>
+          <w:rFonts w:hint="cs"/>
+          <w:sz w:val="28"/>
+          <w:szCs w:val="28"/>
+          <w:rtl/>
+        </w:rPr>
+        <w:t xml:space="preserve"> שהורדנו מהאינטרנט בצורה מושלמת.</w:t>
+      </w:r>
+    </w:p>
+    <w:p>
+      <w:pPr>
+        <w:pStyle w:val="ListParagraph"/>
+        <w:jc w:val="both"/>
+        <w:rPr>
+          <w:rFonts w:hint="cs"/>
+          <w:sz w:val="28"/>
+          <w:szCs w:val="28"/>
+          <w:rtl/>
+        </w:rPr>
+      </w:pPr>
+      <w:r>
+        <w:rPr>
+          <w:rFonts w:hint="cs"/>
+          <w:noProof/>
+          <w:sz w:val="28"/>
+          <w:szCs w:val="28"/>
+          <w:rtl/>
+          <w:lang w:val="he-IL"/>
+        </w:rPr>
+        <w:drawing>
+          <wp:inline distT="0" distB="0" distL="0" distR="0" wp14:anchorId="47A6C260" wp14:editId="46D74862">
+            <wp:extent cx="5274310" cy="1355090"/>
+            <wp:effectExtent l="0" t="0" r="2540" b="0"/>
+            <wp:docPr id="21" name="Picture 21"/>
+            <wp:cNvGraphicFramePr>
+              <a:graphicFrameLocks xmlns:a="http://schemas.openxmlformats.org/drawingml/2006/main" noChangeAspect="1"/>
+            </wp:cNvGraphicFramePr>
+            <a:graphic xmlns:a="http://schemas.openxmlformats.org/drawingml/2006/main">
+              <a:graphicData uri="http://schemas.openxmlformats.org/drawingml/2006/picture">
+                <pic:pic xmlns:pic="http://schemas.openxmlformats.org/drawingml/2006/picture">
+                  <pic:nvPicPr>
+                    <pic:cNvPr id="21" name="Picture 21"/>
+                    <pic:cNvPicPr/>
+                  </pic:nvPicPr>
+                  <pic:blipFill>
+                    <a:blip r:embed="rId30">
+                      <a:extLst>
+                        <a:ext uri="{28A0092B-C50C-407E-A947-70E740481C1C}">
+                          <a14:useLocalDpi xmlns:a14="http://schemas.microsoft.com/office/drawing/2010/main" val="0"/>
+                        </a:ext>
+                      </a:extLst>
+                    </a:blip>
+                    <a:stretch>
+                      <a:fillRect/>
+                    </a:stretch>
+                  </pic:blipFill>
+                  <pic:spPr>
+                    <a:xfrm>
+                      <a:off x="0" y="0"/>
+                      <a:ext cx="5274310" cy="1355090"/>
+                    </a:xfrm>
+                    <a:prstGeom prst="rect">
+                      <a:avLst/>
+                    </a:prstGeom>
+                  </pic:spPr>
+                </pic:pic>
+              </a:graphicData>
+            </a:graphic>
+          </wp:inline>
+        </w:drawing>
+      </w:r>
+    </w:p>
+    <w:p>
+      <w:pPr>
+        <w:pStyle w:val="ListParagraph"/>
+        <w:jc w:val="both"/>
+        <w:rPr>
+          <w:sz w:val="28"/>
+          <w:szCs w:val="28"/>
+        </w:rPr>
+      </w:pPr>
+    </w:p>
+    <w:p>
+      <w:pPr>
+        <w:pStyle w:val="ListParagraph"/>
+        <w:jc w:val="both"/>
+        <w:rPr>
+          <w:i/>
+          <w:sz w:val="28"/>
+          <w:szCs w:val="28"/>
+          <w:rtl/>
+        </w:rPr>
+      </w:pPr>
     </w:p>
     <w:sectPr>
       <w:pgSz w:w="11906" w:h="16838"/>
@@ -3594,8 +8146,58 @@
 </w:document>
 </file>
 
+<file path=word/endnotes.xml><?xml version="1.0" encoding="utf-8"?>
+<w:endnotes xmlns:wpc="http://schemas.microsoft.com/office/word/2010/wordprocessingCanvas" xmlns:cx="http://schemas.microsoft.com/office/drawing/2014/chartex" xmlns:cx1="http://schemas.microsoft.com/office/drawing/2015/9/8/chartex" xmlns:cx2="http://schemas.microsoft.com/office/drawing/2015/10/21/chartex" xmlns:cx3="http://schemas.microsoft.com/office/drawing/2016/5/9/chartex" xmlns:cx4="http://schemas.microsoft.com/office/drawing/2016/5/10/chartex" xmlns:cx5="http://schemas.microsoft.com/office/drawing/2016/5/11/chartex" xmlns:cx6="http://schemas.microsoft.com/office/drawing/2016/5/12/chartex" xmlns:cx7="http://schemas.microsoft.com/office/drawing/2016/5/13/chartex" xmlns:cx8="http://schemas.microsoft.com/office/drawing/2016/5/14/chartex" xmlns:mc="http://schemas.openxmlformats.org/markup-compatibility/2006" xmlns:aink="http://schemas.microsoft.com/office/drawing/2016/ink" xmlns:am3d="http://schemas.microsoft.com/office/drawing/2017/model3d" xmlns:o="urn:schemas-microsoft-com:office:office" xmlns:r="http://schemas.openxmlformats.org/officeDocument/2006/relationships" xmlns:m="http://schemas.openxmlformats.org/officeDocument/2006/math" xmlns:v="urn:schemas-microsoft-com:vml" xmlns:wp14="http://schemas.microsoft.com/office/word/2010/wordprocessingDrawing" xmlns:wp="http://schemas.openxmlformats.org/drawingml/2006/wordprocessingDrawing" xmlns:w10="urn:schemas-microsoft-com:office:word" xmlns:w="http://schemas.openxmlformats.org/wordprocessingml/2006/main" xmlns:w14="http://schemas.microsoft.com/office/word/2010/wordml" xmlns:w15="http://schemas.microsoft.com/office/word/2012/wordml" xmlns:w16cex="http://schemas.microsoft.com/office/word/2018/wordml/cex" xmlns:w16cid="http://schemas.microsoft.com/office/word/2016/wordml/cid" xmlns:w16="http://schemas.microsoft.com/office/word/2018/wordml" xmlns:w16se="http://schemas.microsoft.com/office/word/2015/wordml/symex" xmlns:wpg="http://schemas.microsoft.com/office/word/2010/wordprocessingGroup" xmlns:wpi="http://schemas.microsoft.com/office/word/2010/wordprocessingInk" xmlns:wne="http://schemas.microsoft.com/office/word/2006/wordml" xmlns:wps="http://schemas.microsoft.com/office/word/2010/wordprocessingShape" mc:Ignorable="w14 w15 w16se w16cid w16 w16cex wp14">
+  <w:endnote w:type="separator" w:id="-1">
+    <w:p>
+      <w:pPr>
+        <w:spacing w:after="0" w:line="240" w:lineRule="auto"/>
+      </w:pPr>
+      <w:r>
+        <w:separator/>
+      </w:r>
+    </w:p>
+  </w:endnote>
+  <w:endnote w:type="continuationSeparator" w:id="0">
+    <w:p>
+      <w:pPr>
+        <w:spacing w:after="0" w:line="240" w:lineRule="auto"/>
+      </w:pPr>
+      <w:r>
+        <w:continuationSeparator/>
+      </w:r>
+    </w:p>
+  </w:endnote>
+</w:endnotes>
+</file>
+
+<file path=word/footnotes.xml><?xml version="1.0" encoding="utf-8"?>
+<w:footnotes xmlns:wpc="http://schemas.microsoft.com/office/word/2010/wordprocessingCanvas" xmlns:cx="http://schemas.microsoft.com/office/drawing/2014/chartex" xmlns:cx1="http://schemas.microsoft.com/office/drawing/2015/9/8/chartex" xmlns:cx2="http://schemas.microsoft.com/office/drawing/2015/10/21/chartex" xmlns:cx3="http://schemas.microsoft.com/office/drawing/2016/5/9/chartex" xmlns:cx4="http://schemas.microsoft.com/office/drawing/2016/5/10/chartex" xmlns:cx5="http://schemas.microsoft.com/office/drawing/2016/5/11/chartex" xmlns:cx6="http://schemas.microsoft.com/office/drawing/2016/5/12/chartex" xmlns:cx7="http://schemas.microsoft.com/office/drawing/2016/5/13/chartex" xmlns:cx8="http://schemas.microsoft.com/office/drawing/2016/5/14/chartex" xmlns:mc="http://schemas.openxmlformats.org/markup-compatibility/2006" xmlns:aink="http://schemas.microsoft.com/office/drawing/2016/ink" xmlns:am3d="http://schemas.microsoft.com/office/drawing/2017/model3d" xmlns:o="urn:schemas-microsoft-com:office:office" xmlns:r="http://schemas.openxmlformats.org/officeDocument/2006/relationships" xmlns:m="http://schemas.openxmlformats.org/officeDocument/2006/math" xmlns:v="urn:schemas-microsoft-com:vml" xmlns:wp14="http://schemas.microsoft.com/office/word/2010/wordprocessingDrawing" xmlns:wp="http://schemas.openxmlformats.org/drawingml/2006/wordprocessingDrawing" xmlns:w10="urn:schemas-microsoft-com:office:word" xmlns:w="http://schemas.openxmlformats.org/wordprocessingml/2006/main" xmlns:w14="http://schemas.microsoft.com/office/word/2010/wordml" xmlns:w15="http://schemas.microsoft.com/office/word/2012/wordml" xmlns:w16cex="http://schemas.microsoft.com/office/word/2018/wordml/cex" xmlns:w16cid="http://schemas.microsoft.com/office/word/2016/wordml/cid" xmlns:w16="http://schemas.microsoft.com/office/word/2018/wordml" xmlns:w16se="http://schemas.microsoft.com/office/word/2015/wordml/symex" xmlns:wpg="http://schemas.microsoft.com/office/word/2010/wordprocessingGroup" xmlns:wpi="http://schemas.microsoft.com/office/word/2010/wordprocessingInk" xmlns:wne="http://schemas.microsoft.com/office/word/2006/wordml" xmlns:wps="http://schemas.microsoft.com/office/word/2010/wordprocessingShape" mc:Ignorable="w14 w15 w16se w16cid w16 w16cex wp14">
+  <w:footnote w:type="separator" w:id="-1">
+    <w:p>
+      <w:pPr>
+        <w:spacing w:after="0" w:line="240" w:lineRule="auto"/>
+      </w:pPr>
+      <w:r>
+        <w:separator/>
+      </w:r>
+    </w:p>
+  </w:footnote>
+  <w:footnote w:type="continuationSeparator" w:id="0">
+    <w:p>
+      <w:pPr>
+        <w:spacing w:after="0" w:line="240" w:lineRule="auto"/>
+      </w:pPr>
+      <w:r>
+        <w:continuationSeparator/>
+      </w:r>
+    </w:p>
+  </w:footnote>
+</w:footnotes>
+</file>
+
 <file path=word/numbering.xml><?xml version="1.0" encoding="utf-8"?>
-<w:numbering xmlns:wpc="http://schemas.microsoft.com/office/word/2010/wordprocessingCanvas" xmlns:cx="http://schemas.microsoft.com/office/drawing/2014/chartex" xmlns:cx1="http://schemas.microsoft.com/office/drawing/2015/9/8/chartex" xmlns:cx2="http://schemas.microsoft.com/office/drawing/2015/10/21/chartex" xmlns:cx3="http://schemas.microsoft.com/office/drawing/2016/5/9/chartex" xmlns:cx4="http://schemas.microsoft.com/office/drawing/2016/5/10/chartex" xmlns:cx5="http://schemas.microsoft.com/office/drawing/2016/5/11/chartex" xmlns:cx6="http://schemas.microsoft.com/office/drawing/2016/5/12/chartex" xmlns:cx7="http://schemas.microsoft.com/office/drawing/2016/5/13/chartex" xmlns:cx8="http://schemas.microsoft.com/office/drawing/2016/5/14/chartex" xmlns:mc="http://schemas.openxmlformats.org/markup-compatibility/2006" xmlns:aink="http://schemas.microsoft.com/office/drawing/2016/ink" xmlns:am3d="http://schemas.microsoft.com/office/drawing/2017/model3d" xmlns:o="urn:schemas-microsoft-com:office:office" xmlns:r="http://schemas.openxmlformats.org/officeDocument/2006/relationships" xmlns:m="http://schemas.openxmlformats.org/officeDocument/2006/math" xmlns:v="urn:schemas-microsoft-com:vml" xmlns:wp14="http://schemas.microsoft.com/office/word/2010/wordprocessingDrawing" xmlns:wp="http://schemas.openxmlformats.org/drawingml/2006/wordprocessingDrawing" xmlns:w10="urn:schemas-microsoft-com:office:word" xmlns:w="http://schemas.openxmlformats.org/wordprocessingml/2006/main" xmlns:w14="http://schemas.microsoft.com/office/word/2010/wordml" xmlns:w15="http://schemas.microsoft.com/office/word/2012/wordml" xmlns:w16cex="http://schemas.microsoft.com/office/word/2018/wordml/cex" xmlns:w16cid="http://schemas.microsoft.com/office/word/2016/wordml/cid" xmlns:w16="http://schemas.microsoft.com/office/word/2018/wordml" xmlns:w16sdtdh="http://schemas.microsoft.com/office/word/2020/wordml/sdtdatahash" xmlns:w16se="http://schemas.microsoft.com/office/word/2015/wordml/symex" xmlns:wpg="http://schemas.microsoft.com/office/word/2010/wordprocessingGroup" xmlns:wpi="http://schemas.microsoft.com/office/word/2010/wordprocessingInk" xmlns:wne="http://schemas.microsoft.com/office/word/2006/wordml" xmlns:wps="http://schemas.microsoft.com/office/word/2010/wordprocessingShape" mc:Ignorable="w14 w15 w16se w16cid w16 w16cex w16sdtdh wp14">
+<w:numbering xmlns:wpc="http://schemas.microsoft.com/office/word/2010/wordprocessingCanvas" xmlns:cx="http://schemas.microsoft.com/office/drawing/2014/chartex" xmlns:cx1="http://schemas.microsoft.com/office/drawing/2015/9/8/chartex" xmlns:cx2="http://schemas.microsoft.com/office/drawing/2015/10/21/chartex" xmlns:cx3="http://schemas.microsoft.com/office/drawing/2016/5/9/chartex" xmlns:cx4="http://schemas.microsoft.com/office/drawing/2016/5/10/chartex" xmlns:cx5="http://schemas.microsoft.com/office/drawing/2016/5/11/chartex" xmlns:cx6="http://schemas.microsoft.com/office/drawing/2016/5/12/chartex" xmlns:cx7="http://schemas.microsoft.com/office/drawing/2016/5/13/chartex" xmlns:cx8="http://schemas.microsoft.com/office/drawing/2016/5/14/chartex" xmlns:mc="http://schemas.openxmlformats.org/markup-compatibility/2006" xmlns:aink="http://schemas.microsoft.com/office/drawing/2016/ink" xmlns:am3d="http://schemas.microsoft.com/office/drawing/2017/model3d" xmlns:o="urn:schemas-microsoft-com:office:office" xmlns:r="http://schemas.openxmlformats.org/officeDocument/2006/relationships" xmlns:m="http://schemas.openxmlformats.org/officeDocument/2006/math" xmlns:v="urn:schemas-microsoft-com:vml" xmlns:wp14="http://schemas.microsoft.com/office/word/2010/wordprocessingDrawing" xmlns:wp="http://schemas.openxmlformats.org/drawingml/2006/wordprocessingDrawing" xmlns:w10="urn:schemas-microsoft-com:office:word" xmlns:w="http://schemas.openxmlformats.org/wordprocessingml/2006/main" xmlns:w14="http://schemas.microsoft.com/office/word/2010/wordml" xmlns:w15="http://schemas.microsoft.com/office/word/2012/wordml" xmlns:w16cex="http://schemas.microsoft.com/office/word/2018/wordml/cex" xmlns:w16cid="http://schemas.microsoft.com/office/word/2016/wordml/cid" xmlns:w16="http://schemas.microsoft.com/office/word/2018/wordml" xmlns:w16se="http://schemas.microsoft.com/office/word/2015/wordml/symex" xmlns:wpg="http://schemas.microsoft.com/office/word/2010/wordprocessingGroup" xmlns:wpi="http://schemas.microsoft.com/office/word/2010/wordprocessingInk" xmlns:wne="http://schemas.microsoft.com/office/word/2006/wordml" xmlns:wps="http://schemas.microsoft.com/office/word/2010/wordprocessingShape" mc:Ignorable="w14 w15 w16se w16cid w16 w16cex wp14">
   <w:abstractNum w:abstractNumId="0" w15:restartNumberingAfterBreak="0">
     <w:nsid w:val="0AE5226D"/>
     <w:multiLevelType w:val="hybridMultilevel"/>
@@ -3864,6 +8466,95 @@
     </w:lvl>
   </w:abstractNum>
   <w:abstractNum w:abstractNumId="3" w15:restartNumberingAfterBreak="0">
+    <w:nsid w:val="41A93438"/>
+    <w:multiLevelType w:val="hybridMultilevel"/>
+    <w:tmpl w:val="96748ADE"/>
+    <w:lvl w:ilvl="0" w:tplc="0409000F">
+      <w:start w:val="1"/>
+      <w:numFmt w:val="decimal"/>
+      <w:lvlText w:val="%1."/>
+      <w:lvlJc w:val="left"/>
+      <w:pPr>
+        <w:ind w:left="720" w:hanging="360"/>
+      </w:pPr>
+      <w:rPr>
+        <w:rFonts w:hint="default"/>
+      </w:rPr>
+    </w:lvl>
+    <w:lvl w:ilvl="1" w:tplc="04090019">
+      <w:start w:val="1"/>
+      <w:numFmt w:val="lowerLetter"/>
+      <w:lvlText w:val="%2."/>
+      <w:lvlJc w:val="left"/>
+      <w:pPr>
+        <w:ind w:left="1440" w:hanging="360"/>
+      </w:pPr>
+    </w:lvl>
+    <w:lvl w:ilvl="2" w:tplc="0409001B" w:tentative="1">
+      <w:start w:val="1"/>
+      <w:numFmt w:val="lowerRoman"/>
+      <w:lvlText w:val="%3."/>
+      <w:lvlJc w:val="right"/>
+      <w:pPr>
+        <w:ind w:left="2160" w:hanging="180"/>
+      </w:pPr>
+    </w:lvl>
+    <w:lvl w:ilvl="3" w:tplc="0409000F" w:tentative="1">
+      <w:start w:val="1"/>
+      <w:numFmt w:val="decimal"/>
+      <w:lvlText w:val="%4."/>
+      <w:lvlJc w:val="left"/>
+      <w:pPr>
+        <w:ind w:left="2880" w:hanging="360"/>
+      </w:pPr>
+    </w:lvl>
+    <w:lvl w:ilvl="4" w:tplc="04090019" w:tentative="1">
+      <w:start w:val="1"/>
+      <w:numFmt w:val="lowerLetter"/>
+      <w:lvlText w:val="%5."/>
+      <w:lvlJc w:val="left"/>
+      <w:pPr>
+        <w:ind w:left="3600" w:hanging="360"/>
+      </w:pPr>
+    </w:lvl>
+    <w:lvl w:ilvl="5" w:tplc="0409001B" w:tentative="1">
+      <w:start w:val="1"/>
+      <w:numFmt w:val="lowerRoman"/>
+      <w:lvlText w:val="%6."/>
+      <w:lvlJc w:val="right"/>
+      <w:pPr>
+        <w:ind w:left="4320" w:hanging="180"/>
+      </w:pPr>
+    </w:lvl>
+    <w:lvl w:ilvl="6" w:tplc="0409000F" w:tentative="1">
+      <w:start w:val="1"/>
+      <w:numFmt w:val="decimal"/>
+      <w:lvlText w:val="%7."/>
+      <w:lvlJc w:val="left"/>
+      <w:pPr>
+        <w:ind w:left="5040" w:hanging="360"/>
+      </w:pPr>
+    </w:lvl>
+    <w:lvl w:ilvl="7" w:tplc="04090019" w:tentative="1">
+      <w:start w:val="1"/>
+      <w:numFmt w:val="lowerLetter"/>
+      <w:lvlText w:val="%8."/>
+      <w:lvlJc w:val="left"/>
+      <w:pPr>
+        <w:ind w:left="5760" w:hanging="360"/>
+      </w:pPr>
+    </w:lvl>
+    <w:lvl w:ilvl="8" w:tplc="0409001B" w:tentative="1">
+      <w:start w:val="1"/>
+      <w:numFmt w:val="lowerRoman"/>
+      <w:lvlText w:val="%9."/>
+      <w:lvlJc w:val="right"/>
+      <w:pPr>
+        <w:ind w:left="6480" w:hanging="180"/>
+      </w:pPr>
+    </w:lvl>
+  </w:abstractNum>
+  <w:abstractNum w:abstractNumId="4" w15:restartNumberingAfterBreak="0">
     <w:nsid w:val="442C209C"/>
     <w:multiLevelType w:val="hybridMultilevel"/>
     <w:tmpl w:val="C6B81D08"/>
@@ -3952,7 +8643,7 @@
       </w:pPr>
     </w:lvl>
   </w:abstractNum>
-  <w:abstractNum w:abstractNumId="4" w15:restartNumberingAfterBreak="0">
+  <w:abstractNum w:abstractNumId="5" w15:restartNumberingAfterBreak="0">
     <w:nsid w:val="7E9E4BD0"/>
     <w:multiLevelType w:val="hybridMultilevel"/>
     <w:tmpl w:val="7BD406EA"/>
@@ -4051,16 +8742,19 @@
     <w:abstractNumId w:val="0"/>
   </w:num>
   <w:num w:numId="4">
+    <w:abstractNumId w:val="5"/>
+  </w:num>
+  <w:num w:numId="5">
     <w:abstractNumId w:val="4"/>
   </w:num>
-  <w:num w:numId="5">
+  <w:num w:numId="6">
     <w:abstractNumId w:val="3"/>
   </w:num>
 </w:numbering>
 </file>
 
 <file path=word/styles.xml><?xml version="1.0" encoding="utf-8"?>
-<w:styles xmlns:mc="http://schemas.openxmlformats.org/markup-compatibility/2006" xmlns:r="http://schemas.openxmlformats.org/officeDocument/2006/relationships" xmlns:w="http://schemas.openxmlformats.org/wordprocessingml/2006/main" xmlns:w14="http://schemas.microsoft.com/office/word/2010/wordml" xmlns:w15="http://schemas.microsoft.com/office/word/2012/wordml" xmlns:w16cex="http://schemas.microsoft.com/office/word/2018/wordml/cex" xmlns:w16cid="http://schemas.microsoft.com/office/word/2016/wordml/cid" xmlns:w16="http://schemas.microsoft.com/office/word/2018/wordml" xmlns:w16sdtdh="http://schemas.microsoft.com/office/word/2020/wordml/sdtdatahash" xmlns:w16se="http://schemas.microsoft.com/office/word/2015/wordml/symex" mc:Ignorable="w14 w15 w16se w16cid w16 w16cex w16sdtdh">
+<w:styles xmlns:mc="http://schemas.openxmlformats.org/markup-compatibility/2006" xmlns:r="http://schemas.openxmlformats.org/officeDocument/2006/relationships" xmlns:w="http://schemas.openxmlformats.org/wordprocessingml/2006/main" xmlns:w14="http://schemas.microsoft.com/office/word/2010/wordml" xmlns:w15="http://schemas.microsoft.com/office/word/2012/wordml" xmlns:w16cex="http://schemas.microsoft.com/office/word/2018/wordml/cex" xmlns:w16cid="http://schemas.microsoft.com/office/word/2016/wordml/cid" xmlns:w16="http://schemas.microsoft.com/office/word/2018/wordml" xmlns:w16se="http://schemas.microsoft.com/office/word/2015/wordml/symex" mc:Ignorable="w14 w15 w16se w16cid w16 w16cex">
   <w:docDefaults>
     <w:rPrDefault>
       <w:rPr>
@@ -4551,6 +9245,55 @@
       </w:tblBorders>
     </w:tblPr>
   </w:style>
+  <w:style w:type="paragraph" w:styleId="HTMLPreformatted">
+    <w:name w:val="HTML Preformatted"/>
+    <w:basedOn w:val="Normal"/>
+    <w:link w:val="HTMLPreformattedChar"/>
+    <w:uiPriority w:val="99"/>
+    <w:semiHidden/>
+    <w:unhideWhenUsed/>
+    <w:rsid w:val="00E82BFD"/>
+    <w:pPr>
+      <w:tabs>
+        <w:tab w:val="left" w:pos="916"/>
+        <w:tab w:val="left" w:pos="1832"/>
+        <w:tab w:val="left" w:pos="2748"/>
+        <w:tab w:val="left" w:pos="3664"/>
+        <w:tab w:val="left" w:pos="4580"/>
+        <w:tab w:val="left" w:pos="5496"/>
+        <w:tab w:val="left" w:pos="6412"/>
+        <w:tab w:val="left" w:pos="7328"/>
+        <w:tab w:val="left" w:pos="8244"/>
+        <w:tab w:val="left" w:pos="9160"/>
+        <w:tab w:val="left" w:pos="10076"/>
+        <w:tab w:val="left" w:pos="10992"/>
+        <w:tab w:val="left" w:pos="11908"/>
+        <w:tab w:val="left" w:pos="12824"/>
+        <w:tab w:val="left" w:pos="13740"/>
+        <w:tab w:val="left" w:pos="14656"/>
+      </w:tabs>
+      <w:bidi w:val="0"/>
+      <w:spacing w:after="0" w:line="240" w:lineRule="auto"/>
+    </w:pPr>
+    <w:rPr>
+      <w:rFonts w:ascii="Courier New" w:eastAsia="Times New Roman" w:hAnsi="Courier New" w:cs="Courier New"/>
+      <w:sz w:val="20"/>
+      <w:szCs w:val="20"/>
+    </w:rPr>
+  </w:style>
+  <w:style w:type="character" w:customStyle="1" w:styleId="HTMLPreformattedChar">
+    <w:name w:val="HTML Preformatted Char"/>
+    <w:basedOn w:val="DefaultParagraphFont"/>
+    <w:link w:val="HTMLPreformatted"/>
+    <w:uiPriority w:val="99"/>
+    <w:semiHidden/>
+    <w:rsid w:val="00E82BFD"/>
+    <w:rPr>
+      <w:rFonts w:ascii="Courier New" w:eastAsia="Times New Roman" w:hAnsi="Courier New" w:cs="Courier New"/>
+      <w:sz w:val="20"/>
+      <w:szCs w:val="20"/>
+    </w:rPr>
+  </w:style>
 </w:styles>
 </file>
 

</xml_diff>

<commit_message>
Hw2 report doc and pdf done
</commit_message>
<xml_diff>
--- a/Hw2/ee046746_hw2_207734088_034462796.docx
+++ b/Hw2/ee046746_hw2_207734088_034462796.docx
@@ -3799,7 +3799,6 @@
         </w:rPr>
         <w:br/>
       </w:r>
-      <w:proofErr w:type="gramStart"/>
       <w:r>
         <w:rPr>
           <w:b/>
@@ -3810,7 +3809,6 @@
         </w:rPr>
         <w:t>VGG(</w:t>
       </w:r>
-      <w:proofErr w:type="gramEnd"/>
     </w:p>
     <w:p>
       <w:pPr>
@@ -3853,21 +3851,8 @@
           <w:sz w:val="16"/>
           <w:szCs w:val="16"/>
         </w:rPr>
-        <w:t xml:space="preserve">  (features): </w:t>
-      </w:r>
-      <w:proofErr w:type="gramStart"/>
-      <w:r>
-        <w:rPr>
-          <w:rFonts w:ascii="Courier New" w:eastAsia="Times New Roman" w:hAnsi="Courier New" w:cs="Courier New"/>
-          <w:b/>
-          <w:bCs/>
-          <w:color w:val="000000"/>
-          <w:sz w:val="16"/>
-          <w:szCs w:val="16"/>
-        </w:rPr>
-        <w:t>Sequential(</w:t>
-      </w:r>
-      <w:proofErr w:type="gramEnd"/>
+        <w:t xml:space="preserve">  (features): Sequential(</w:t>
+      </w:r>
     </w:p>
     <w:p>
       <w:pPr>
@@ -3910,31 +3895,7 @@
           <w:sz w:val="16"/>
           <w:szCs w:val="16"/>
         </w:rPr>
-        <w:t xml:space="preserve">    (0): Conv2</w:t>
-      </w:r>
-      <w:proofErr w:type="gramStart"/>
-      <w:r>
-        <w:rPr>
-          <w:rFonts w:ascii="Courier New" w:eastAsia="Times New Roman" w:hAnsi="Courier New" w:cs="Courier New"/>
-          <w:b/>
-          <w:bCs/>
-          <w:color w:val="000000"/>
-          <w:sz w:val="16"/>
-          <w:szCs w:val="16"/>
-        </w:rPr>
-        <w:t>d(</w:t>
-      </w:r>
-      <w:proofErr w:type="gramEnd"/>
-      <w:r>
-        <w:rPr>
-          <w:rFonts w:ascii="Courier New" w:eastAsia="Times New Roman" w:hAnsi="Courier New" w:cs="Courier New"/>
-          <w:b/>
-          <w:bCs/>
-          <w:color w:val="000000"/>
-          <w:sz w:val="16"/>
-          <w:szCs w:val="16"/>
-        </w:rPr>
-        <w:t>3, 64, kernel_size=(3, 3), stride=(1, 1), padding=(1, 1))</w:t>
+        <w:t xml:space="preserve">    (0): Conv2d(3, 64, kernel_size=(3, 3), stride=(1, 1), padding=(1, 1))</w:t>
       </w:r>
     </w:p>
     <w:p>
@@ -4022,31 +3983,7 @@
           <w:sz w:val="16"/>
           <w:szCs w:val="16"/>
         </w:rPr>
-        <w:t xml:space="preserve">    (2): Conv2</w:t>
-      </w:r>
-      <w:proofErr w:type="gramStart"/>
-      <w:r>
-        <w:rPr>
-          <w:rFonts w:ascii="Courier New" w:eastAsia="Times New Roman" w:hAnsi="Courier New" w:cs="Courier New"/>
-          <w:b/>
-          <w:bCs/>
-          <w:color w:val="000000"/>
-          <w:sz w:val="16"/>
-          <w:szCs w:val="16"/>
-        </w:rPr>
-        <w:t>d(</w:t>
-      </w:r>
-      <w:proofErr w:type="gramEnd"/>
-      <w:r>
-        <w:rPr>
-          <w:rFonts w:ascii="Courier New" w:eastAsia="Times New Roman" w:hAnsi="Courier New" w:cs="Courier New"/>
-          <w:b/>
-          <w:bCs/>
-          <w:color w:val="000000"/>
-          <w:sz w:val="16"/>
-          <w:szCs w:val="16"/>
-        </w:rPr>
-        <w:t>64, 64, kernel_size=(3, 3), stride=(1, 1), padding=(1, 1))</w:t>
+        <w:t xml:space="preserve">    (2): Conv2d(64, 64, kernel_size=(3, 3), stride=(1, 1), padding=(1, 1))</w:t>
       </w:r>
     </w:p>
     <w:p>
@@ -4134,31 +4071,7 @@
           <w:sz w:val="16"/>
           <w:szCs w:val="16"/>
         </w:rPr>
-        <w:t xml:space="preserve">    (4): MaxPool2</w:t>
-      </w:r>
-      <w:proofErr w:type="gramStart"/>
-      <w:r>
-        <w:rPr>
-          <w:rFonts w:ascii="Courier New" w:eastAsia="Times New Roman" w:hAnsi="Courier New" w:cs="Courier New"/>
-          <w:b/>
-          <w:bCs/>
-          <w:color w:val="000000"/>
-          <w:sz w:val="16"/>
-          <w:szCs w:val="16"/>
-        </w:rPr>
-        <w:t>d(</w:t>
-      </w:r>
-      <w:proofErr w:type="gramEnd"/>
-      <w:r>
-        <w:rPr>
-          <w:rFonts w:ascii="Courier New" w:eastAsia="Times New Roman" w:hAnsi="Courier New" w:cs="Courier New"/>
-          <w:b/>
-          <w:bCs/>
-          <w:color w:val="000000"/>
-          <w:sz w:val="16"/>
-          <w:szCs w:val="16"/>
-        </w:rPr>
-        <w:t>kernel_size=2, stride=2, padding=0, dilation=1, ceil_mode=False)</w:t>
+        <w:t xml:space="preserve">    (4): MaxPool2d(kernel_size=2, stride=2, padding=0, dilation=1, ceil_mode=False)</w:t>
       </w:r>
     </w:p>
     <w:p>
@@ -4202,31 +4115,7 @@
           <w:sz w:val="16"/>
           <w:szCs w:val="16"/>
         </w:rPr>
-        <w:t xml:space="preserve">    (5): Conv2</w:t>
-      </w:r>
-      <w:proofErr w:type="gramStart"/>
-      <w:r>
-        <w:rPr>
-          <w:rFonts w:ascii="Courier New" w:eastAsia="Times New Roman" w:hAnsi="Courier New" w:cs="Courier New"/>
-          <w:b/>
-          <w:bCs/>
-          <w:color w:val="000000"/>
-          <w:sz w:val="16"/>
-          <w:szCs w:val="16"/>
-        </w:rPr>
-        <w:t>d(</w:t>
-      </w:r>
-      <w:proofErr w:type="gramEnd"/>
-      <w:r>
-        <w:rPr>
-          <w:rFonts w:ascii="Courier New" w:eastAsia="Times New Roman" w:hAnsi="Courier New" w:cs="Courier New"/>
-          <w:b/>
-          <w:bCs/>
-          <w:color w:val="000000"/>
-          <w:sz w:val="16"/>
-          <w:szCs w:val="16"/>
-        </w:rPr>
-        <w:t>64, 128, kernel_size=(3, 3), stride=(1, 1), padding=(1, 1))</w:t>
+        <w:t xml:space="preserve">    (5): Conv2d(64, 128, kernel_size=(3, 3), stride=(1, 1), padding=(1, 1))</w:t>
       </w:r>
     </w:p>
     <w:p>
@@ -4314,31 +4203,7 @@
           <w:sz w:val="16"/>
           <w:szCs w:val="16"/>
         </w:rPr>
-        <w:t xml:space="preserve">    (7): Conv2</w:t>
-      </w:r>
-      <w:proofErr w:type="gramStart"/>
-      <w:r>
-        <w:rPr>
-          <w:rFonts w:ascii="Courier New" w:eastAsia="Times New Roman" w:hAnsi="Courier New" w:cs="Courier New"/>
-          <w:b/>
-          <w:bCs/>
-          <w:color w:val="000000"/>
-          <w:sz w:val="16"/>
-          <w:szCs w:val="16"/>
-        </w:rPr>
-        <w:t>d(</w:t>
-      </w:r>
-      <w:proofErr w:type="gramEnd"/>
-      <w:r>
-        <w:rPr>
-          <w:rFonts w:ascii="Courier New" w:eastAsia="Times New Roman" w:hAnsi="Courier New" w:cs="Courier New"/>
-          <w:b/>
-          <w:bCs/>
-          <w:color w:val="000000"/>
-          <w:sz w:val="16"/>
-          <w:szCs w:val="16"/>
-        </w:rPr>
-        <w:t>128, 128, kernel_size=(3, 3), stride=(1, 1), padding=(1, 1))</w:t>
+        <w:t xml:space="preserve">    (7): Conv2d(128, 128, kernel_size=(3, 3), stride=(1, 1), padding=(1, 1))</w:t>
       </w:r>
     </w:p>
     <w:p>
@@ -4426,31 +4291,7 @@
           <w:sz w:val="16"/>
           <w:szCs w:val="16"/>
         </w:rPr>
-        <w:t xml:space="preserve">    (9): MaxPool2</w:t>
-      </w:r>
-      <w:proofErr w:type="gramStart"/>
-      <w:r>
-        <w:rPr>
-          <w:rFonts w:ascii="Courier New" w:eastAsia="Times New Roman" w:hAnsi="Courier New" w:cs="Courier New"/>
-          <w:b/>
-          <w:bCs/>
-          <w:color w:val="000000"/>
-          <w:sz w:val="16"/>
-          <w:szCs w:val="16"/>
-        </w:rPr>
-        <w:t>d(</w:t>
-      </w:r>
-      <w:proofErr w:type="gramEnd"/>
-      <w:r>
-        <w:rPr>
-          <w:rFonts w:ascii="Courier New" w:eastAsia="Times New Roman" w:hAnsi="Courier New" w:cs="Courier New"/>
-          <w:b/>
-          <w:bCs/>
-          <w:color w:val="000000"/>
-          <w:sz w:val="16"/>
-          <w:szCs w:val="16"/>
-        </w:rPr>
-        <w:t>kernel_size=2, stride=2, padding=0, dilation=1, ceil_mode=False)</w:t>
+        <w:t xml:space="preserve">    (9): MaxPool2d(kernel_size=2, stride=2, padding=0, dilation=1, ceil_mode=False)</w:t>
       </w:r>
     </w:p>
     <w:p>
@@ -4494,31 +4335,7 @@
           <w:sz w:val="16"/>
           <w:szCs w:val="16"/>
         </w:rPr>
-        <w:t xml:space="preserve">    (10): Conv2</w:t>
-      </w:r>
-      <w:proofErr w:type="gramStart"/>
-      <w:r>
-        <w:rPr>
-          <w:rFonts w:ascii="Courier New" w:eastAsia="Times New Roman" w:hAnsi="Courier New" w:cs="Courier New"/>
-          <w:b/>
-          <w:bCs/>
-          <w:color w:val="000000"/>
-          <w:sz w:val="16"/>
-          <w:szCs w:val="16"/>
-        </w:rPr>
-        <w:t>d(</w:t>
-      </w:r>
-      <w:proofErr w:type="gramEnd"/>
-      <w:r>
-        <w:rPr>
-          <w:rFonts w:ascii="Courier New" w:eastAsia="Times New Roman" w:hAnsi="Courier New" w:cs="Courier New"/>
-          <w:b/>
-          <w:bCs/>
-          <w:color w:val="000000"/>
-          <w:sz w:val="16"/>
-          <w:szCs w:val="16"/>
-        </w:rPr>
-        <w:t>128, 256, kernel_size=(3, 3), stride=(1, 1), padding=(1, 1))</w:t>
+        <w:t xml:space="preserve">    (10): Conv2d(128, 256, kernel_size=(3, 3), stride=(1, 1), padding=(1, 1))</w:t>
       </w:r>
     </w:p>
     <w:p>
@@ -4606,31 +4423,7 @@
           <w:sz w:val="16"/>
           <w:szCs w:val="16"/>
         </w:rPr>
-        <w:t xml:space="preserve">    (12): Conv2</w:t>
-      </w:r>
-      <w:proofErr w:type="gramStart"/>
-      <w:r>
-        <w:rPr>
-          <w:rFonts w:ascii="Courier New" w:eastAsia="Times New Roman" w:hAnsi="Courier New" w:cs="Courier New"/>
-          <w:b/>
-          <w:bCs/>
-          <w:color w:val="000000"/>
-          <w:sz w:val="16"/>
-          <w:szCs w:val="16"/>
-        </w:rPr>
-        <w:t>d(</w:t>
-      </w:r>
-      <w:proofErr w:type="gramEnd"/>
-      <w:r>
-        <w:rPr>
-          <w:rFonts w:ascii="Courier New" w:eastAsia="Times New Roman" w:hAnsi="Courier New" w:cs="Courier New"/>
-          <w:b/>
-          <w:bCs/>
-          <w:color w:val="000000"/>
-          <w:sz w:val="16"/>
-          <w:szCs w:val="16"/>
-        </w:rPr>
-        <w:t>256, 256, kernel_size=(3, 3), stride=(1, 1), padding=(1, 1))</w:t>
+        <w:t xml:space="preserve">    (12): Conv2d(256, 256, kernel_size=(3, 3), stride=(1, 1), padding=(1, 1))</w:t>
       </w:r>
     </w:p>
     <w:p>
@@ -4718,31 +4511,7 @@
           <w:sz w:val="16"/>
           <w:szCs w:val="16"/>
         </w:rPr>
-        <w:t xml:space="preserve">    (14): Conv2</w:t>
-      </w:r>
-      <w:proofErr w:type="gramStart"/>
-      <w:r>
-        <w:rPr>
-          <w:rFonts w:ascii="Courier New" w:eastAsia="Times New Roman" w:hAnsi="Courier New" w:cs="Courier New"/>
-          <w:b/>
-          <w:bCs/>
-          <w:color w:val="000000"/>
-          <w:sz w:val="16"/>
-          <w:szCs w:val="16"/>
-        </w:rPr>
-        <w:t>d(</w:t>
-      </w:r>
-      <w:proofErr w:type="gramEnd"/>
-      <w:r>
-        <w:rPr>
-          <w:rFonts w:ascii="Courier New" w:eastAsia="Times New Roman" w:hAnsi="Courier New" w:cs="Courier New"/>
-          <w:b/>
-          <w:bCs/>
-          <w:color w:val="000000"/>
-          <w:sz w:val="16"/>
-          <w:szCs w:val="16"/>
-        </w:rPr>
-        <w:t>256, 256, kernel_size=(3, 3), stride=(1, 1), padding=(1, 1))</w:t>
+        <w:t xml:space="preserve">    (14): Conv2d(256, 256, kernel_size=(3, 3), stride=(1, 1), padding=(1, 1))</w:t>
       </w:r>
     </w:p>
     <w:p>
@@ -4830,31 +4599,7 @@
           <w:sz w:val="16"/>
           <w:szCs w:val="16"/>
         </w:rPr>
-        <w:t xml:space="preserve">    (16): MaxPool2</w:t>
-      </w:r>
-      <w:proofErr w:type="gramStart"/>
-      <w:r>
-        <w:rPr>
-          <w:rFonts w:ascii="Courier New" w:eastAsia="Times New Roman" w:hAnsi="Courier New" w:cs="Courier New"/>
-          <w:b/>
-          <w:bCs/>
-          <w:color w:val="000000"/>
-          <w:sz w:val="16"/>
-          <w:szCs w:val="16"/>
-        </w:rPr>
-        <w:t>d(</w:t>
-      </w:r>
-      <w:proofErr w:type="gramEnd"/>
-      <w:r>
-        <w:rPr>
-          <w:rFonts w:ascii="Courier New" w:eastAsia="Times New Roman" w:hAnsi="Courier New" w:cs="Courier New"/>
-          <w:b/>
-          <w:bCs/>
-          <w:color w:val="000000"/>
-          <w:sz w:val="16"/>
-          <w:szCs w:val="16"/>
-        </w:rPr>
-        <w:t>kernel_size=2, stride=2, padding=0, dilation=1, ceil_mode=False)</w:t>
+        <w:t xml:space="preserve">    (16): MaxPool2d(kernel_size=2, stride=2, padding=0, dilation=1, ceil_mode=False)</w:t>
       </w:r>
     </w:p>
     <w:p>
@@ -4898,31 +4643,7 @@
           <w:sz w:val="16"/>
           <w:szCs w:val="16"/>
         </w:rPr>
-        <w:t xml:space="preserve">    (17): Conv2</w:t>
-      </w:r>
-      <w:proofErr w:type="gramStart"/>
-      <w:r>
-        <w:rPr>
-          <w:rFonts w:ascii="Courier New" w:eastAsia="Times New Roman" w:hAnsi="Courier New" w:cs="Courier New"/>
-          <w:b/>
-          <w:bCs/>
-          <w:color w:val="000000"/>
-          <w:sz w:val="16"/>
-          <w:szCs w:val="16"/>
-        </w:rPr>
-        <w:t>d(</w:t>
-      </w:r>
-      <w:proofErr w:type="gramEnd"/>
-      <w:r>
-        <w:rPr>
-          <w:rFonts w:ascii="Courier New" w:eastAsia="Times New Roman" w:hAnsi="Courier New" w:cs="Courier New"/>
-          <w:b/>
-          <w:bCs/>
-          <w:color w:val="000000"/>
-          <w:sz w:val="16"/>
-          <w:szCs w:val="16"/>
-        </w:rPr>
-        <w:t>256, 512, kernel_size=(3, 3), stride=(1, 1), padding=(1, 1))</w:t>
+        <w:t xml:space="preserve">    (17): Conv2d(256, 512, kernel_size=(3, 3), stride=(1, 1), padding=(1, 1))</w:t>
       </w:r>
     </w:p>
     <w:p>
@@ -5010,31 +4731,7 @@
           <w:sz w:val="16"/>
           <w:szCs w:val="16"/>
         </w:rPr>
-        <w:t xml:space="preserve">    (19): Conv2</w:t>
-      </w:r>
-      <w:proofErr w:type="gramStart"/>
-      <w:r>
-        <w:rPr>
-          <w:rFonts w:ascii="Courier New" w:eastAsia="Times New Roman" w:hAnsi="Courier New" w:cs="Courier New"/>
-          <w:b/>
-          <w:bCs/>
-          <w:color w:val="000000"/>
-          <w:sz w:val="16"/>
-          <w:szCs w:val="16"/>
-        </w:rPr>
-        <w:t>d(</w:t>
-      </w:r>
-      <w:proofErr w:type="gramEnd"/>
-      <w:r>
-        <w:rPr>
-          <w:rFonts w:ascii="Courier New" w:eastAsia="Times New Roman" w:hAnsi="Courier New" w:cs="Courier New"/>
-          <w:b/>
-          <w:bCs/>
-          <w:color w:val="000000"/>
-          <w:sz w:val="16"/>
-          <w:szCs w:val="16"/>
-        </w:rPr>
-        <w:t>512, 512, kernel_size=(3, 3), stride=(1, 1), padding=(1, 1))</w:t>
+        <w:t xml:space="preserve">    (19): Conv2d(512, 512, kernel_size=(3, 3), stride=(1, 1), padding=(1, 1))</w:t>
       </w:r>
     </w:p>
     <w:p>
@@ -5122,31 +4819,7 @@
           <w:sz w:val="16"/>
           <w:szCs w:val="16"/>
         </w:rPr>
-        <w:t xml:space="preserve">    (21): Conv2</w:t>
-      </w:r>
-      <w:proofErr w:type="gramStart"/>
-      <w:r>
-        <w:rPr>
-          <w:rFonts w:ascii="Courier New" w:eastAsia="Times New Roman" w:hAnsi="Courier New" w:cs="Courier New"/>
-          <w:b/>
-          <w:bCs/>
-          <w:color w:val="000000"/>
-          <w:sz w:val="16"/>
-          <w:szCs w:val="16"/>
-        </w:rPr>
-        <w:t>d(</w:t>
-      </w:r>
-      <w:proofErr w:type="gramEnd"/>
-      <w:r>
-        <w:rPr>
-          <w:rFonts w:ascii="Courier New" w:eastAsia="Times New Roman" w:hAnsi="Courier New" w:cs="Courier New"/>
-          <w:b/>
-          <w:bCs/>
-          <w:color w:val="000000"/>
-          <w:sz w:val="16"/>
-          <w:szCs w:val="16"/>
-        </w:rPr>
-        <w:t>512, 512, kernel_size=(3, 3), stride=(1, 1), padding=(1, 1))</w:t>
+        <w:t xml:space="preserve">    (21): Conv2d(512, 512, kernel_size=(3, 3), stride=(1, 1), padding=(1, 1))</w:t>
       </w:r>
     </w:p>
     <w:p>
@@ -5234,31 +4907,7 @@
           <w:sz w:val="16"/>
           <w:szCs w:val="16"/>
         </w:rPr>
-        <w:t xml:space="preserve">    (23): MaxPool2</w:t>
-      </w:r>
-      <w:proofErr w:type="gramStart"/>
-      <w:r>
-        <w:rPr>
-          <w:rFonts w:ascii="Courier New" w:eastAsia="Times New Roman" w:hAnsi="Courier New" w:cs="Courier New"/>
-          <w:b/>
-          <w:bCs/>
-          <w:color w:val="000000"/>
-          <w:sz w:val="16"/>
-          <w:szCs w:val="16"/>
-        </w:rPr>
-        <w:t>d(</w:t>
-      </w:r>
-      <w:proofErr w:type="gramEnd"/>
-      <w:r>
-        <w:rPr>
-          <w:rFonts w:ascii="Courier New" w:eastAsia="Times New Roman" w:hAnsi="Courier New" w:cs="Courier New"/>
-          <w:b/>
-          <w:bCs/>
-          <w:color w:val="000000"/>
-          <w:sz w:val="16"/>
-          <w:szCs w:val="16"/>
-        </w:rPr>
-        <w:t>kernel_size=2, stride=2, padding=0, dilation=1, ceil_mode=False)</w:t>
+        <w:t xml:space="preserve">    (23): MaxPool2d(kernel_size=2, stride=2, padding=0, dilation=1, ceil_mode=False)</w:t>
       </w:r>
     </w:p>
     <w:p>
@@ -5302,31 +4951,7 @@
           <w:sz w:val="16"/>
           <w:szCs w:val="16"/>
         </w:rPr>
-        <w:t xml:space="preserve">    (24): Conv2</w:t>
-      </w:r>
-      <w:proofErr w:type="gramStart"/>
-      <w:r>
-        <w:rPr>
-          <w:rFonts w:ascii="Courier New" w:eastAsia="Times New Roman" w:hAnsi="Courier New" w:cs="Courier New"/>
-          <w:b/>
-          <w:bCs/>
-          <w:color w:val="000000"/>
-          <w:sz w:val="16"/>
-          <w:szCs w:val="16"/>
-        </w:rPr>
-        <w:t>d(</w:t>
-      </w:r>
-      <w:proofErr w:type="gramEnd"/>
-      <w:r>
-        <w:rPr>
-          <w:rFonts w:ascii="Courier New" w:eastAsia="Times New Roman" w:hAnsi="Courier New" w:cs="Courier New"/>
-          <w:b/>
-          <w:bCs/>
-          <w:color w:val="000000"/>
-          <w:sz w:val="16"/>
-          <w:szCs w:val="16"/>
-        </w:rPr>
-        <w:t>512, 512, kernel_size=(3, 3), stride=(1, 1), padding=(1, 1))</w:t>
+        <w:t xml:space="preserve">    (24): Conv2d(512, 512, kernel_size=(3, 3), stride=(1, 1), padding=(1, 1))</w:t>
       </w:r>
     </w:p>
     <w:p>
@@ -5414,31 +5039,7 @@
           <w:sz w:val="16"/>
           <w:szCs w:val="16"/>
         </w:rPr>
-        <w:t xml:space="preserve">    (26): Conv2</w:t>
-      </w:r>
-      <w:proofErr w:type="gramStart"/>
-      <w:r>
-        <w:rPr>
-          <w:rFonts w:ascii="Courier New" w:eastAsia="Times New Roman" w:hAnsi="Courier New" w:cs="Courier New"/>
-          <w:b/>
-          <w:bCs/>
-          <w:color w:val="000000"/>
-          <w:sz w:val="16"/>
-          <w:szCs w:val="16"/>
-        </w:rPr>
-        <w:t>d(</w:t>
-      </w:r>
-      <w:proofErr w:type="gramEnd"/>
-      <w:r>
-        <w:rPr>
-          <w:rFonts w:ascii="Courier New" w:eastAsia="Times New Roman" w:hAnsi="Courier New" w:cs="Courier New"/>
-          <w:b/>
-          <w:bCs/>
-          <w:color w:val="000000"/>
-          <w:sz w:val="16"/>
-          <w:szCs w:val="16"/>
-        </w:rPr>
-        <w:t>512, 512, kernel_size=(3, 3), stride=(1, 1), padding=(1, 1))</w:t>
+        <w:t xml:space="preserve">    (26): Conv2d(512, 512, kernel_size=(3, 3), stride=(1, 1), padding=(1, 1))</w:t>
       </w:r>
     </w:p>
     <w:p>
@@ -5526,31 +5127,7 @@
           <w:sz w:val="16"/>
           <w:szCs w:val="16"/>
         </w:rPr>
-        <w:t xml:space="preserve">    (28): Conv2</w:t>
-      </w:r>
-      <w:proofErr w:type="gramStart"/>
-      <w:r>
-        <w:rPr>
-          <w:rFonts w:ascii="Courier New" w:eastAsia="Times New Roman" w:hAnsi="Courier New" w:cs="Courier New"/>
-          <w:b/>
-          <w:bCs/>
-          <w:color w:val="000000"/>
-          <w:sz w:val="16"/>
-          <w:szCs w:val="16"/>
-        </w:rPr>
-        <w:t>d(</w:t>
-      </w:r>
-      <w:proofErr w:type="gramEnd"/>
-      <w:r>
-        <w:rPr>
-          <w:rFonts w:ascii="Courier New" w:eastAsia="Times New Roman" w:hAnsi="Courier New" w:cs="Courier New"/>
-          <w:b/>
-          <w:bCs/>
-          <w:color w:val="000000"/>
-          <w:sz w:val="16"/>
-          <w:szCs w:val="16"/>
-        </w:rPr>
-        <w:t>512, 512, kernel_size=(3, 3), stride=(1, 1), padding=(1, 1))</w:t>
+        <w:t xml:space="preserve">    (28): Conv2d(512, 512, kernel_size=(3, 3), stride=(1, 1), padding=(1, 1))</w:t>
       </w:r>
     </w:p>
     <w:p>
@@ -5638,31 +5215,7 @@
           <w:sz w:val="16"/>
           <w:szCs w:val="16"/>
         </w:rPr>
-        <w:t xml:space="preserve">    (30): MaxPool2</w:t>
-      </w:r>
-      <w:proofErr w:type="gramStart"/>
-      <w:r>
-        <w:rPr>
-          <w:rFonts w:ascii="Courier New" w:eastAsia="Times New Roman" w:hAnsi="Courier New" w:cs="Courier New"/>
-          <w:b/>
-          <w:bCs/>
-          <w:color w:val="000000"/>
-          <w:sz w:val="16"/>
-          <w:szCs w:val="16"/>
-        </w:rPr>
-        <w:t>d(</w:t>
-      </w:r>
-      <w:proofErr w:type="gramEnd"/>
-      <w:r>
-        <w:rPr>
-          <w:rFonts w:ascii="Courier New" w:eastAsia="Times New Roman" w:hAnsi="Courier New" w:cs="Courier New"/>
-          <w:b/>
-          <w:bCs/>
-          <w:color w:val="000000"/>
-          <w:sz w:val="16"/>
-          <w:szCs w:val="16"/>
-        </w:rPr>
-        <w:t>kernel_size=2, stride=2, padding=0, dilation=1, ceil_mode=False)</w:t>
+        <w:t xml:space="preserve">    (30): MaxPool2d(kernel_size=2, stride=2, padding=0, dilation=1, ceil_mode=False)</w:t>
       </w:r>
     </w:p>
     <w:p>
@@ -5750,31 +5303,7 @@
           <w:sz w:val="16"/>
           <w:szCs w:val="16"/>
         </w:rPr>
-        <w:t xml:space="preserve">  (avgpool): AdaptiveAvgPool2</w:t>
-      </w:r>
-      <w:proofErr w:type="gramStart"/>
-      <w:r>
-        <w:rPr>
-          <w:rFonts w:ascii="Courier New" w:eastAsia="Times New Roman" w:hAnsi="Courier New" w:cs="Courier New"/>
-          <w:b/>
-          <w:bCs/>
-          <w:color w:val="000000"/>
-          <w:sz w:val="16"/>
-          <w:szCs w:val="16"/>
-        </w:rPr>
-        <w:t>d(</w:t>
-      </w:r>
-      <w:proofErr w:type="gramEnd"/>
-      <w:r>
-        <w:rPr>
-          <w:rFonts w:ascii="Courier New" w:eastAsia="Times New Roman" w:hAnsi="Courier New" w:cs="Courier New"/>
-          <w:b/>
-          <w:bCs/>
-          <w:color w:val="000000"/>
-          <w:sz w:val="16"/>
-          <w:szCs w:val="16"/>
-        </w:rPr>
-        <w:t>output_size=(7, 7))</w:t>
+        <w:t xml:space="preserve">  (avgpool): AdaptiveAvgPool2d(output_size=(7, 7))</w:t>
       </w:r>
     </w:p>
     <w:p>
@@ -5818,21 +5347,8 @@
           <w:sz w:val="16"/>
           <w:szCs w:val="16"/>
         </w:rPr>
-        <w:t xml:space="preserve">  (classifier): </w:t>
-      </w:r>
-      <w:proofErr w:type="gramStart"/>
-      <w:r>
-        <w:rPr>
-          <w:rFonts w:ascii="Courier New" w:eastAsia="Times New Roman" w:hAnsi="Courier New" w:cs="Courier New"/>
-          <w:b/>
-          <w:bCs/>
-          <w:color w:val="000000"/>
-          <w:sz w:val="16"/>
-          <w:szCs w:val="16"/>
-        </w:rPr>
-        <w:t>Sequential(</w:t>
-      </w:r>
-      <w:proofErr w:type="gramEnd"/>
+        <w:t xml:space="preserve">  (classifier): Sequential(</w:t>
+      </w:r>
     </w:p>
     <w:p>
       <w:pPr>
@@ -5875,31 +5391,7 @@
           <w:sz w:val="16"/>
           <w:szCs w:val="16"/>
         </w:rPr>
-        <w:t xml:space="preserve">    (0): </w:t>
-      </w:r>
-      <w:proofErr w:type="gramStart"/>
-      <w:r>
-        <w:rPr>
-          <w:rFonts w:ascii="Courier New" w:eastAsia="Times New Roman" w:hAnsi="Courier New" w:cs="Courier New"/>
-          <w:b/>
-          <w:bCs/>
-          <w:color w:val="000000"/>
-          <w:sz w:val="16"/>
-          <w:szCs w:val="16"/>
-        </w:rPr>
-        <w:t>Linear(</w:t>
-      </w:r>
-      <w:proofErr w:type="gramEnd"/>
-      <w:r>
-        <w:rPr>
-          <w:rFonts w:ascii="Courier New" w:eastAsia="Times New Roman" w:hAnsi="Courier New" w:cs="Courier New"/>
-          <w:b/>
-          <w:bCs/>
-          <w:color w:val="000000"/>
-          <w:sz w:val="16"/>
-          <w:szCs w:val="16"/>
-        </w:rPr>
-        <w:t>in_features=25088, out_features=4096, bias=True)</w:t>
+        <w:t xml:space="preserve">    (0): Linear(in_features=25088, out_features=4096, bias=True)</w:t>
       </w:r>
     </w:p>
     <w:p>
@@ -6031,31 +5523,7 @@
           <w:sz w:val="16"/>
           <w:szCs w:val="16"/>
         </w:rPr>
-        <w:t xml:space="preserve">    (3): </w:t>
-      </w:r>
-      <w:proofErr w:type="gramStart"/>
-      <w:r>
-        <w:rPr>
-          <w:rFonts w:ascii="Courier New" w:eastAsia="Times New Roman" w:hAnsi="Courier New" w:cs="Courier New"/>
-          <w:b/>
-          <w:bCs/>
-          <w:color w:val="000000"/>
-          <w:sz w:val="16"/>
-          <w:szCs w:val="16"/>
-        </w:rPr>
-        <w:t>Linear(</w:t>
-      </w:r>
-      <w:proofErr w:type="gramEnd"/>
-      <w:r>
-        <w:rPr>
-          <w:rFonts w:ascii="Courier New" w:eastAsia="Times New Roman" w:hAnsi="Courier New" w:cs="Courier New"/>
-          <w:b/>
-          <w:bCs/>
-          <w:color w:val="000000"/>
-          <w:sz w:val="16"/>
-          <w:szCs w:val="16"/>
-        </w:rPr>
-        <w:t>in_features=4096, out_features=4096, bias=True)</w:t>
+        <w:t xml:space="preserve">    (3): Linear(in_features=4096, out_features=4096, bias=True)</w:t>
       </w:r>
     </w:p>
     <w:p>
@@ -6187,31 +5655,7 @@
           <w:sz w:val="16"/>
           <w:szCs w:val="16"/>
         </w:rPr>
-        <w:t xml:space="preserve">    (6): </w:t>
-      </w:r>
-      <w:proofErr w:type="gramStart"/>
-      <w:r>
-        <w:rPr>
-          <w:rFonts w:ascii="Courier New" w:eastAsia="Times New Roman" w:hAnsi="Courier New" w:cs="Courier New"/>
-          <w:b/>
-          <w:bCs/>
-          <w:color w:val="000000"/>
-          <w:sz w:val="16"/>
-          <w:szCs w:val="16"/>
-        </w:rPr>
-        <w:t>Linear(</w:t>
-      </w:r>
-      <w:proofErr w:type="gramEnd"/>
-      <w:r>
-        <w:rPr>
-          <w:rFonts w:ascii="Courier New" w:eastAsia="Times New Roman" w:hAnsi="Courier New" w:cs="Courier New"/>
-          <w:b/>
-          <w:bCs/>
-          <w:color w:val="000000"/>
-          <w:sz w:val="16"/>
-          <w:szCs w:val="16"/>
-        </w:rPr>
-        <w:t>in_features=4096, out_features=1000, bias=True)</w:t>
+        <w:t xml:space="preserve">    (6): Linear(in_features=4096, out_features=1000, bias=True)</w:t>
       </w:r>
     </w:p>
     <w:p>
@@ -6422,16 +5866,7 @@
           <w:szCs w:val="28"/>
           <w:rtl/>
         </w:rPr>
-        <w:t xml:space="preserve"> לגודל שאותו מצפה המודל</w:t>
-      </w:r>
-      <w:r>
-        <w:rPr>
-          <w:rFonts w:hint="cs"/>
-          <w:sz w:val="28"/>
-          <w:szCs w:val="28"/>
-          <w:rtl/>
-        </w:rPr>
-        <w:t xml:space="preserve"> ונירמול (לפי הממוצע והשונות של סט האימון של המודל).</w:t>
+        <w:t xml:space="preserve"> לגודל שאותו מצפה המודל ונירמול (לפי הממוצע והשונות של סט האימון של המודל).</w:t>
       </w:r>
     </w:p>
     <w:p>
@@ -7076,23 +6511,7 @@
           <w:szCs w:val="28"/>
         </w:rPr>
         <w:lastRenderedPageBreak/>
-        <w:t>(150,150)-</w:t>
-      </w:r>
-      <w:proofErr w:type="gramStart"/>
-      <w:r>
-        <w:rPr>
-          <w:sz w:val="28"/>
-          <w:szCs w:val="28"/>
-        </w:rPr>
-        <w:t>&gt;(</w:t>
-      </w:r>
-      <w:proofErr w:type="gramEnd"/>
-      <w:r>
-        <w:rPr>
-          <w:sz w:val="28"/>
-          <w:szCs w:val="28"/>
-        </w:rPr>
-        <w:t>0,0), (494-10,10)=(484,10)-&gt;(494,0), (10,518-10)=(10,508)-&gt;(0,518), (494-150,518-150)=(344,368)-&gt;(494,518)</w:t>
+        <w:t>(150,150)-&gt;(0,0), (494-10,10)=(484,10)-&gt;(494,0), (10,518-10)=(10,508)-&gt;(0,518), (494-150,518-150)=(344,368)-&gt;(494,518)</w:t>
       </w:r>
     </w:p>
     <w:p>
@@ -7656,7 +7075,25 @@
           <w:szCs w:val="28"/>
           <w:rtl/>
         </w:rPr>
-        <w:t>בניסיון להסביר את של כל פילטר, ניתן לראות שמדובר על עיבוד ראשוני של התמונות בזהוי שפות בתדרים שונים.</w:t>
+        <w:t xml:space="preserve">בניסיון להסביר את </w:t>
+      </w:r>
+      <w:r>
+        <w:rPr>
+          <w:rFonts w:hint="cs"/>
+          <w:sz w:val="28"/>
+          <w:szCs w:val="28"/>
+          <w:rtl/>
+        </w:rPr>
+        <w:t xml:space="preserve">התגובה </w:t>
+      </w:r>
+      <w:r>
+        <w:rPr>
+          <w:rFonts w:hint="cs"/>
+          <w:sz w:val="28"/>
+          <w:szCs w:val="28"/>
+          <w:rtl/>
+        </w:rPr>
+        <w:t>של כל פילטר, ניתן לראות שמדובר על עיבוד ראשוני של התמונות בזהוי שפות בתדרים שונים.</w:t>
       </w:r>
     </w:p>
     <w:p>
@@ -7684,7 +7121,6 @@
         <w:pStyle w:val="ListParagraph"/>
         <w:jc w:val="both"/>
         <w:rPr>
-          <w:rFonts w:hint="cs"/>
           <w:sz w:val="28"/>
           <w:szCs w:val="28"/>
           <w:rtl/>
@@ -7813,7 +7249,6 @@
         <w:pStyle w:val="ListParagraph"/>
         <w:jc w:val="both"/>
         <w:rPr>
-          <w:rFonts w:hint="cs"/>
           <w:sz w:val="28"/>
           <w:szCs w:val="28"/>
         </w:rPr>
@@ -8048,13 +7483,140 @@
         </w:rPr>
         <w:t xml:space="preserve"> שהורדנו מהאינטרנט בצורה מושלמת.</w:t>
       </w:r>
+      <w:r>
+        <w:rPr>
+          <w:sz w:val="28"/>
+          <w:szCs w:val="28"/>
+        </w:rPr>
+        <w:t xml:space="preserve">  </w:t>
+      </w:r>
+      <w:r>
+        <w:rPr>
+          <w:rFonts w:hint="cs"/>
+          <w:sz w:val="28"/>
+          <w:szCs w:val="28"/>
+          <w:rtl/>
+        </w:rPr>
+        <w:t xml:space="preserve">זה לא מפתיע (למרות שיש לנו מעט מאוד מידע לאמן את ה </w:t>
+      </w:r>
+      <w:r>
+        <w:rPr>
+          <w:sz w:val="28"/>
+          <w:szCs w:val="28"/>
+        </w:rPr>
+        <w:t>SVM</w:t>
+      </w:r>
+      <w:r>
+        <w:rPr>
+          <w:rFonts w:hint="cs"/>
+          <w:sz w:val="28"/>
+          <w:szCs w:val="28"/>
+          <w:rtl/>
+        </w:rPr>
+        <w:t xml:space="preserve">) שכן יש לנו רק שתי מחלקות להפריד ביניהם במסווג ליניארי כדוגמת </w:t>
+      </w:r>
+      <w:r>
+        <w:rPr>
+          <w:sz w:val="28"/>
+          <w:szCs w:val="28"/>
+        </w:rPr>
+        <w:t>SVM</w:t>
+      </w:r>
+      <w:r>
+        <w:rPr>
+          <w:rFonts w:hint="cs"/>
+          <w:sz w:val="28"/>
+          <w:szCs w:val="28"/>
+          <w:rtl/>
+        </w:rPr>
+        <w:t xml:space="preserve"> ווקטורי ה </w:t>
+      </w:r>
+      <w:r>
+        <w:rPr>
+          <w:sz w:val="28"/>
+          <w:szCs w:val="28"/>
+        </w:rPr>
+        <w:t>input</w:t>
+      </w:r>
+      <w:r>
+        <w:rPr>
+          <w:rFonts w:hint="cs"/>
+          <w:sz w:val="28"/>
+          <w:szCs w:val="28"/>
+          <w:rtl/>
+        </w:rPr>
+        <w:t xml:space="preserve"> עצמם כבר מכילים בתוכם את המאפיינים של כל מחלקה ע"פ מה שנלמד ב </w:t>
+      </w:r>
+      <w:r>
+        <w:rPr>
+          <w:sz w:val="28"/>
+          <w:szCs w:val="28"/>
+        </w:rPr>
+        <w:t xml:space="preserve"> VGG</w:t>
+      </w:r>
+      <w:r>
+        <w:rPr>
+          <w:rFonts w:hint="cs"/>
+          <w:sz w:val="28"/>
+          <w:szCs w:val="28"/>
+          <w:rtl/>
+        </w:rPr>
+        <w:t xml:space="preserve"> על הרבה מאוד דוגמאות של חתולים וכלבים. בכך בעצם עשינו סוג של </w:t>
+      </w:r>
+      <w:r>
+        <w:rPr>
+          <w:sz w:val="28"/>
+          <w:szCs w:val="28"/>
+        </w:rPr>
+        <w:t>transfer learning</w:t>
+      </w:r>
+      <w:r>
+        <w:rPr>
+          <w:rFonts w:hint="cs"/>
+          <w:sz w:val="28"/>
+          <w:szCs w:val="28"/>
+          <w:rtl/>
+        </w:rPr>
+        <w:t xml:space="preserve"> ולכן ניתן להבדיל (גם ע"י </w:t>
+      </w:r>
+      <w:r>
+        <w:rPr>
+          <w:sz w:val="28"/>
+          <w:szCs w:val="28"/>
+        </w:rPr>
+        <w:t xml:space="preserve">unsupervised learning </w:t>
+      </w:r>
+      <w:r>
+        <w:rPr>
+          <w:rFonts w:hint="cs"/>
+          <w:sz w:val="28"/>
+          <w:szCs w:val="28"/>
+          <w:rtl/>
+        </w:rPr>
+        <w:t xml:space="preserve"> בשימוש </w:t>
+      </w:r>
+      <w:r>
+        <w:rPr>
+          <w:sz w:val="28"/>
+          <w:szCs w:val="28"/>
+        </w:rPr>
+        <w:t>clustering</w:t>
+      </w:r>
+      <w:r>
+        <w:rPr>
+          <w:rFonts w:hint="cs"/>
+          <w:sz w:val="28"/>
+          <w:szCs w:val="28"/>
+          <w:rtl/>
+        </w:rPr>
+        <w:t xml:space="preserve"> פשוט) בין המחלקות בצורה קלה יחסית.</w:t>
+      </w:r>
     </w:p>
     <w:p>
       <w:pPr>
         <w:pStyle w:val="ListParagraph"/>
         <w:jc w:val="both"/>
         <w:rPr>
-          <w:rFonts w:hint="cs"/>
           <w:sz w:val="28"/>
           <w:szCs w:val="28"/>
           <w:rtl/>

</xml_diff>